<commit_message>
Added Bias and Varince topics
</commit_message>
<xml_diff>
--- a/ML-1.docx
+++ b/ML-1.docx
@@ -14,7 +14,21 @@
         <w:rPr>
           <w:lang w:val="en-US"/>
         </w:rPr>
-        <w:t>Backpropagation in practice</w:t>
+        <w:t xml:space="preserve"> </w:t>
+      </w:r>
+      <w:proofErr w:type="spellStart"/>
+      <w:r>
+        <w:rPr>
+          <w:lang w:val="en-US"/>
+        </w:rPr>
+        <w:t>Backpropagation</w:t>
+      </w:r>
+      <w:proofErr w:type="spellEnd"/>
+      <w:r>
+        <w:rPr>
+          <w:lang w:val="en-US"/>
+        </w:rPr>
+        <w:t xml:space="preserve"> in practice</w:t>
       </w:r>
     </w:p>
     <w:p>
@@ -222,7 +236,39 @@
         <w:pStyle w:val="NoSpacing"/>
       </w:pPr>
       <w:r>
-        <w:t>We previously saw how to calculate the deltaVector. So once we compute our gradApprox vector, we can check that gradApprox ≈ deltaVector.</w:t>
+        <w:t xml:space="preserve">We previously saw how to calculate the </w:t>
+      </w:r>
+      <w:proofErr w:type="spellStart"/>
+      <w:r>
+        <w:t>deltaVector</w:t>
+      </w:r>
+      <w:proofErr w:type="spellEnd"/>
+      <w:r>
+        <w:t xml:space="preserve">. So once we compute our </w:t>
+      </w:r>
+      <w:proofErr w:type="spellStart"/>
+      <w:r>
+        <w:t>gradApprox</w:t>
+      </w:r>
+      <w:proofErr w:type="spellEnd"/>
+      <w:r>
+        <w:t xml:space="preserve"> vector, we can check that </w:t>
+      </w:r>
+      <w:proofErr w:type="spellStart"/>
+      <w:r>
+        <w:t>gradApprox</w:t>
+      </w:r>
+      <w:proofErr w:type="spellEnd"/>
+      <w:r>
+        <w:t xml:space="preserve"> ≈ </w:t>
+      </w:r>
+      <w:proofErr w:type="spellStart"/>
+      <w:r>
+        <w:t>deltaVector</w:t>
+      </w:r>
+      <w:proofErr w:type="spellEnd"/>
+      <w:r>
+        <w:t>.</w:t>
       </w:r>
     </w:p>
     <w:p>
@@ -248,7 +294,31 @@
         <w:t>once</w:t>
       </w:r>
       <w:r>
-        <w:t> that your backpropagation algorithm is correct, you don't need to compute gradApprox again. The code to compute gradApprox can be very slow.</w:t>
+        <w:t xml:space="preserve"> that your </w:t>
+      </w:r>
+      <w:proofErr w:type="spellStart"/>
+      <w:r>
+        <w:t>backpropagation</w:t>
+      </w:r>
+      <w:proofErr w:type="spellEnd"/>
+      <w:r>
+        <w:t xml:space="preserve"> algorithm is correct, you don't need to compute </w:t>
+      </w:r>
+      <w:proofErr w:type="spellStart"/>
+      <w:r>
+        <w:t>gradApprox</w:t>
+      </w:r>
+      <w:proofErr w:type="spellEnd"/>
+      <w:r>
+        <w:t xml:space="preserve"> again. The code to compute </w:t>
+      </w:r>
+      <w:proofErr w:type="spellStart"/>
+      <w:r>
+        <w:t>gradApprox</w:t>
+      </w:r>
+      <w:proofErr w:type="spellEnd"/>
+      <w:r>
+        <w:t xml:space="preserve"> can be very slow.</w:t>
       </w:r>
     </w:p>
     <w:p>
@@ -283,7 +353,21 @@
         <w:rPr>
           <w:shd w:val="clear" w:color="auto" w:fill="FAFAFA"/>
         </w:rPr>
-        <w:t>Initializing all theta weights to zero does not work with neural networks. When we backpropagate, all nodes will update to the same value repeatedly. Instead we can randomly initialize our weights for our </w:t>
+        <w:t xml:space="preserve">Initializing all theta weights to zero does not work with neural networks. When we </w:t>
+      </w:r>
+      <w:proofErr w:type="spellStart"/>
+      <w:r>
+        <w:rPr>
+          <w:shd w:val="clear" w:color="auto" w:fill="FAFAFA"/>
+        </w:rPr>
+        <w:t>backpropagate</w:t>
+      </w:r>
+      <w:proofErr w:type="spellEnd"/>
+      <w:r>
+        <w:rPr>
+          <w:shd w:val="clear" w:color="auto" w:fill="FAFAFA"/>
+        </w:rPr>
+        <w:t>, all nodes will update to the same value repeatedly. Instead we can randomly initialize our weights for our </w:t>
       </w:r>
       <w:r>
         <w:rPr>
@@ -418,8 +502,18 @@
       <w:pPr>
         <w:pStyle w:val="NoSpacing"/>
       </w:pPr>
-      <w:r>
-        <w:t>rand(x,y) is just a function in octave that will initialize a matrix of random real numbers between 0 and 1.</w:t>
+      <w:proofErr w:type="gramStart"/>
+      <w:r>
+        <w:t>rand(</w:t>
+      </w:r>
+      <w:proofErr w:type="spellStart"/>
+      <w:proofErr w:type="gramEnd"/>
+      <w:r>
+        <w:t>x,y</w:t>
+      </w:r>
+      <w:proofErr w:type="spellEnd"/>
+      <w:r>
+        <w:t>) is just a function in octave that will initialize a matrix of random real numbers between 0 and 1.</w:t>
       </w:r>
     </w:p>
     <w:p>
@@ -494,7 +588,23 @@
           <w:vertAlign w:val="superscript"/>
           <w:lang w:eastAsia="en-GB"/>
         </w:rPr>
-        <w:t>(i)</w:t>
+        <w:t>(</w:t>
+      </w:r>
+      <w:proofErr w:type="spellStart"/>
+      <w:r>
+        <w:rPr>
+          <w:vertAlign w:val="superscript"/>
+          <w:lang w:eastAsia="en-GB"/>
+        </w:rPr>
+        <w:t>i</w:t>
+      </w:r>
+      <w:proofErr w:type="spellEnd"/>
+      <w:r>
+        <w:rPr>
+          <w:vertAlign w:val="superscript"/>
+          <w:lang w:eastAsia="en-GB"/>
+        </w:rPr>
+        <w:t>)</w:t>
       </w:r>
     </w:p>
     <w:p>
@@ -626,7 +736,23 @@
           <w:vertAlign w:val="superscript"/>
           <w:lang w:eastAsia="en-GB"/>
         </w:rPr>
-        <w:t>(i)</w:t>
+        <w:t>(</w:t>
+      </w:r>
+      <w:proofErr w:type="spellStart"/>
+      <w:r>
+        <w:rPr>
+          <w:vertAlign w:val="superscript"/>
+          <w:lang w:eastAsia="en-GB"/>
+        </w:rPr>
+        <w:t>i</w:t>
+      </w:r>
+      <w:proofErr w:type="spellEnd"/>
+      <w:r>
+        <w:rPr>
+          <w:vertAlign w:val="superscript"/>
+          <w:lang w:eastAsia="en-GB"/>
+        </w:rPr>
+        <w:t>)</w:t>
       </w:r>
       <w:r>
         <w:rPr>
@@ -651,7 +777,23 @@
           <w:vertAlign w:val="superscript"/>
           <w:lang w:eastAsia="en-GB"/>
         </w:rPr>
-        <w:t>(i)</w:t>
+        <w:t>(</w:t>
+      </w:r>
+      <w:proofErr w:type="spellStart"/>
+      <w:r>
+        <w:rPr>
+          <w:vertAlign w:val="superscript"/>
+          <w:lang w:eastAsia="en-GB"/>
+        </w:rPr>
+        <w:t>i</w:t>
+      </w:r>
+      <w:proofErr w:type="spellEnd"/>
+      <w:r>
+        <w:rPr>
+          <w:vertAlign w:val="superscript"/>
+          <w:lang w:eastAsia="en-GB"/>
+        </w:rPr>
+        <w:t>)</w:t>
       </w:r>
     </w:p>
     <w:p>
@@ -687,7 +829,21 @@
         <w:rPr>
           <w:lang w:eastAsia="en-GB"/>
         </w:rPr>
-        <w:t>Implement backpropagation to compute partial derivatives</w:t>
+        <w:t xml:space="preserve">Implement </w:t>
+      </w:r>
+      <w:proofErr w:type="spellStart"/>
+      <w:r>
+        <w:rPr>
+          <w:lang w:eastAsia="en-GB"/>
+        </w:rPr>
+        <w:t>backpropagation</w:t>
+      </w:r>
+      <w:proofErr w:type="spellEnd"/>
+      <w:r>
+        <w:rPr>
+          <w:lang w:eastAsia="en-GB"/>
+        </w:rPr>
+        <w:t xml:space="preserve"> to compute partial derivatives</w:t>
       </w:r>
     </w:p>
     <w:p>
@@ -705,7 +861,21 @@
         <w:rPr>
           <w:lang w:eastAsia="en-GB"/>
         </w:rPr>
-        <w:t>Use gradient checking to confirm that your backpropagation works. Then disable gradient checking.</w:t>
+        <w:t xml:space="preserve">Use gradient checking to confirm that your </w:t>
+      </w:r>
+      <w:proofErr w:type="spellStart"/>
+      <w:r>
+        <w:rPr>
+          <w:lang w:eastAsia="en-GB"/>
+        </w:rPr>
+        <w:t>backpropagation</w:t>
+      </w:r>
+      <w:proofErr w:type="spellEnd"/>
+      <w:r>
+        <w:rPr>
+          <w:lang w:eastAsia="en-GB"/>
+        </w:rPr>
+        <w:t xml:space="preserve"> works. Then disable gradient checking.</w:t>
       </w:r>
     </w:p>
     <w:p>
@@ -1268,7 +1438,21 @@
         <w:rPr>
           <w:lang w:eastAsia="en-GB"/>
         </w:rPr>
-        <w:t>A hypothesis may have a low error for the training examples but still be inaccurate (because of overfitting). Thus, to evaluate a hypothesis, given a dataset of training examples, we can split up the data into two sets: a training set and a test set. Typically, the training set consists of 70 % of your data and the test set is the remaining 30 %.</w:t>
+        <w:t xml:space="preserve">A hypothesis may have a low error for the training examples but still be inaccurate (because of </w:t>
+      </w:r>
+      <w:proofErr w:type="spellStart"/>
+      <w:r>
+        <w:rPr>
+          <w:lang w:eastAsia="en-GB"/>
+        </w:rPr>
+        <w:t>overfitting</w:t>
+      </w:r>
+      <w:proofErr w:type="spellEnd"/>
+      <w:r>
+        <w:rPr>
+          <w:lang w:eastAsia="en-GB"/>
+        </w:rPr>
+        <w:t>). Thus, to evaluate a hypothesis, given a dataset of training examples, we can split up the data into two sets: a training set and a test set. Typically, the training set consists of 70 % of your data and the test set is the remaining 30 %.</w:t>
       </w:r>
     </w:p>
     <w:p>
@@ -1549,6 +1733,7 @@
         </w:rPr>
         <w:t>Estimate the generalization error using the test set with </w:t>
       </w:r>
+      <w:proofErr w:type="spellStart"/>
       <w:r>
         <w:rPr>
           <w:lang w:eastAsia="en-GB"/>
@@ -1562,62 +1747,717 @@
         </w:rPr>
         <w:t>test</w:t>
       </w:r>
+      <w:proofErr w:type="spellEnd"/>
       <w:r>
         <w:rPr>
           <w:vertAlign w:val="subscript"/>
           <w:lang w:eastAsia="en-GB"/>
         </w:rPr>
         <w:t xml:space="preserve"> </w:t>
+      </w:r>
+      <w:proofErr w:type="gramStart"/>
+      <w:r>
+        <w:rPr>
+          <w:lang w:eastAsia="en-GB"/>
+        </w:rPr>
+        <w:t>( theta</w:t>
+      </w:r>
+      <w:proofErr w:type="gramEnd"/>
+      <w:r>
+        <w:rPr>
+          <w:vertAlign w:val="superscript"/>
+          <w:lang w:eastAsia="en-GB"/>
+        </w:rPr>
+        <w:t>(d)</w:t>
+      </w:r>
+      <w:r>
+        <w:rPr>
+          <w:lang w:eastAsia="en-GB"/>
+        </w:rPr>
+        <w:t xml:space="preserve"> )</w:t>
+      </w:r>
+      <w:r>
+        <w:rPr>
+          <w:lang w:eastAsia="en-GB"/>
+        </w:rPr>
+        <w:t xml:space="preserve"> (d = theta from polynomial with lower error);</w:t>
+      </w:r>
+    </w:p>
+    <w:p>
+      <w:pPr>
+        <w:pStyle w:val="NoSpacing"/>
+        <w:rPr>
+          <w:lang w:eastAsia="en-GB"/>
+        </w:rPr>
+      </w:pPr>
+      <w:r>
+        <w:rPr>
+          <w:lang w:eastAsia="en-GB"/>
+        </w:rPr>
+        <w:t>This way, the degree of the polynomial d has not been trained using the test set.</w:t>
+      </w:r>
+    </w:p>
+    <w:p>
+      <w:pPr>
+        <w:pStyle w:val="NoSpacing"/>
+        <w:rPr>
+          <w:lang w:eastAsia="en-GB"/>
+        </w:rPr>
+      </w:pPr>
+    </w:p>
+    <w:p>
+      <w:pPr>
+        <w:pStyle w:val="Heading1"/>
+        <w:jc w:val="center"/>
+        <w:rPr>
+          <w:lang w:eastAsia="en-GB"/>
+        </w:rPr>
+      </w:pPr>
+      <w:r>
+        <w:rPr>
+          <w:lang w:eastAsia="en-GB"/>
+        </w:rPr>
+        <w:lastRenderedPageBreak/>
+        <w:t xml:space="preserve">Bias </w:t>
+      </w:r>
+      <w:proofErr w:type="spellStart"/>
+      <w:r>
+        <w:rPr>
+          <w:lang w:eastAsia="en-GB"/>
+        </w:rPr>
+        <w:t>vs</w:t>
+      </w:r>
+      <w:proofErr w:type="spellEnd"/>
+      <w:r>
+        <w:rPr>
+          <w:lang w:eastAsia="en-GB"/>
+        </w:rPr>
+        <w:t xml:space="preserve"> Variance</w:t>
+      </w:r>
+    </w:p>
+    <w:p>
+      <w:pPr>
+        <w:rPr>
+          <w:lang w:eastAsia="en-GB"/>
+        </w:rPr>
+      </w:pPr>
+    </w:p>
+    <w:p>
+      <w:pPr>
+        <w:pStyle w:val="Heading2"/>
+        <w:rPr>
+          <w:lang w:eastAsia="en-GB"/>
+        </w:rPr>
+      </w:pPr>
+      <w:r>
+        <w:rPr>
+          <w:lang w:eastAsia="en-GB"/>
+        </w:rPr>
+        <w:t xml:space="preserve">Diagnosing Bias </w:t>
+      </w:r>
+      <w:proofErr w:type="spellStart"/>
+      <w:r>
+        <w:rPr>
+          <w:lang w:eastAsia="en-GB"/>
+        </w:rPr>
+        <w:t>vs</w:t>
+      </w:r>
+      <w:proofErr w:type="spellEnd"/>
+      <w:r>
+        <w:rPr>
+          <w:lang w:eastAsia="en-GB"/>
+        </w:rPr>
+        <w:t xml:space="preserve"> Variance</w:t>
+      </w:r>
+    </w:p>
+    <w:p>
+      <w:pPr>
+        <w:rPr>
+          <w:lang w:eastAsia="en-GB"/>
+        </w:rPr>
+      </w:pPr>
+    </w:p>
+    <w:p>
+      <w:pPr>
+        <w:pStyle w:val="NoSpacing"/>
+      </w:pPr>
+      <w:r>
+        <w:t xml:space="preserve">In this section we examine the relationship between the degree of the polynomial d and the </w:t>
+      </w:r>
+      <w:proofErr w:type="spellStart"/>
+      <w:r>
+        <w:t>underfitting</w:t>
+      </w:r>
+      <w:proofErr w:type="spellEnd"/>
+      <w:r>
+        <w:t xml:space="preserve"> or </w:t>
+      </w:r>
+      <w:proofErr w:type="spellStart"/>
+      <w:r>
+        <w:t>overfitting</w:t>
+      </w:r>
+      <w:proofErr w:type="spellEnd"/>
+      <w:r>
+        <w:t xml:space="preserve"> of our hypothesis.</w:t>
+      </w:r>
+    </w:p>
+    <w:p>
+      <w:pPr>
+        <w:pStyle w:val="NoSpacing"/>
+        <w:numPr>
+          <w:ilvl w:val="0"/>
+          <w:numId w:val="12"/>
+        </w:numPr>
+      </w:pPr>
+      <w:r>
+        <w:t>We need to distinguish whether </w:t>
+      </w:r>
+      <w:r>
+        <w:rPr>
+          <w:b/>
+        </w:rPr>
+        <w:t>bias or variance</w:t>
+      </w:r>
+      <w:r>
+        <w:t> is the problem contributing to bad predictions.</w:t>
+      </w:r>
+    </w:p>
+    <w:p>
+      <w:pPr>
+        <w:pStyle w:val="NoSpacing"/>
+        <w:numPr>
+          <w:ilvl w:val="0"/>
+          <w:numId w:val="12"/>
+        </w:numPr>
+      </w:pPr>
+      <w:r>
+        <w:t xml:space="preserve">High bias is </w:t>
+      </w:r>
+      <w:proofErr w:type="spellStart"/>
+      <w:r>
+        <w:t>underfitting</w:t>
+      </w:r>
+      <w:proofErr w:type="spellEnd"/>
+      <w:r>
+        <w:t xml:space="preserve"> and high variance is </w:t>
+      </w:r>
+      <w:proofErr w:type="spellStart"/>
+      <w:r>
+        <w:t>overfitting</w:t>
+      </w:r>
+      <w:proofErr w:type="spellEnd"/>
+      <w:r>
+        <w:t>. Ideally, we need to find a golden mean between these two.</w:t>
+      </w:r>
+    </w:p>
+    <w:p>
+      <w:pPr>
+        <w:pStyle w:val="NoSpacing"/>
+      </w:pPr>
+      <w:r>
+        <w:t>The training error will tend to </w:t>
+      </w:r>
+      <w:r>
+        <w:rPr>
+          <w:b/>
+        </w:rPr>
+        <w:t>decrease</w:t>
+      </w:r>
+      <w:r>
+        <w:t> as we increase the degree d of the polynomial.</w:t>
+      </w:r>
+    </w:p>
+    <w:p>
+      <w:pPr>
+        <w:pStyle w:val="NoSpacing"/>
+      </w:pPr>
+    </w:p>
+    <w:p>
+      <w:pPr>
+        <w:pStyle w:val="NoSpacing"/>
+      </w:pPr>
+      <w:r>
+        <w:t>At the same time, the cross validation error will tend to </w:t>
+      </w:r>
+      <w:r>
+        <w:rPr>
+          <w:b/>
+        </w:rPr>
+        <w:t>decrease</w:t>
+      </w:r>
+      <w:r>
+        <w:t> as we increase d up to a point, and then it will </w:t>
+      </w:r>
+      <w:r>
+        <w:rPr>
+          <w:b/>
+        </w:rPr>
+        <w:t>increase</w:t>
+      </w:r>
+      <w:r>
+        <w:t> as d is increased, forming a convex curve.</w:t>
+      </w:r>
+    </w:p>
+    <w:p>
+      <w:pPr>
+        <w:pStyle w:val="NoSpacing"/>
+      </w:pPr>
+    </w:p>
+    <w:p>
+      <w:pPr>
+        <w:pStyle w:val="NoSpacing"/>
+      </w:pPr>
+      <w:r>
+        <w:rPr>
+          <w:noProof/>
+          <w:lang w:val="en-US"/>
+        </w:rPr>
+        <w:drawing>
+          <wp:inline distT="0" distB="0" distL="0" distR="0" wp14:anchorId="1319F8A1" wp14:editId="7F13184E">
+            <wp:extent cx="5731510" cy="3352800"/>
+            <wp:effectExtent l="0" t="0" r="2540" b="0"/>
+            <wp:docPr id="8" name="Picture 8"/>
+            <wp:cNvGraphicFramePr>
+              <a:graphicFrameLocks xmlns:a="http://schemas.openxmlformats.org/drawingml/2006/main" noChangeAspect="1"/>
+            </wp:cNvGraphicFramePr>
+            <a:graphic xmlns:a="http://schemas.openxmlformats.org/drawingml/2006/main">
+              <a:graphicData uri="http://schemas.openxmlformats.org/drawingml/2006/picture">
+                <pic:pic xmlns:pic="http://schemas.openxmlformats.org/drawingml/2006/picture">
+                  <pic:nvPicPr>
+                    <pic:cNvPr id="1" name=""/>
+                    <pic:cNvPicPr/>
+                  </pic:nvPicPr>
+                  <pic:blipFill>
+                    <a:blip r:embed="rId12"/>
+                    <a:stretch>
+                      <a:fillRect/>
+                    </a:stretch>
+                  </pic:blipFill>
+                  <pic:spPr>
+                    <a:xfrm>
+                      <a:off x="0" y="0"/>
+                      <a:ext cx="5731510" cy="3352800"/>
+                    </a:xfrm>
+                    <a:prstGeom prst="rect">
+                      <a:avLst/>
+                    </a:prstGeom>
+                  </pic:spPr>
+                </pic:pic>
+              </a:graphicData>
+            </a:graphic>
+          </wp:inline>
+        </w:drawing>
+      </w:r>
+    </w:p>
+    <w:p>
+      <w:pPr>
+        <w:pStyle w:val="NoSpacing"/>
+      </w:pPr>
+    </w:p>
+    <w:p>
+      <w:pPr>
+        <w:pStyle w:val="NoSpacing"/>
+      </w:pPr>
+    </w:p>
+    <w:p>
+      <w:pPr>
+        <w:pStyle w:val="Heading2"/>
+      </w:pPr>
+      <w:r>
+        <w:t>Regularisation and Bias/Variance</w:t>
+      </w:r>
+    </w:p>
+    <w:p/>
+    <w:p>
+      <w:pPr>
+        <w:pStyle w:val="NoSpacing"/>
+      </w:pPr>
+      <w:r>
+        <w:rPr>
+          <w:noProof/>
+          <w:lang w:val="en-US"/>
+        </w:rPr>
+        <w:lastRenderedPageBreak/>
+        <w:drawing>
+          <wp:inline distT="0" distB="0" distL="0" distR="0">
+            <wp:extent cx="5731510" cy="3098114"/>
+            <wp:effectExtent l="0" t="0" r="2540" b="7620"/>
+            <wp:docPr id="9" name="Picture 9" descr="https://d3c33hcgiwev3.cloudfront.net/imageAssetProxy.v1/3XyCytntEeataRJ74fuL6g_3b6c06d065d24e0bf8d557e59027e87a_Screenshot-2017-01-13-16.09.36.png?expiry=1537142400000&amp;hmac=lrRZFxouDkUuBv22bkDMpinm3ypUdB00JkDnViJP6rc"/>
+            <wp:cNvGraphicFramePr>
+              <a:graphicFrameLocks xmlns:a="http://schemas.openxmlformats.org/drawingml/2006/main" noChangeAspect="1"/>
+            </wp:cNvGraphicFramePr>
+            <a:graphic xmlns:a="http://schemas.openxmlformats.org/drawingml/2006/main">
+              <a:graphicData uri="http://schemas.openxmlformats.org/drawingml/2006/picture">
+                <pic:pic xmlns:pic="http://schemas.openxmlformats.org/drawingml/2006/picture">
+                  <pic:nvPicPr>
+                    <pic:cNvPr id="0" name="Picture 1" descr="https://d3c33hcgiwev3.cloudfront.net/imageAssetProxy.v1/3XyCytntEeataRJ74fuL6g_3b6c06d065d24e0bf8d557e59027e87a_Screenshot-2017-01-13-16.09.36.png?expiry=1537142400000&amp;hmac=lrRZFxouDkUuBv22bkDMpinm3ypUdB00JkDnViJP6rc"/>
+                    <pic:cNvPicPr>
+                      <a:picLocks noChangeAspect="1" noChangeArrowheads="1"/>
+                    </pic:cNvPicPr>
+                  </pic:nvPicPr>
+                  <pic:blipFill>
+                    <a:blip r:embed="rId13">
+                      <a:extLst>
+                        <a:ext uri="{28A0092B-C50C-407E-A947-70E740481C1C}">
+                          <a14:useLocalDpi xmlns:a14="http://schemas.microsoft.com/office/drawing/2010/main" val="0"/>
+                        </a:ext>
+                      </a:extLst>
+                    </a:blip>
+                    <a:srcRect/>
+                    <a:stretch>
+                      <a:fillRect/>
+                    </a:stretch>
+                  </pic:blipFill>
+                  <pic:spPr bwMode="auto">
+                    <a:xfrm>
+                      <a:off x="0" y="0"/>
+                      <a:ext cx="5731510" cy="3098114"/>
+                    </a:xfrm>
+                    <a:prstGeom prst="rect">
+                      <a:avLst/>
+                    </a:prstGeom>
+                    <a:noFill/>
+                    <a:ln>
+                      <a:noFill/>
+                    </a:ln>
+                  </pic:spPr>
+                </pic:pic>
+              </a:graphicData>
+            </a:graphic>
+          </wp:inline>
+        </w:drawing>
+      </w:r>
+    </w:p>
+    <w:p>
+      <w:pPr>
+        <w:pStyle w:val="NoSpacing"/>
+        <w:rPr>
+          <w:lang w:eastAsia="en-GB"/>
+        </w:rPr>
+      </w:pPr>
+    </w:p>
+    <w:p>
+      <w:pPr>
+        <w:pStyle w:val="NoSpacing"/>
+      </w:pPr>
+      <w:r>
+        <w:t xml:space="preserve">In the figure above, we see that as λ increases, our fit becomes more rigid. On the other hand, as λ approaches 0, we tend to over </w:t>
+      </w:r>
+      <w:proofErr w:type="spellStart"/>
+      <w:r>
+        <w:t>overfit</w:t>
+      </w:r>
+      <w:proofErr w:type="spellEnd"/>
+      <w:r>
+        <w:t xml:space="preserve"> the data. So how do we choose our parameter λ</w:t>
+      </w:r>
+      <w:r>
+        <w:t> to get it 'just right'</w:t>
+      </w:r>
+      <w:r>
+        <w:t>? In order to choose the model and the regularization term λ, we need to:</w:t>
+      </w:r>
+    </w:p>
+    <w:p>
+      <w:pPr>
+        <w:pStyle w:val="NoSpacing"/>
+      </w:pPr>
+    </w:p>
+    <w:p>
+      <w:pPr>
+        <w:pStyle w:val="NoSpacing"/>
+        <w:numPr>
+          <w:ilvl w:val="0"/>
+          <w:numId w:val="14"/>
+        </w:numPr>
+      </w:pPr>
+      <w:r>
+        <w:t>Create a list of lambdas (i.e. λ</w:t>
+      </w:r>
+      <w:r>
+        <w:rPr>
+          <w:rFonts w:ascii="Cambria Math" w:hAnsi="Cambria Math" w:cs="Cambria Math"/>
+        </w:rPr>
+        <w:t>∈</w:t>
+      </w:r>
+      <w:r>
+        <w:t>{0,0.01,0.02,0.04,0.08,0.16,0.32,0.64,1.28,2.56,5.12,10.24});</w:t>
+      </w:r>
+    </w:p>
+    <w:p>
+      <w:pPr>
+        <w:pStyle w:val="NoSpacing"/>
+        <w:numPr>
+          <w:ilvl w:val="0"/>
+          <w:numId w:val="14"/>
+        </w:numPr>
+      </w:pPr>
+      <w:r>
+        <w:t>Create a set of models with different degrees or any other variants.</w:t>
+      </w:r>
+    </w:p>
+    <w:p>
+      <w:pPr>
+        <w:pStyle w:val="NoSpacing"/>
+        <w:numPr>
+          <w:ilvl w:val="0"/>
+          <w:numId w:val="14"/>
+        </w:numPr>
+      </w:pPr>
+      <w:r>
+        <w:t>Iterate through the </w:t>
+      </w:r>
+      <w:proofErr w:type="spellStart"/>
+      <w:r>
+        <w:t>λs</w:t>
+      </w:r>
+      <w:proofErr w:type="spellEnd"/>
+      <w:r>
+        <w:t xml:space="preserve"> and for each λ go through all the models to learn some Θ.</w:t>
+      </w:r>
+    </w:p>
+    <w:p>
+      <w:pPr>
+        <w:pStyle w:val="NoSpacing"/>
+        <w:numPr>
+          <w:ilvl w:val="0"/>
+          <w:numId w:val="14"/>
+        </w:numPr>
+      </w:pPr>
+      <w:r>
+        <w:t>Compute the cross validation error using the learned Θ (computed with λ) on the J</w:t>
+      </w:r>
+      <w:r>
+        <w:rPr>
+          <w:vertAlign w:val="subscript"/>
+        </w:rPr>
+        <w:t>CV</w:t>
+      </w:r>
+      <w:r>
+        <w:t>​(Θ) without regularization or λ = 0.</w:t>
+      </w:r>
+    </w:p>
+    <w:p>
+      <w:pPr>
+        <w:pStyle w:val="NoSpacing"/>
+        <w:numPr>
+          <w:ilvl w:val="0"/>
+          <w:numId w:val="14"/>
+        </w:numPr>
+      </w:pPr>
+      <w:r>
+        <w:t>Select the best combo that produces the lowest error on the cross validation set.</w:t>
+      </w:r>
+    </w:p>
+    <w:p>
+      <w:pPr>
+        <w:pStyle w:val="NoSpacing"/>
+        <w:numPr>
+          <w:ilvl w:val="0"/>
+          <w:numId w:val="14"/>
+        </w:numPr>
+      </w:pPr>
+      <w:r>
+        <w:t>Using the best combo Θ and λ, apply it on </w:t>
+      </w:r>
+      <w:proofErr w:type="spellStart"/>
+      <w:r>
+        <w:t>J</w:t>
+      </w:r>
+      <w:r>
+        <w:rPr>
+          <w:vertAlign w:val="subscript"/>
+        </w:rPr>
+        <w:t>test</w:t>
+      </w:r>
+      <w:proofErr w:type="spellEnd"/>
+      <w:r>
+        <w:t>​(Θ) to see if it has a good generalization of the problem.</w:t>
+      </w:r>
+    </w:p>
+    <w:p>
+      <w:pPr>
+        <w:pStyle w:val="NoSpacing"/>
+        <w:rPr>
+          <w:lang w:eastAsia="en-GB"/>
+        </w:rPr>
+      </w:pPr>
+    </w:p>
+    <w:p>
+      <w:pPr>
+        <w:pStyle w:val="NoSpacing"/>
+        <w:rPr>
+          <w:lang w:eastAsia="en-GB"/>
+        </w:rPr>
+      </w:pPr>
+    </w:p>
+    <w:p>
+      <w:pPr>
+        <w:pStyle w:val="Heading2"/>
+        <w:rPr>
+          <w:lang w:eastAsia="en-GB"/>
+        </w:rPr>
+      </w:pPr>
+      <w:r>
+        <w:rPr>
+          <w:lang w:eastAsia="en-GB"/>
+        </w:rPr>
+        <w:t>Learning Curves</w:t>
+      </w:r>
+    </w:p>
+    <w:p>
+      <w:pPr>
+        <w:pStyle w:val="NoSpacing"/>
+        <w:rPr>
+          <w:lang w:eastAsia="en-GB"/>
+        </w:rPr>
+      </w:pPr>
+    </w:p>
+    <w:p>
+      <w:pPr>
+        <w:pStyle w:val="NoSpacing"/>
+      </w:pPr>
+      <w:r>
+        <w:t>Training an algorithm on a very few number of data points (such as 1, 2 or 3) will easily have 0 errors because we can always find a quadratic curve that touches exactly those number of points. Hence:</w:t>
+      </w:r>
+    </w:p>
+    <w:p>
+      <w:pPr>
+        <w:pStyle w:val="NoSpacing"/>
+      </w:pPr>
+    </w:p>
+    <w:p>
+      <w:pPr>
+        <w:pStyle w:val="NoSpacing"/>
+        <w:numPr>
+          <w:ilvl w:val="0"/>
+          <w:numId w:val="16"/>
+        </w:numPr>
+      </w:pPr>
+      <w:r>
+        <w:t>As the training set gets larger, the error for a quadratic function increases.</w:t>
+      </w:r>
+    </w:p>
+    <w:p>
+      <w:pPr>
+        <w:pStyle w:val="NoSpacing"/>
+        <w:numPr>
+          <w:ilvl w:val="0"/>
+          <w:numId w:val="16"/>
+        </w:numPr>
+      </w:pPr>
+      <w:r>
+        <w:t>The error value will plateau out after a certain m, or training set size.</w:t>
+      </w:r>
+    </w:p>
+    <w:p>
+      <w:pPr>
+        <w:pStyle w:val="NoSpacing"/>
+        <w:rPr>
+          <w:lang w:eastAsia="en-GB"/>
+        </w:rPr>
+      </w:pPr>
+    </w:p>
+    <w:p>
+      <w:pPr>
+        <w:pStyle w:val="NoSpacing"/>
+        <w:rPr>
+          <w:lang w:eastAsia="en-GB"/>
+        </w:rPr>
+      </w:pPr>
+      <w:r>
+        <w:rPr>
+          <w:noProof/>
+          <w:lang w:val="en-US"/>
+        </w:rPr>
+        <w:lastRenderedPageBreak/>
+        <w:drawing>
+          <wp:inline distT="0" distB="0" distL="0" distR="0" wp14:anchorId="278CC472" wp14:editId="14931F8A">
+            <wp:extent cx="5731510" cy="2829560"/>
+            <wp:effectExtent l="0" t="0" r="2540" b="8890"/>
+            <wp:docPr id="10" name="Picture 10"/>
+            <wp:cNvGraphicFramePr>
+              <a:graphicFrameLocks xmlns:a="http://schemas.openxmlformats.org/drawingml/2006/main" noChangeAspect="1"/>
+            </wp:cNvGraphicFramePr>
+            <a:graphic xmlns:a="http://schemas.openxmlformats.org/drawingml/2006/main">
+              <a:graphicData uri="http://schemas.openxmlformats.org/drawingml/2006/picture">
+                <pic:pic xmlns:pic="http://schemas.openxmlformats.org/drawingml/2006/picture">
+                  <pic:nvPicPr>
+                    <pic:cNvPr id="1" name=""/>
+                    <pic:cNvPicPr/>
+                  </pic:nvPicPr>
+                  <pic:blipFill>
+                    <a:blip r:embed="rId14"/>
+                    <a:stretch>
+                      <a:fillRect/>
+                    </a:stretch>
+                  </pic:blipFill>
+                  <pic:spPr>
+                    <a:xfrm>
+                      <a:off x="0" y="0"/>
+                      <a:ext cx="5731510" cy="2829560"/>
+                    </a:xfrm>
+                    <a:prstGeom prst="rect">
+                      <a:avLst/>
+                    </a:prstGeom>
+                  </pic:spPr>
+                </pic:pic>
+              </a:graphicData>
+            </a:graphic>
+          </wp:inline>
+        </w:drawing>
+      </w:r>
+    </w:p>
+    <w:p>
+      <w:pPr>
+        <w:pStyle w:val="NoSpacing"/>
+        <w:rPr>
+          <w:lang w:eastAsia="en-GB"/>
+        </w:rPr>
+      </w:pPr>
+      <w:r>
+        <w:rPr>
+          <w:noProof/>
+          <w:lang w:val="en-US"/>
+        </w:rPr>
+        <w:drawing>
+          <wp:inline distT="0" distB="0" distL="0" distR="0" wp14:anchorId="69124767" wp14:editId="755FD042">
+            <wp:extent cx="5731510" cy="2722245"/>
+            <wp:effectExtent l="0" t="0" r="2540" b="1905"/>
+            <wp:docPr id="11" name="Picture 11"/>
+            <wp:cNvGraphicFramePr>
+              <a:graphicFrameLocks xmlns:a="http://schemas.openxmlformats.org/drawingml/2006/main" noChangeAspect="1"/>
+            </wp:cNvGraphicFramePr>
+            <a:graphic xmlns:a="http://schemas.openxmlformats.org/drawingml/2006/main">
+              <a:graphicData uri="http://schemas.openxmlformats.org/drawingml/2006/picture">
+                <pic:pic xmlns:pic="http://schemas.openxmlformats.org/drawingml/2006/picture">
+                  <pic:nvPicPr>
+                    <pic:cNvPr id="1" name=""/>
+                    <pic:cNvPicPr/>
+                  </pic:nvPicPr>
+                  <pic:blipFill>
+                    <a:blip r:embed="rId15"/>
+                    <a:stretch>
+                      <a:fillRect/>
+                    </a:stretch>
+                  </pic:blipFill>
+                  <pic:spPr>
+                    <a:xfrm>
+                      <a:off x="0" y="0"/>
+                      <a:ext cx="5731510" cy="2722245"/>
+                    </a:xfrm>
+                    <a:prstGeom prst="rect">
+                      <a:avLst/>
+                    </a:prstGeom>
+                  </pic:spPr>
+                </pic:pic>
+              </a:graphicData>
+            </a:graphic>
+          </wp:inline>
+        </w:drawing>
       </w:r>
       <w:bookmarkStart w:id="0" w:name="_GoBack"/>
       <w:bookmarkEnd w:id="0"/>
-      <w:r>
-        <w:rPr>
-          <w:lang w:eastAsia="en-GB"/>
-        </w:rPr>
-        <w:t>( theta</w:t>
-      </w:r>
-      <w:r>
-        <w:rPr>
-          <w:vertAlign w:val="superscript"/>
-          <w:lang w:eastAsia="en-GB"/>
-        </w:rPr>
-        <w:t>(d)</w:t>
-      </w:r>
-      <w:r>
-        <w:rPr>
-          <w:lang w:eastAsia="en-GB"/>
-        </w:rPr>
-        <w:t xml:space="preserve"> )</w:t>
-      </w:r>
-      <w:r>
-        <w:rPr>
-          <w:lang w:eastAsia="en-GB"/>
-        </w:rPr>
-        <w:t xml:space="preserve"> (d = theta from polynomial with lower error);</w:t>
-      </w:r>
-    </w:p>
-    <w:p>
-      <w:pPr>
-        <w:pStyle w:val="NoSpacing"/>
-        <w:rPr>
-          <w:lang w:eastAsia="en-GB"/>
-        </w:rPr>
-      </w:pPr>
-      <w:r>
-        <w:rPr>
-          <w:lang w:eastAsia="en-GB"/>
-        </w:rPr>
-        <w:t>This way, the degree of the polynomial d has not been trained using the test set.</w:t>
-      </w:r>
-    </w:p>
-    <w:p>
-      <w:pPr>
-        <w:pStyle w:val="NoSpacing"/>
-        <w:rPr>
-          <w:lang w:eastAsia="en-GB"/>
-        </w:rPr>
-      </w:pPr>
     </w:p>
     <w:sectPr>
       <w:pgSz w:w="11906" w:h="16838"/>
@@ -1858,6 +2698,241 @@
     </w:lvl>
   </w:abstractNum>
   <w:abstractNum w:abstractNumId="2">
+    <w:nsid w:val="1C953E75"/>
+    <w:multiLevelType w:val="multilevel"/>
+    <w:tmpl w:val="8CF8A392"/>
+    <w:lvl w:ilvl="0">
+      <w:start w:val="1"/>
+      <w:numFmt w:val="bullet"/>
+      <w:lvlText w:val=""/>
+      <w:lvlJc w:val="left"/>
+      <w:pPr>
+        <w:tabs>
+          <w:tab w:val="num" w:pos="720"/>
+        </w:tabs>
+        <w:ind w:left="720" w:hanging="360"/>
+      </w:pPr>
+      <w:rPr>
+        <w:rFonts w:ascii="Symbol" w:hAnsi="Symbol" w:hint="default"/>
+        <w:sz w:val="20"/>
+      </w:rPr>
+    </w:lvl>
+    <w:lvl w:ilvl="1" w:tentative="1">
+      <w:start w:val="1"/>
+      <w:numFmt w:val="bullet"/>
+      <w:lvlText w:val=""/>
+      <w:lvlJc w:val="left"/>
+      <w:pPr>
+        <w:tabs>
+          <w:tab w:val="num" w:pos="1440"/>
+        </w:tabs>
+        <w:ind w:left="1440" w:hanging="360"/>
+      </w:pPr>
+      <w:rPr>
+        <w:rFonts w:ascii="Symbol" w:hAnsi="Symbol" w:hint="default"/>
+        <w:sz w:val="20"/>
+      </w:rPr>
+    </w:lvl>
+    <w:lvl w:ilvl="2" w:tentative="1">
+      <w:start w:val="1"/>
+      <w:numFmt w:val="bullet"/>
+      <w:lvlText w:val=""/>
+      <w:lvlJc w:val="left"/>
+      <w:pPr>
+        <w:tabs>
+          <w:tab w:val="num" w:pos="2160"/>
+        </w:tabs>
+        <w:ind w:left="2160" w:hanging="360"/>
+      </w:pPr>
+      <w:rPr>
+        <w:rFonts w:ascii="Symbol" w:hAnsi="Symbol" w:hint="default"/>
+        <w:sz w:val="20"/>
+      </w:rPr>
+    </w:lvl>
+    <w:lvl w:ilvl="3" w:tentative="1">
+      <w:start w:val="1"/>
+      <w:numFmt w:val="bullet"/>
+      <w:lvlText w:val=""/>
+      <w:lvlJc w:val="left"/>
+      <w:pPr>
+        <w:tabs>
+          <w:tab w:val="num" w:pos="2880"/>
+        </w:tabs>
+        <w:ind w:left="2880" w:hanging="360"/>
+      </w:pPr>
+      <w:rPr>
+        <w:rFonts w:ascii="Symbol" w:hAnsi="Symbol" w:hint="default"/>
+        <w:sz w:val="20"/>
+      </w:rPr>
+    </w:lvl>
+    <w:lvl w:ilvl="4" w:tentative="1">
+      <w:start w:val="1"/>
+      <w:numFmt w:val="bullet"/>
+      <w:lvlText w:val=""/>
+      <w:lvlJc w:val="left"/>
+      <w:pPr>
+        <w:tabs>
+          <w:tab w:val="num" w:pos="3600"/>
+        </w:tabs>
+        <w:ind w:left="3600" w:hanging="360"/>
+      </w:pPr>
+      <w:rPr>
+        <w:rFonts w:ascii="Symbol" w:hAnsi="Symbol" w:hint="default"/>
+        <w:sz w:val="20"/>
+      </w:rPr>
+    </w:lvl>
+    <w:lvl w:ilvl="5" w:tentative="1">
+      <w:start w:val="1"/>
+      <w:numFmt w:val="bullet"/>
+      <w:lvlText w:val=""/>
+      <w:lvlJc w:val="left"/>
+      <w:pPr>
+        <w:tabs>
+          <w:tab w:val="num" w:pos="4320"/>
+        </w:tabs>
+        <w:ind w:left="4320" w:hanging="360"/>
+      </w:pPr>
+      <w:rPr>
+        <w:rFonts w:ascii="Symbol" w:hAnsi="Symbol" w:hint="default"/>
+        <w:sz w:val="20"/>
+      </w:rPr>
+    </w:lvl>
+    <w:lvl w:ilvl="6" w:tentative="1">
+      <w:start w:val="1"/>
+      <w:numFmt w:val="bullet"/>
+      <w:lvlText w:val=""/>
+      <w:lvlJc w:val="left"/>
+      <w:pPr>
+        <w:tabs>
+          <w:tab w:val="num" w:pos="5040"/>
+        </w:tabs>
+        <w:ind w:left="5040" w:hanging="360"/>
+      </w:pPr>
+      <w:rPr>
+        <w:rFonts w:ascii="Symbol" w:hAnsi="Symbol" w:hint="default"/>
+        <w:sz w:val="20"/>
+      </w:rPr>
+    </w:lvl>
+    <w:lvl w:ilvl="7" w:tentative="1">
+      <w:start w:val="1"/>
+      <w:numFmt w:val="bullet"/>
+      <w:lvlText w:val=""/>
+      <w:lvlJc w:val="left"/>
+      <w:pPr>
+        <w:tabs>
+          <w:tab w:val="num" w:pos="5760"/>
+        </w:tabs>
+        <w:ind w:left="5760" w:hanging="360"/>
+      </w:pPr>
+      <w:rPr>
+        <w:rFonts w:ascii="Symbol" w:hAnsi="Symbol" w:hint="default"/>
+        <w:sz w:val="20"/>
+      </w:rPr>
+    </w:lvl>
+    <w:lvl w:ilvl="8" w:tentative="1">
+      <w:start w:val="1"/>
+      <w:numFmt w:val="bullet"/>
+      <w:lvlText w:val=""/>
+      <w:lvlJc w:val="left"/>
+      <w:pPr>
+        <w:tabs>
+          <w:tab w:val="num" w:pos="6480"/>
+        </w:tabs>
+        <w:ind w:left="6480" w:hanging="360"/>
+      </w:pPr>
+      <w:rPr>
+        <w:rFonts w:ascii="Symbol" w:hAnsi="Symbol" w:hint="default"/>
+        <w:sz w:val="20"/>
+      </w:rPr>
+    </w:lvl>
+  </w:abstractNum>
+  <w:abstractNum w:abstractNumId="3">
+    <w:nsid w:val="2CF6022E"/>
+    <w:multiLevelType w:val="hybridMultilevel"/>
+    <w:tmpl w:val="8F66C308"/>
+    <w:lvl w:ilvl="0" w:tplc="0409000F">
+      <w:start w:val="1"/>
+      <w:numFmt w:val="decimal"/>
+      <w:lvlText w:val="%1."/>
+      <w:lvlJc w:val="left"/>
+      <w:pPr>
+        <w:ind w:left="720" w:hanging="360"/>
+      </w:pPr>
+    </w:lvl>
+    <w:lvl w:ilvl="1" w:tplc="04090019" w:tentative="1">
+      <w:start w:val="1"/>
+      <w:numFmt w:val="lowerLetter"/>
+      <w:lvlText w:val="%2."/>
+      <w:lvlJc w:val="left"/>
+      <w:pPr>
+        <w:ind w:left="1440" w:hanging="360"/>
+      </w:pPr>
+    </w:lvl>
+    <w:lvl w:ilvl="2" w:tplc="0409001B" w:tentative="1">
+      <w:start w:val="1"/>
+      <w:numFmt w:val="lowerRoman"/>
+      <w:lvlText w:val="%3."/>
+      <w:lvlJc w:val="right"/>
+      <w:pPr>
+        <w:ind w:left="2160" w:hanging="180"/>
+      </w:pPr>
+    </w:lvl>
+    <w:lvl w:ilvl="3" w:tplc="0409000F" w:tentative="1">
+      <w:start w:val="1"/>
+      <w:numFmt w:val="decimal"/>
+      <w:lvlText w:val="%4."/>
+      <w:lvlJc w:val="left"/>
+      <w:pPr>
+        <w:ind w:left="2880" w:hanging="360"/>
+      </w:pPr>
+    </w:lvl>
+    <w:lvl w:ilvl="4" w:tplc="04090019" w:tentative="1">
+      <w:start w:val="1"/>
+      <w:numFmt w:val="lowerLetter"/>
+      <w:lvlText w:val="%5."/>
+      <w:lvlJc w:val="left"/>
+      <w:pPr>
+        <w:ind w:left="3600" w:hanging="360"/>
+      </w:pPr>
+    </w:lvl>
+    <w:lvl w:ilvl="5" w:tplc="0409001B" w:tentative="1">
+      <w:start w:val="1"/>
+      <w:numFmt w:val="lowerRoman"/>
+      <w:lvlText w:val="%6."/>
+      <w:lvlJc w:val="right"/>
+      <w:pPr>
+        <w:ind w:left="4320" w:hanging="180"/>
+      </w:pPr>
+    </w:lvl>
+    <w:lvl w:ilvl="6" w:tplc="0409000F" w:tentative="1">
+      <w:start w:val="1"/>
+      <w:numFmt w:val="decimal"/>
+      <w:lvlText w:val="%7."/>
+      <w:lvlJc w:val="left"/>
+      <w:pPr>
+        <w:ind w:left="5040" w:hanging="360"/>
+      </w:pPr>
+    </w:lvl>
+    <w:lvl w:ilvl="7" w:tplc="04090019" w:tentative="1">
+      <w:start w:val="1"/>
+      <w:numFmt w:val="lowerLetter"/>
+      <w:lvlText w:val="%8."/>
+      <w:lvlJc w:val="left"/>
+      <w:pPr>
+        <w:ind w:left="5760" w:hanging="360"/>
+      </w:pPr>
+    </w:lvl>
+    <w:lvl w:ilvl="8" w:tplc="0409001B" w:tentative="1">
+      <w:start w:val="1"/>
+      <w:numFmt w:val="lowerRoman"/>
+      <w:lvlText w:val="%9."/>
+      <w:lvlJc w:val="right"/>
+      <w:pPr>
+        <w:ind w:left="6480" w:hanging="180"/>
+      </w:pPr>
+    </w:lvl>
+  </w:abstractNum>
+  <w:abstractNum w:abstractNumId="4">
     <w:nsid w:val="3FB54987"/>
     <w:multiLevelType w:val="hybridMultilevel"/>
     <w:tmpl w:val="0D56128A"/>
@@ -1943,7 +3018,120 @@
       </w:pPr>
     </w:lvl>
   </w:abstractNum>
-  <w:abstractNum w:abstractNumId="3">
+  <w:abstractNum w:abstractNumId="5">
+    <w:nsid w:val="40583E30"/>
+    <w:multiLevelType w:val="hybridMultilevel"/>
+    <w:tmpl w:val="E42C3232"/>
+    <w:lvl w:ilvl="0" w:tplc="04090001">
+      <w:start w:val="1"/>
+      <w:numFmt w:val="bullet"/>
+      <w:lvlText w:val=""/>
+      <w:lvlJc w:val="left"/>
+      <w:pPr>
+        <w:ind w:left="720" w:hanging="360"/>
+      </w:pPr>
+      <w:rPr>
+        <w:rFonts w:ascii="Symbol" w:hAnsi="Symbol" w:hint="default"/>
+      </w:rPr>
+    </w:lvl>
+    <w:lvl w:ilvl="1" w:tplc="04090003" w:tentative="1">
+      <w:start w:val="1"/>
+      <w:numFmt w:val="bullet"/>
+      <w:lvlText w:val="o"/>
+      <w:lvlJc w:val="left"/>
+      <w:pPr>
+        <w:ind w:left="1440" w:hanging="360"/>
+      </w:pPr>
+      <w:rPr>
+        <w:rFonts w:ascii="Courier New" w:hAnsi="Courier New" w:cs="Courier New" w:hint="default"/>
+      </w:rPr>
+    </w:lvl>
+    <w:lvl w:ilvl="2" w:tplc="04090005" w:tentative="1">
+      <w:start w:val="1"/>
+      <w:numFmt w:val="bullet"/>
+      <w:lvlText w:val=""/>
+      <w:lvlJc w:val="left"/>
+      <w:pPr>
+        <w:ind w:left="2160" w:hanging="360"/>
+      </w:pPr>
+      <w:rPr>
+        <w:rFonts w:ascii="Wingdings" w:hAnsi="Wingdings" w:hint="default"/>
+      </w:rPr>
+    </w:lvl>
+    <w:lvl w:ilvl="3" w:tplc="04090001" w:tentative="1">
+      <w:start w:val="1"/>
+      <w:numFmt w:val="bullet"/>
+      <w:lvlText w:val=""/>
+      <w:lvlJc w:val="left"/>
+      <w:pPr>
+        <w:ind w:left="2880" w:hanging="360"/>
+      </w:pPr>
+      <w:rPr>
+        <w:rFonts w:ascii="Symbol" w:hAnsi="Symbol" w:hint="default"/>
+      </w:rPr>
+    </w:lvl>
+    <w:lvl w:ilvl="4" w:tplc="04090003" w:tentative="1">
+      <w:start w:val="1"/>
+      <w:numFmt w:val="bullet"/>
+      <w:lvlText w:val="o"/>
+      <w:lvlJc w:val="left"/>
+      <w:pPr>
+        <w:ind w:left="3600" w:hanging="360"/>
+      </w:pPr>
+      <w:rPr>
+        <w:rFonts w:ascii="Courier New" w:hAnsi="Courier New" w:cs="Courier New" w:hint="default"/>
+      </w:rPr>
+    </w:lvl>
+    <w:lvl w:ilvl="5" w:tplc="04090005" w:tentative="1">
+      <w:start w:val="1"/>
+      <w:numFmt w:val="bullet"/>
+      <w:lvlText w:val=""/>
+      <w:lvlJc w:val="left"/>
+      <w:pPr>
+        <w:ind w:left="4320" w:hanging="360"/>
+      </w:pPr>
+      <w:rPr>
+        <w:rFonts w:ascii="Wingdings" w:hAnsi="Wingdings" w:hint="default"/>
+      </w:rPr>
+    </w:lvl>
+    <w:lvl w:ilvl="6" w:tplc="04090001" w:tentative="1">
+      <w:start w:val="1"/>
+      <w:numFmt w:val="bullet"/>
+      <w:lvlText w:val=""/>
+      <w:lvlJc w:val="left"/>
+      <w:pPr>
+        <w:ind w:left="5040" w:hanging="360"/>
+      </w:pPr>
+      <w:rPr>
+        <w:rFonts w:ascii="Symbol" w:hAnsi="Symbol" w:hint="default"/>
+      </w:rPr>
+    </w:lvl>
+    <w:lvl w:ilvl="7" w:tplc="04090003" w:tentative="1">
+      <w:start w:val="1"/>
+      <w:numFmt w:val="bullet"/>
+      <w:lvlText w:val="o"/>
+      <w:lvlJc w:val="left"/>
+      <w:pPr>
+        <w:ind w:left="5760" w:hanging="360"/>
+      </w:pPr>
+      <w:rPr>
+        <w:rFonts w:ascii="Courier New" w:hAnsi="Courier New" w:cs="Courier New" w:hint="default"/>
+      </w:rPr>
+    </w:lvl>
+    <w:lvl w:ilvl="8" w:tplc="04090005" w:tentative="1">
+      <w:start w:val="1"/>
+      <w:numFmt w:val="bullet"/>
+      <w:lvlText w:val=""/>
+      <w:lvlJc w:val="left"/>
+      <w:pPr>
+        <w:ind w:left="6480" w:hanging="360"/>
+      </w:pPr>
+      <w:rPr>
+        <w:rFonts w:ascii="Wingdings" w:hAnsi="Wingdings" w:hint="default"/>
+      </w:rPr>
+    </w:lvl>
+  </w:abstractNum>
+  <w:abstractNum w:abstractNumId="6">
     <w:nsid w:val="41A4028F"/>
     <w:multiLevelType w:val="multilevel"/>
     <w:tmpl w:val="D206A610"/>
@@ -2092,7 +3280,7 @@
       </w:rPr>
     </w:lvl>
   </w:abstractNum>
-  <w:abstractNum w:abstractNumId="4">
+  <w:abstractNum w:abstractNumId="7">
     <w:nsid w:val="48757315"/>
     <w:multiLevelType w:val="hybridMultilevel"/>
     <w:tmpl w:val="85F481AC"/>
@@ -2204,7 +3392,7 @@
       </w:rPr>
     </w:lvl>
   </w:abstractNum>
-  <w:abstractNum w:abstractNumId="5">
+  <w:abstractNum w:abstractNumId="8">
     <w:nsid w:val="487F04F5"/>
     <w:multiLevelType w:val="hybridMultilevel"/>
     <w:tmpl w:val="C694C8FC"/>
@@ -2317,7 +3505,120 @@
       </w:rPr>
     </w:lvl>
   </w:abstractNum>
-  <w:abstractNum w:abstractNumId="6">
+  <w:abstractNum w:abstractNumId="9">
+    <w:nsid w:val="54BE5706"/>
+    <w:multiLevelType w:val="multilevel"/>
+    <w:tmpl w:val="B29443A8"/>
+    <w:lvl w:ilvl="0">
+      <w:start w:val="1"/>
+      <w:numFmt w:val="decimal"/>
+      <w:lvlText w:val="%1."/>
+      <w:lvlJc w:val="left"/>
+      <w:pPr>
+        <w:tabs>
+          <w:tab w:val="num" w:pos="720"/>
+        </w:tabs>
+        <w:ind w:left="720" w:hanging="360"/>
+      </w:pPr>
+    </w:lvl>
+    <w:lvl w:ilvl="1" w:tentative="1">
+      <w:start w:val="1"/>
+      <w:numFmt w:val="decimal"/>
+      <w:lvlText w:val="%2."/>
+      <w:lvlJc w:val="left"/>
+      <w:pPr>
+        <w:tabs>
+          <w:tab w:val="num" w:pos="1440"/>
+        </w:tabs>
+        <w:ind w:left="1440" w:hanging="360"/>
+      </w:pPr>
+    </w:lvl>
+    <w:lvl w:ilvl="2" w:tentative="1">
+      <w:start w:val="1"/>
+      <w:numFmt w:val="decimal"/>
+      <w:lvlText w:val="%3."/>
+      <w:lvlJc w:val="left"/>
+      <w:pPr>
+        <w:tabs>
+          <w:tab w:val="num" w:pos="2160"/>
+        </w:tabs>
+        <w:ind w:left="2160" w:hanging="360"/>
+      </w:pPr>
+    </w:lvl>
+    <w:lvl w:ilvl="3" w:tentative="1">
+      <w:start w:val="1"/>
+      <w:numFmt w:val="decimal"/>
+      <w:lvlText w:val="%4."/>
+      <w:lvlJc w:val="left"/>
+      <w:pPr>
+        <w:tabs>
+          <w:tab w:val="num" w:pos="2880"/>
+        </w:tabs>
+        <w:ind w:left="2880" w:hanging="360"/>
+      </w:pPr>
+    </w:lvl>
+    <w:lvl w:ilvl="4" w:tentative="1">
+      <w:start w:val="1"/>
+      <w:numFmt w:val="decimal"/>
+      <w:lvlText w:val="%5."/>
+      <w:lvlJc w:val="left"/>
+      <w:pPr>
+        <w:tabs>
+          <w:tab w:val="num" w:pos="3600"/>
+        </w:tabs>
+        <w:ind w:left="3600" w:hanging="360"/>
+      </w:pPr>
+    </w:lvl>
+    <w:lvl w:ilvl="5" w:tentative="1">
+      <w:start w:val="1"/>
+      <w:numFmt w:val="decimal"/>
+      <w:lvlText w:val="%6."/>
+      <w:lvlJc w:val="left"/>
+      <w:pPr>
+        <w:tabs>
+          <w:tab w:val="num" w:pos="4320"/>
+        </w:tabs>
+        <w:ind w:left="4320" w:hanging="360"/>
+      </w:pPr>
+    </w:lvl>
+    <w:lvl w:ilvl="6" w:tentative="1">
+      <w:start w:val="1"/>
+      <w:numFmt w:val="decimal"/>
+      <w:lvlText w:val="%7."/>
+      <w:lvlJc w:val="left"/>
+      <w:pPr>
+        <w:tabs>
+          <w:tab w:val="num" w:pos="5040"/>
+        </w:tabs>
+        <w:ind w:left="5040" w:hanging="360"/>
+      </w:pPr>
+    </w:lvl>
+    <w:lvl w:ilvl="7" w:tentative="1">
+      <w:start w:val="1"/>
+      <w:numFmt w:val="decimal"/>
+      <w:lvlText w:val="%8."/>
+      <w:lvlJc w:val="left"/>
+      <w:pPr>
+        <w:tabs>
+          <w:tab w:val="num" w:pos="5760"/>
+        </w:tabs>
+        <w:ind w:left="5760" w:hanging="360"/>
+      </w:pPr>
+    </w:lvl>
+    <w:lvl w:ilvl="8" w:tentative="1">
+      <w:start w:val="1"/>
+      <w:numFmt w:val="decimal"/>
+      <w:lvlText w:val="%9."/>
+      <w:lvlJc w:val="left"/>
+      <w:pPr>
+        <w:tabs>
+          <w:tab w:val="num" w:pos="6480"/>
+        </w:tabs>
+        <w:ind w:left="6480" w:hanging="360"/>
+      </w:pPr>
+    </w:lvl>
+  </w:abstractNum>
+  <w:abstractNum w:abstractNumId="10">
     <w:nsid w:val="5FCC6848"/>
     <w:multiLevelType w:val="multilevel"/>
     <w:tmpl w:val="C9544428"/>
@@ -2466,7 +3767,7 @@
       </w:rPr>
     </w:lvl>
   </w:abstractNum>
-  <w:abstractNum w:abstractNumId="7">
+  <w:abstractNum w:abstractNumId="11">
     <w:nsid w:val="660E6D9E"/>
     <w:multiLevelType w:val="hybridMultilevel"/>
     <w:tmpl w:val="17AC9330"/>
@@ -2579,7 +3880,7 @@
       </w:rPr>
     </w:lvl>
   </w:abstractNum>
-  <w:abstractNum w:abstractNumId="8">
+  <w:abstractNum w:abstractNumId="12">
     <w:nsid w:val="677552DE"/>
     <w:multiLevelType w:val="multilevel"/>
     <w:tmpl w:val="92FC4E8C"/>
@@ -2728,7 +4029,242 @@
       </w:rPr>
     </w:lvl>
   </w:abstractNum>
-  <w:abstractNum w:abstractNumId="9">
+  <w:abstractNum w:abstractNumId="13">
+    <w:nsid w:val="6A0A58DF"/>
+    <w:multiLevelType w:val="multilevel"/>
+    <w:tmpl w:val="552CF032"/>
+    <w:lvl w:ilvl="0">
+      <w:start w:val="1"/>
+      <w:numFmt w:val="bullet"/>
+      <w:lvlText w:val=""/>
+      <w:lvlJc w:val="left"/>
+      <w:pPr>
+        <w:tabs>
+          <w:tab w:val="num" w:pos="720"/>
+        </w:tabs>
+        <w:ind w:left="720" w:hanging="360"/>
+      </w:pPr>
+      <w:rPr>
+        <w:rFonts w:ascii="Symbol" w:hAnsi="Symbol" w:hint="default"/>
+        <w:sz w:val="20"/>
+      </w:rPr>
+    </w:lvl>
+    <w:lvl w:ilvl="1" w:tentative="1">
+      <w:start w:val="1"/>
+      <w:numFmt w:val="bullet"/>
+      <w:lvlText w:val=""/>
+      <w:lvlJc w:val="left"/>
+      <w:pPr>
+        <w:tabs>
+          <w:tab w:val="num" w:pos="1440"/>
+        </w:tabs>
+        <w:ind w:left="1440" w:hanging="360"/>
+      </w:pPr>
+      <w:rPr>
+        <w:rFonts w:ascii="Symbol" w:hAnsi="Symbol" w:hint="default"/>
+        <w:sz w:val="20"/>
+      </w:rPr>
+    </w:lvl>
+    <w:lvl w:ilvl="2" w:tentative="1">
+      <w:start w:val="1"/>
+      <w:numFmt w:val="bullet"/>
+      <w:lvlText w:val=""/>
+      <w:lvlJc w:val="left"/>
+      <w:pPr>
+        <w:tabs>
+          <w:tab w:val="num" w:pos="2160"/>
+        </w:tabs>
+        <w:ind w:left="2160" w:hanging="360"/>
+      </w:pPr>
+      <w:rPr>
+        <w:rFonts w:ascii="Symbol" w:hAnsi="Symbol" w:hint="default"/>
+        <w:sz w:val="20"/>
+      </w:rPr>
+    </w:lvl>
+    <w:lvl w:ilvl="3" w:tentative="1">
+      <w:start w:val="1"/>
+      <w:numFmt w:val="bullet"/>
+      <w:lvlText w:val=""/>
+      <w:lvlJc w:val="left"/>
+      <w:pPr>
+        <w:tabs>
+          <w:tab w:val="num" w:pos="2880"/>
+        </w:tabs>
+        <w:ind w:left="2880" w:hanging="360"/>
+      </w:pPr>
+      <w:rPr>
+        <w:rFonts w:ascii="Symbol" w:hAnsi="Symbol" w:hint="default"/>
+        <w:sz w:val="20"/>
+      </w:rPr>
+    </w:lvl>
+    <w:lvl w:ilvl="4" w:tentative="1">
+      <w:start w:val="1"/>
+      <w:numFmt w:val="bullet"/>
+      <w:lvlText w:val=""/>
+      <w:lvlJc w:val="left"/>
+      <w:pPr>
+        <w:tabs>
+          <w:tab w:val="num" w:pos="3600"/>
+        </w:tabs>
+        <w:ind w:left="3600" w:hanging="360"/>
+      </w:pPr>
+      <w:rPr>
+        <w:rFonts w:ascii="Symbol" w:hAnsi="Symbol" w:hint="default"/>
+        <w:sz w:val="20"/>
+      </w:rPr>
+    </w:lvl>
+    <w:lvl w:ilvl="5" w:tentative="1">
+      <w:start w:val="1"/>
+      <w:numFmt w:val="bullet"/>
+      <w:lvlText w:val=""/>
+      <w:lvlJc w:val="left"/>
+      <w:pPr>
+        <w:tabs>
+          <w:tab w:val="num" w:pos="4320"/>
+        </w:tabs>
+        <w:ind w:left="4320" w:hanging="360"/>
+      </w:pPr>
+      <w:rPr>
+        <w:rFonts w:ascii="Symbol" w:hAnsi="Symbol" w:hint="default"/>
+        <w:sz w:val="20"/>
+      </w:rPr>
+    </w:lvl>
+    <w:lvl w:ilvl="6" w:tentative="1">
+      <w:start w:val="1"/>
+      <w:numFmt w:val="bullet"/>
+      <w:lvlText w:val=""/>
+      <w:lvlJc w:val="left"/>
+      <w:pPr>
+        <w:tabs>
+          <w:tab w:val="num" w:pos="5040"/>
+        </w:tabs>
+        <w:ind w:left="5040" w:hanging="360"/>
+      </w:pPr>
+      <w:rPr>
+        <w:rFonts w:ascii="Symbol" w:hAnsi="Symbol" w:hint="default"/>
+        <w:sz w:val="20"/>
+      </w:rPr>
+    </w:lvl>
+    <w:lvl w:ilvl="7" w:tentative="1">
+      <w:start w:val="1"/>
+      <w:numFmt w:val="bullet"/>
+      <w:lvlText w:val=""/>
+      <w:lvlJc w:val="left"/>
+      <w:pPr>
+        <w:tabs>
+          <w:tab w:val="num" w:pos="5760"/>
+        </w:tabs>
+        <w:ind w:left="5760" w:hanging="360"/>
+      </w:pPr>
+      <w:rPr>
+        <w:rFonts w:ascii="Symbol" w:hAnsi="Symbol" w:hint="default"/>
+        <w:sz w:val="20"/>
+      </w:rPr>
+    </w:lvl>
+    <w:lvl w:ilvl="8" w:tentative="1">
+      <w:start w:val="1"/>
+      <w:numFmt w:val="bullet"/>
+      <w:lvlText w:val=""/>
+      <w:lvlJc w:val="left"/>
+      <w:pPr>
+        <w:tabs>
+          <w:tab w:val="num" w:pos="6480"/>
+        </w:tabs>
+        <w:ind w:left="6480" w:hanging="360"/>
+      </w:pPr>
+      <w:rPr>
+        <w:rFonts w:ascii="Symbol" w:hAnsi="Symbol" w:hint="default"/>
+        <w:sz w:val="20"/>
+      </w:rPr>
+    </w:lvl>
+  </w:abstractNum>
+  <w:abstractNum w:abstractNumId="14">
+    <w:nsid w:val="71B570D1"/>
+    <w:multiLevelType w:val="hybridMultilevel"/>
+    <w:tmpl w:val="96AE3E66"/>
+    <w:lvl w:ilvl="0" w:tplc="0409000F">
+      <w:start w:val="1"/>
+      <w:numFmt w:val="decimal"/>
+      <w:lvlText w:val="%1."/>
+      <w:lvlJc w:val="left"/>
+      <w:pPr>
+        <w:ind w:left="720" w:hanging="360"/>
+      </w:pPr>
+    </w:lvl>
+    <w:lvl w:ilvl="1" w:tplc="04090019" w:tentative="1">
+      <w:start w:val="1"/>
+      <w:numFmt w:val="lowerLetter"/>
+      <w:lvlText w:val="%2."/>
+      <w:lvlJc w:val="left"/>
+      <w:pPr>
+        <w:ind w:left="1440" w:hanging="360"/>
+      </w:pPr>
+    </w:lvl>
+    <w:lvl w:ilvl="2" w:tplc="0409001B" w:tentative="1">
+      <w:start w:val="1"/>
+      <w:numFmt w:val="lowerRoman"/>
+      <w:lvlText w:val="%3."/>
+      <w:lvlJc w:val="right"/>
+      <w:pPr>
+        <w:ind w:left="2160" w:hanging="180"/>
+      </w:pPr>
+    </w:lvl>
+    <w:lvl w:ilvl="3" w:tplc="0409000F" w:tentative="1">
+      <w:start w:val="1"/>
+      <w:numFmt w:val="decimal"/>
+      <w:lvlText w:val="%4."/>
+      <w:lvlJc w:val="left"/>
+      <w:pPr>
+        <w:ind w:left="2880" w:hanging="360"/>
+      </w:pPr>
+    </w:lvl>
+    <w:lvl w:ilvl="4" w:tplc="04090019" w:tentative="1">
+      <w:start w:val="1"/>
+      <w:numFmt w:val="lowerLetter"/>
+      <w:lvlText w:val="%5."/>
+      <w:lvlJc w:val="left"/>
+      <w:pPr>
+        <w:ind w:left="3600" w:hanging="360"/>
+      </w:pPr>
+    </w:lvl>
+    <w:lvl w:ilvl="5" w:tplc="0409001B" w:tentative="1">
+      <w:start w:val="1"/>
+      <w:numFmt w:val="lowerRoman"/>
+      <w:lvlText w:val="%6."/>
+      <w:lvlJc w:val="right"/>
+      <w:pPr>
+        <w:ind w:left="4320" w:hanging="180"/>
+      </w:pPr>
+    </w:lvl>
+    <w:lvl w:ilvl="6" w:tplc="0409000F" w:tentative="1">
+      <w:start w:val="1"/>
+      <w:numFmt w:val="decimal"/>
+      <w:lvlText w:val="%7."/>
+      <w:lvlJc w:val="left"/>
+      <w:pPr>
+        <w:ind w:left="5040" w:hanging="360"/>
+      </w:pPr>
+    </w:lvl>
+    <w:lvl w:ilvl="7" w:tplc="04090019" w:tentative="1">
+      <w:start w:val="1"/>
+      <w:numFmt w:val="lowerLetter"/>
+      <w:lvlText w:val="%8."/>
+      <w:lvlJc w:val="left"/>
+      <w:pPr>
+        <w:ind w:left="5760" w:hanging="360"/>
+      </w:pPr>
+    </w:lvl>
+    <w:lvl w:ilvl="8" w:tplc="0409001B" w:tentative="1">
+      <w:start w:val="1"/>
+      <w:numFmt w:val="lowerRoman"/>
+      <w:lvlText w:val="%9."/>
+      <w:lvlJc w:val="right"/>
+      <w:pPr>
+        <w:ind w:left="6480" w:hanging="180"/>
+      </w:pPr>
+    </w:lvl>
+  </w:abstractNum>
+  <w:abstractNum w:abstractNumId="15">
     <w:nsid w:val="781509C5"/>
     <w:multiLevelType w:val="hybridMultilevel"/>
     <w:tmpl w:val="FF2003A6"/>
@@ -2842,34 +4378,52 @@
     </w:lvl>
   </w:abstractNum>
   <w:num w:numId="1">
-    <w:abstractNumId w:val="3"/>
+    <w:abstractNumId w:val="6"/>
   </w:num>
   <w:num w:numId="2">
-    <w:abstractNumId w:val="9"/>
+    <w:abstractNumId w:val="15"/>
   </w:num>
   <w:num w:numId="3">
     <w:abstractNumId w:val="1"/>
   </w:num>
   <w:num w:numId="4">
-    <w:abstractNumId w:val="2"/>
+    <w:abstractNumId w:val="4"/>
   </w:num>
   <w:num w:numId="5">
-    <w:abstractNumId w:val="4"/>
+    <w:abstractNumId w:val="7"/>
   </w:num>
   <w:num w:numId="6">
-    <w:abstractNumId w:val="8"/>
+    <w:abstractNumId w:val="12"/>
   </w:num>
   <w:num w:numId="7">
-    <w:abstractNumId w:val="7"/>
+    <w:abstractNumId w:val="11"/>
   </w:num>
   <w:num w:numId="8">
-    <w:abstractNumId w:val="6"/>
+    <w:abstractNumId w:val="10"/>
   </w:num>
   <w:num w:numId="9">
     <w:abstractNumId w:val="0"/>
   </w:num>
   <w:num w:numId="10">
+    <w:abstractNumId w:val="8"/>
+  </w:num>
+  <w:num w:numId="11">
+    <w:abstractNumId w:val="13"/>
+  </w:num>
+  <w:num w:numId="12">
     <w:abstractNumId w:val="5"/>
+  </w:num>
+  <w:num w:numId="13">
+    <w:abstractNumId w:val="9"/>
+  </w:num>
+  <w:num w:numId="14">
+    <w:abstractNumId w:val="14"/>
+  </w:num>
+  <w:num w:numId="15">
+    <w:abstractNumId w:val="2"/>
+  </w:num>
+  <w:num w:numId="16">
+    <w:abstractNumId w:val="3"/>
   </w:num>
 </w:numbering>
 </file>

</xml_diff>

<commit_message>
Added folder for ex 5
</commit_message>
<xml_diff>
--- a/ML-1.docx
+++ b/ML-1.docx
@@ -16,19 +16,11 @@
         </w:rPr>
         <w:t xml:space="preserve"> </w:t>
       </w:r>
-      <w:proofErr w:type="spellStart"/>
       <w:r>
         <w:rPr>
           <w:lang w:val="en-US"/>
         </w:rPr>
-        <w:t>Backpropagation</w:t>
-      </w:r>
-      <w:proofErr w:type="spellEnd"/>
-      <w:r>
-        <w:rPr>
-          <w:lang w:val="en-US"/>
-        </w:rPr>
-        <w:t xml:space="preserve"> in practice</w:t>
+        <w:t>Backpropagation in practice</w:t>
       </w:r>
     </w:p>
     <w:p>
@@ -236,39 +228,7 @@
         <w:pStyle w:val="NoSpacing"/>
       </w:pPr>
       <w:r>
-        <w:t xml:space="preserve">We previously saw how to calculate the </w:t>
-      </w:r>
-      <w:proofErr w:type="spellStart"/>
-      <w:r>
-        <w:t>deltaVector</w:t>
-      </w:r>
-      <w:proofErr w:type="spellEnd"/>
-      <w:r>
-        <w:t xml:space="preserve">. So once we compute our </w:t>
-      </w:r>
-      <w:proofErr w:type="spellStart"/>
-      <w:r>
-        <w:t>gradApprox</w:t>
-      </w:r>
-      <w:proofErr w:type="spellEnd"/>
-      <w:r>
-        <w:t xml:space="preserve"> vector, we can check that </w:t>
-      </w:r>
-      <w:proofErr w:type="spellStart"/>
-      <w:r>
-        <w:t>gradApprox</w:t>
-      </w:r>
-      <w:proofErr w:type="spellEnd"/>
-      <w:r>
-        <w:t xml:space="preserve"> ≈ </w:t>
-      </w:r>
-      <w:proofErr w:type="spellStart"/>
-      <w:r>
-        <w:t>deltaVector</w:t>
-      </w:r>
-      <w:proofErr w:type="spellEnd"/>
-      <w:r>
-        <w:t>.</w:t>
+        <w:t>We previously saw how to calculate the deltaVector. So once we compute our gradApprox vector, we can check that gradApprox ≈ deltaVector.</w:t>
       </w:r>
     </w:p>
     <w:p>
@@ -294,31 +254,7 @@
         <w:t>once</w:t>
       </w:r>
       <w:r>
-        <w:t xml:space="preserve"> that your </w:t>
-      </w:r>
-      <w:proofErr w:type="spellStart"/>
-      <w:r>
-        <w:t>backpropagation</w:t>
-      </w:r>
-      <w:proofErr w:type="spellEnd"/>
-      <w:r>
-        <w:t xml:space="preserve"> algorithm is correct, you don't need to compute </w:t>
-      </w:r>
-      <w:proofErr w:type="spellStart"/>
-      <w:r>
-        <w:t>gradApprox</w:t>
-      </w:r>
-      <w:proofErr w:type="spellEnd"/>
-      <w:r>
-        <w:t xml:space="preserve"> again. The code to compute </w:t>
-      </w:r>
-      <w:proofErr w:type="spellStart"/>
-      <w:r>
-        <w:t>gradApprox</w:t>
-      </w:r>
-      <w:proofErr w:type="spellEnd"/>
-      <w:r>
-        <w:t xml:space="preserve"> can be very slow.</w:t>
+        <w:t> that your backpropagation algorithm is correct, you don't need to compute gradApprox again. The code to compute gradApprox can be very slow.</w:t>
       </w:r>
     </w:p>
     <w:p>
@@ -353,21 +289,7 @@
         <w:rPr>
           <w:shd w:val="clear" w:color="auto" w:fill="FAFAFA"/>
         </w:rPr>
-        <w:t xml:space="preserve">Initializing all theta weights to zero does not work with neural networks. When we </w:t>
-      </w:r>
-      <w:proofErr w:type="spellStart"/>
-      <w:r>
-        <w:rPr>
-          <w:shd w:val="clear" w:color="auto" w:fill="FAFAFA"/>
-        </w:rPr>
-        <w:t>backpropagate</w:t>
-      </w:r>
-      <w:proofErr w:type="spellEnd"/>
-      <w:r>
-        <w:rPr>
-          <w:shd w:val="clear" w:color="auto" w:fill="FAFAFA"/>
-        </w:rPr>
-        <w:t>, all nodes will update to the same value repeatedly. Instead we can randomly initialize our weights for our </w:t>
+        <w:t>Initializing all theta weights to zero does not work with neural networks. When we backpropagate, all nodes will update to the same value repeatedly. Instead we can randomly initialize our weights for our </w:t>
       </w:r>
       <w:r>
         <w:rPr>
@@ -502,18 +424,8 @@
       <w:pPr>
         <w:pStyle w:val="NoSpacing"/>
       </w:pPr>
-      <w:proofErr w:type="gramStart"/>
-      <w:r>
-        <w:t>rand(</w:t>
-      </w:r>
-      <w:proofErr w:type="spellStart"/>
-      <w:proofErr w:type="gramEnd"/>
-      <w:r>
-        <w:t>x,y</w:t>
-      </w:r>
-      <w:proofErr w:type="spellEnd"/>
-      <w:r>
-        <w:t>) is just a function in octave that will initialize a matrix of random real numbers between 0 and 1.</w:t>
+      <w:r>
+        <w:t>rand(x,y) is just a function in octave that will initialize a matrix of random real numbers between 0 and 1.</w:t>
       </w:r>
     </w:p>
     <w:p>
@@ -588,23 +500,7 @@
           <w:vertAlign w:val="superscript"/>
           <w:lang w:eastAsia="en-GB"/>
         </w:rPr>
-        <w:t>(</w:t>
-      </w:r>
-      <w:proofErr w:type="spellStart"/>
-      <w:r>
-        <w:rPr>
-          <w:vertAlign w:val="superscript"/>
-          <w:lang w:eastAsia="en-GB"/>
-        </w:rPr>
-        <w:t>i</w:t>
-      </w:r>
-      <w:proofErr w:type="spellEnd"/>
-      <w:r>
-        <w:rPr>
-          <w:vertAlign w:val="superscript"/>
-          <w:lang w:eastAsia="en-GB"/>
-        </w:rPr>
-        <w:t>)</w:t>
+        <w:t>(i)</w:t>
       </w:r>
     </w:p>
     <w:p>
@@ -736,64 +632,32 @@
           <w:vertAlign w:val="superscript"/>
           <w:lang w:eastAsia="en-GB"/>
         </w:rPr>
-        <w:t>(</w:t>
-      </w:r>
-      <w:proofErr w:type="spellStart"/>
+        <w:t>(i)</w:t>
+      </w:r>
+      <w:r>
+        <w:rPr>
+          <w:lang w:eastAsia="en-GB"/>
+        </w:rPr>
+        <w:t xml:space="preserve"> ) </w:t>
+      </w:r>
+      <w:r>
+        <w:rPr>
+          <w:lang w:eastAsia="en-GB"/>
+        </w:rPr>
+        <w:t>for any </w:t>
+      </w:r>
+      <w:r>
+        <w:rPr>
+          <w:lang w:eastAsia="en-GB"/>
+        </w:rPr>
+        <w:t>x</w:t>
+      </w:r>
       <w:r>
         <w:rPr>
           <w:vertAlign w:val="superscript"/>
           <w:lang w:eastAsia="en-GB"/>
         </w:rPr>
-        <w:t>i</w:t>
-      </w:r>
-      <w:proofErr w:type="spellEnd"/>
-      <w:r>
-        <w:rPr>
-          <w:vertAlign w:val="superscript"/>
-          <w:lang w:eastAsia="en-GB"/>
-        </w:rPr>
-        <w:t>)</w:t>
-      </w:r>
-      <w:r>
-        <w:rPr>
-          <w:lang w:eastAsia="en-GB"/>
-        </w:rPr>
-        <w:t xml:space="preserve"> ) </w:t>
-      </w:r>
-      <w:r>
-        <w:rPr>
-          <w:lang w:eastAsia="en-GB"/>
-        </w:rPr>
-        <w:t>for any </w:t>
-      </w:r>
-      <w:r>
-        <w:rPr>
-          <w:lang w:eastAsia="en-GB"/>
-        </w:rPr>
-        <w:t>x</w:t>
-      </w:r>
-      <w:r>
-        <w:rPr>
-          <w:vertAlign w:val="superscript"/>
-          <w:lang w:eastAsia="en-GB"/>
-        </w:rPr>
-        <w:t>(</w:t>
-      </w:r>
-      <w:proofErr w:type="spellStart"/>
-      <w:r>
-        <w:rPr>
-          <w:vertAlign w:val="superscript"/>
-          <w:lang w:eastAsia="en-GB"/>
-        </w:rPr>
-        <w:t>i</w:t>
-      </w:r>
-      <w:proofErr w:type="spellEnd"/>
-      <w:r>
-        <w:rPr>
-          <w:vertAlign w:val="superscript"/>
-          <w:lang w:eastAsia="en-GB"/>
-        </w:rPr>
-        <w:t>)</w:t>
+        <w:t>(i)</w:t>
       </w:r>
     </w:p>
     <w:p>
@@ -829,21 +693,7 @@
         <w:rPr>
           <w:lang w:eastAsia="en-GB"/>
         </w:rPr>
-        <w:t xml:space="preserve">Implement </w:t>
-      </w:r>
-      <w:proofErr w:type="spellStart"/>
-      <w:r>
-        <w:rPr>
-          <w:lang w:eastAsia="en-GB"/>
-        </w:rPr>
-        <w:t>backpropagation</w:t>
-      </w:r>
-      <w:proofErr w:type="spellEnd"/>
-      <w:r>
-        <w:rPr>
-          <w:lang w:eastAsia="en-GB"/>
-        </w:rPr>
-        <w:t xml:space="preserve"> to compute partial derivatives</w:t>
+        <w:t>Implement backpropagation to compute partial derivatives</w:t>
       </w:r>
     </w:p>
     <w:p>
@@ -861,21 +711,7 @@
         <w:rPr>
           <w:lang w:eastAsia="en-GB"/>
         </w:rPr>
-        <w:t xml:space="preserve">Use gradient checking to confirm that your </w:t>
-      </w:r>
-      <w:proofErr w:type="spellStart"/>
-      <w:r>
-        <w:rPr>
-          <w:lang w:eastAsia="en-GB"/>
-        </w:rPr>
-        <w:t>backpropagation</w:t>
-      </w:r>
-      <w:proofErr w:type="spellEnd"/>
-      <w:r>
-        <w:rPr>
-          <w:lang w:eastAsia="en-GB"/>
-        </w:rPr>
-        <w:t xml:space="preserve"> works. Then disable gradient checking.</w:t>
+        <w:t>Use gradient checking to confirm that your backpropagation works. Then disable gradient checking.</w:t>
       </w:r>
     </w:p>
     <w:p>
@@ -1438,21 +1274,7 @@
         <w:rPr>
           <w:lang w:eastAsia="en-GB"/>
         </w:rPr>
-        <w:t xml:space="preserve">A hypothesis may have a low error for the training examples but still be inaccurate (because of </w:t>
-      </w:r>
-      <w:proofErr w:type="spellStart"/>
-      <w:r>
-        <w:rPr>
-          <w:lang w:eastAsia="en-GB"/>
-        </w:rPr>
-        <w:t>overfitting</w:t>
-      </w:r>
-      <w:proofErr w:type="spellEnd"/>
-      <w:r>
-        <w:rPr>
-          <w:lang w:eastAsia="en-GB"/>
-        </w:rPr>
-        <w:t>). Thus, to evaluate a hypothesis, given a dataset of training examples, we can split up the data into two sets: a training set and a test set. Typically, the training set consists of 70 % of your data and the test set is the remaining 30 %.</w:t>
+        <w:t>A hypothesis may have a low error for the training examples but still be inaccurate (because of overfitting). Thus, to evaluate a hypothesis, given a dataset of training examples, we can split up the data into two sets: a training set and a test set. Typically, the training set consists of 70 % of your data and the test set is the remaining 30 %.</w:t>
       </w:r>
     </w:p>
     <w:p>
@@ -1733,7 +1555,6 @@
         </w:rPr>
         <w:t>Estimate the generalization error using the test set with </w:t>
       </w:r>
-      <w:proofErr w:type="spellStart"/>
       <w:r>
         <w:rPr>
           <w:lang w:eastAsia="en-GB"/>
@@ -1747,7 +1568,6 @@
         </w:rPr>
         <w:t>test</w:t>
       </w:r>
-      <w:proofErr w:type="spellEnd"/>
       <w:r>
         <w:rPr>
           <w:vertAlign w:val="subscript"/>
@@ -1755,14 +1575,12 @@
         </w:rPr>
         <w:t xml:space="preserve"> </w:t>
       </w:r>
-      <w:proofErr w:type="gramStart"/>
       <w:r>
         <w:rPr>
           <w:lang w:eastAsia="en-GB"/>
         </w:rPr>
         <w:t>( theta</w:t>
       </w:r>
-      <w:proofErr w:type="gramEnd"/>
       <w:r>
         <w:rPr>
           <w:vertAlign w:val="superscript"/>
@@ -1818,21 +1636,7 @@
           <w:lang w:eastAsia="en-GB"/>
         </w:rPr>
         <w:lastRenderedPageBreak/>
-        <w:t xml:space="preserve">Bias </w:t>
-      </w:r>
-      <w:proofErr w:type="spellStart"/>
-      <w:r>
-        <w:rPr>
-          <w:lang w:eastAsia="en-GB"/>
-        </w:rPr>
-        <w:t>vs</w:t>
-      </w:r>
-      <w:proofErr w:type="spellEnd"/>
-      <w:r>
-        <w:rPr>
-          <w:lang w:eastAsia="en-GB"/>
-        </w:rPr>
-        <w:t xml:space="preserve"> Variance</w:t>
+        <w:t>Bias vs Variance</w:t>
       </w:r>
     </w:p>
     <w:p>
@@ -1853,52 +1657,22 @@
         <w:rPr>
           <w:lang w:eastAsia="en-GB"/>
         </w:rPr>
-        <w:t xml:space="preserve">Diagnosing Bias </w:t>
-      </w:r>
-      <w:proofErr w:type="spellStart"/>
-      <w:r>
-        <w:rPr>
-          <w:lang w:eastAsia="en-GB"/>
-        </w:rPr>
-        <w:t>vs</w:t>
-      </w:r>
-      <w:proofErr w:type="spellEnd"/>
-      <w:r>
-        <w:rPr>
-          <w:lang w:eastAsia="en-GB"/>
-        </w:rPr>
-        <w:t xml:space="preserve"> Variance</w:t>
-      </w:r>
-    </w:p>
-    <w:p>
-      <w:pPr>
-        <w:rPr>
-          <w:lang w:eastAsia="en-GB"/>
-        </w:rPr>
-      </w:pPr>
-    </w:p>
-    <w:p>
-      <w:pPr>
-        <w:pStyle w:val="NoSpacing"/>
-      </w:pPr>
-      <w:r>
-        <w:t xml:space="preserve">In this section we examine the relationship between the degree of the polynomial d and the </w:t>
-      </w:r>
-      <w:proofErr w:type="spellStart"/>
-      <w:r>
-        <w:t>underfitting</w:t>
-      </w:r>
-      <w:proofErr w:type="spellEnd"/>
-      <w:r>
-        <w:t xml:space="preserve"> or </w:t>
-      </w:r>
-      <w:proofErr w:type="spellStart"/>
-      <w:r>
-        <w:t>overfitting</w:t>
-      </w:r>
-      <w:proofErr w:type="spellEnd"/>
-      <w:r>
-        <w:t xml:space="preserve"> of our hypothesis.</w:t>
+        <w:t>Diagnosing Bias vs Variance</w:t>
+      </w:r>
+    </w:p>
+    <w:p>
+      <w:pPr>
+        <w:rPr>
+          <w:lang w:eastAsia="en-GB"/>
+        </w:rPr>
+      </w:pPr>
+    </w:p>
+    <w:p>
+      <w:pPr>
+        <w:pStyle w:val="NoSpacing"/>
+      </w:pPr>
+      <w:r>
+        <w:t>In this section we examine the relationship between the degree of the polynomial d and the underfitting or overfitting of our hypothesis.</w:t>
       </w:r>
     </w:p>
     <w:p>
@@ -1931,23 +1705,7 @@
         </w:numPr>
       </w:pPr>
       <w:r>
-        <w:t xml:space="preserve">High bias is </w:t>
-      </w:r>
-      <w:proofErr w:type="spellStart"/>
-      <w:r>
-        <w:t>underfitting</w:t>
-      </w:r>
-      <w:proofErr w:type="spellEnd"/>
-      <w:r>
-        <w:t xml:space="preserve"> and high variance is </w:t>
-      </w:r>
-      <w:proofErr w:type="spellStart"/>
-      <w:r>
-        <w:t>overfitting</w:t>
-      </w:r>
-      <w:proofErr w:type="spellEnd"/>
-      <w:r>
-        <w:t>. Ideally, we need to find a golden mean between these two.</w:t>
+        <w:t>High bias is underfitting and high variance is overfitting. Ideally, we need to find a golden mean between these two.</w:t>
       </w:r>
     </w:p>
     <w:p>
@@ -2141,15 +1899,7 @@
         <w:pStyle w:val="NoSpacing"/>
       </w:pPr>
       <w:r>
-        <w:t xml:space="preserve">In the figure above, we see that as λ increases, our fit becomes more rigid. On the other hand, as λ approaches 0, we tend to over </w:t>
-      </w:r>
-      <w:proofErr w:type="spellStart"/>
-      <w:r>
-        <w:t>overfit</w:t>
-      </w:r>
-      <w:proofErr w:type="spellEnd"/>
-      <w:r>
-        <w:t xml:space="preserve"> the data. So how do we choose our parameter λ</w:t>
+        <w:t>In the figure above, we see that as λ increases, our fit becomes more rigid. On the other hand, as λ approaches 0, we tend to over overfit the data. So how do we choose our parameter λ</w:t>
       </w:r>
       <w:r>
         <w:t> to get it 'just right'</w:t>
@@ -2205,15 +1955,7 @@
         </w:numPr>
       </w:pPr>
       <w:r>
-        <w:t>Iterate through the </w:t>
-      </w:r>
-      <w:proofErr w:type="spellStart"/>
-      <w:r>
-        <w:t>λs</w:t>
-      </w:r>
-      <w:proofErr w:type="spellEnd"/>
-      <w:r>
-        <w:t xml:space="preserve"> and for each λ go through all the models to learn some Θ.</w:t>
+        <w:t>Iterate through the λs and for each λ go through all the models to learn some Θ.</w:t>
       </w:r>
     </w:p>
     <w:p>
@@ -2258,11 +2000,7 @@
         </w:numPr>
       </w:pPr>
       <w:r>
-        <w:t>Using the best combo Θ and λ, apply it on </w:t>
-      </w:r>
-      <w:proofErr w:type="spellStart"/>
-      <w:r>
-        <w:t>J</w:t>
+        <w:t>Using the best combo Θ and λ, apply it on J</w:t>
       </w:r>
       <w:r>
         <w:rPr>
@@ -2270,7 +2008,6 @@
         </w:rPr>
         <w:t>test</w:t>
       </w:r>
-      <w:proofErr w:type="spellEnd"/>
       <w:r>
         <w:t>​(Θ) to see if it has a good generalization of the problem.</w:t>
       </w:r>
@@ -2456,8 +2193,384 @@
           </wp:inline>
         </w:drawing>
       </w:r>
+    </w:p>
+    <w:p>
+      <w:pPr>
+        <w:pStyle w:val="NoSpacing"/>
+        <w:rPr>
+          <w:lang w:eastAsia="en-GB"/>
+        </w:rPr>
+      </w:pPr>
+    </w:p>
+    <w:p>
+      <w:pPr>
+        <w:pStyle w:val="Heading2"/>
+        <w:rPr>
+          <w:lang w:eastAsia="en-GB"/>
+        </w:rPr>
+      </w:pPr>
+      <w:r>
+        <w:rPr>
+          <w:lang w:eastAsia="en-GB"/>
+        </w:rPr>
+        <w:t>Deciding what to do next revis</w:t>
+      </w:r>
+      <w:r>
+        <w:rPr>
+          <w:lang w:eastAsia="en-GB"/>
+        </w:rPr>
+        <w:t>i</w:t>
+      </w:r>
+      <w:r>
+        <w:rPr>
+          <w:lang w:eastAsia="en-GB"/>
+        </w:rPr>
+        <w:t>ted</w:t>
+      </w:r>
+    </w:p>
+    <w:p>
+      <w:pPr>
+        <w:rPr>
+          <w:lang w:eastAsia="en-GB"/>
+        </w:rPr>
+      </w:pPr>
+    </w:p>
+    <w:p>
+      <w:pPr>
+        <w:pStyle w:val="NoSpacing"/>
+      </w:pPr>
+      <w:r>
+        <w:t>Our decision process can be broken down as follows:</w:t>
+      </w:r>
+    </w:p>
+    <w:p>
+      <w:pPr>
+        <w:pStyle w:val="NoSpacing"/>
+      </w:pPr>
+    </w:p>
+    <w:p>
+      <w:pPr>
+        <w:pStyle w:val="NoSpacing"/>
+        <w:numPr>
+          <w:ilvl w:val="0"/>
+          <w:numId w:val="25"/>
+        </w:numPr>
+      </w:pPr>
+      <w:r>
+        <w:rPr>
+          <w:rStyle w:val="Strong"/>
+          <w:b w:val="0"/>
+          <w:bCs w:val="0"/>
+        </w:rPr>
+        <w:t>Getting more training examples:</w:t>
+      </w:r>
+      <w:r>
+        <w:t> Fixes high variance</w:t>
+      </w:r>
+    </w:p>
+    <w:p>
+      <w:pPr>
+        <w:pStyle w:val="NoSpacing"/>
+        <w:numPr>
+          <w:ilvl w:val="0"/>
+          <w:numId w:val="25"/>
+        </w:numPr>
+      </w:pPr>
+      <w:r>
+        <w:rPr>
+          <w:rStyle w:val="Strong"/>
+          <w:b w:val="0"/>
+          <w:bCs w:val="0"/>
+        </w:rPr>
+        <w:t>Trying smaller sets of features:</w:t>
+      </w:r>
+      <w:r>
+        <w:t> Fixes high variance</w:t>
+      </w:r>
+    </w:p>
+    <w:p>
+      <w:pPr>
+        <w:pStyle w:val="NoSpacing"/>
+        <w:numPr>
+          <w:ilvl w:val="0"/>
+          <w:numId w:val="25"/>
+        </w:numPr>
+      </w:pPr>
+      <w:r>
+        <w:rPr>
+          <w:rStyle w:val="Strong"/>
+          <w:b w:val="0"/>
+          <w:bCs w:val="0"/>
+        </w:rPr>
+        <w:t>Adding features:</w:t>
+      </w:r>
+      <w:r>
+        <w:t> Fixes high bias</w:t>
+      </w:r>
+    </w:p>
+    <w:p>
+      <w:pPr>
+        <w:pStyle w:val="NoSpacing"/>
+        <w:numPr>
+          <w:ilvl w:val="0"/>
+          <w:numId w:val="25"/>
+        </w:numPr>
+      </w:pPr>
+      <w:r>
+        <w:rPr>
+          <w:rStyle w:val="Strong"/>
+          <w:b w:val="0"/>
+          <w:bCs w:val="0"/>
+        </w:rPr>
+        <w:t>Adding polynomial features:</w:t>
+      </w:r>
+      <w:r>
+        <w:t> Fixes high bias</w:t>
+      </w:r>
+    </w:p>
+    <w:p>
+      <w:pPr>
+        <w:pStyle w:val="NoSpacing"/>
+        <w:numPr>
+          <w:ilvl w:val="0"/>
+          <w:numId w:val="25"/>
+        </w:numPr>
+      </w:pPr>
+      <w:r>
+        <w:rPr>
+          <w:rStyle w:val="Strong"/>
+          <w:b w:val="0"/>
+          <w:bCs w:val="0"/>
+        </w:rPr>
+        <w:t>Decreasing λ:</w:t>
+      </w:r>
+      <w:r>
+        <w:t> Fixes high bias</w:t>
+      </w:r>
+    </w:p>
+    <w:p>
+      <w:pPr>
+        <w:pStyle w:val="NoSpacing"/>
+        <w:numPr>
+          <w:ilvl w:val="0"/>
+          <w:numId w:val="25"/>
+        </w:numPr>
+      </w:pPr>
+      <w:r>
+        <w:rPr>
+          <w:rStyle w:val="Strong"/>
+          <w:b w:val="0"/>
+          <w:bCs w:val="0"/>
+        </w:rPr>
+        <w:t>Increasing λ:</w:t>
+      </w:r>
+      <w:r>
+        <w:t> Fixes high variance.</w:t>
+      </w:r>
+    </w:p>
+    <w:p>
+      <w:pPr>
+        <w:pStyle w:val="NoSpacing"/>
+        <w:ind w:left="720"/>
+      </w:pPr>
+    </w:p>
+    <w:p>
+      <w:pPr>
+        <w:pStyle w:val="NoSpacing"/>
+        <w:ind w:left="720"/>
+      </w:pPr>
+    </w:p>
+    <w:p>
+      <w:pPr>
+        <w:pStyle w:val="NoSpacing"/>
+        <w:rPr>
+          <w:rStyle w:val="Strong"/>
+          <w:bCs w:val="0"/>
+        </w:rPr>
+      </w:pPr>
+      <w:r>
+        <w:rPr>
+          <w:rStyle w:val="Strong"/>
+          <w:bCs w:val="0"/>
+        </w:rPr>
+        <w:t>Diagnosing Neural Networks</w:t>
+      </w:r>
+    </w:p>
+    <w:p>
+      <w:pPr>
+        <w:pStyle w:val="NoSpacing"/>
+      </w:pPr>
+    </w:p>
+    <w:p>
+      <w:pPr>
+        <w:pStyle w:val="NoSpacing"/>
+      </w:pPr>
+      <w:r>
+        <w:t>A neural network with fewer parameters is </w:t>
+      </w:r>
+      <w:r>
+        <w:rPr>
+          <w:rStyle w:val="Strong"/>
+          <w:bCs w:val="0"/>
+        </w:rPr>
+        <w:t>prone to underfitting</w:t>
+      </w:r>
+      <w:r>
+        <w:t>. It is also </w:t>
+      </w:r>
+      <w:r>
+        <w:rPr>
+          <w:rStyle w:val="Strong"/>
+          <w:bCs w:val="0"/>
+        </w:rPr>
+        <w:t>computationally cheaper</w:t>
+      </w:r>
+      <w:r>
+        <w:t>.</w:t>
+      </w:r>
+    </w:p>
+    <w:p>
+      <w:pPr>
+        <w:pStyle w:val="NoSpacing"/>
+      </w:pPr>
+      <w:r>
+        <w:lastRenderedPageBreak/>
+        <w:t>A large neural network with more parameters is </w:t>
+      </w:r>
+      <w:r>
+        <w:rPr>
+          <w:rStyle w:val="Strong"/>
+          <w:bCs w:val="0"/>
+        </w:rPr>
+        <w:t>prone to overfitting</w:t>
+      </w:r>
+      <w:r>
+        <w:t>. It is also </w:t>
+      </w:r>
+      <w:r>
+        <w:rPr>
+          <w:rStyle w:val="Strong"/>
+          <w:bCs w:val="0"/>
+        </w:rPr>
+        <w:t>computationally expensive</w:t>
+      </w:r>
+      <w:r>
+        <w:t>. In this case you can use regularization (increase λ) to address the overfitting.</w:t>
+      </w:r>
+    </w:p>
+    <w:p>
+      <w:pPr>
+        <w:pStyle w:val="NoSpacing"/>
+      </w:pPr>
+    </w:p>
+    <w:p>
+      <w:pPr>
+        <w:pStyle w:val="NoSpacing"/>
+      </w:pPr>
+      <w:r>
+        <w:t>Note:</w:t>
+      </w:r>
+      <w:r>
+        <w:t xml:space="preserve"> - </w:t>
+      </w:r>
+      <w:r>
+        <w:t>Using a single hidden layer is a good starting default. You can train your neural network on a number of hidden layers using your cross validation set. You can then select the one that performs best.</w:t>
+      </w:r>
+    </w:p>
+    <w:p>
+      <w:pPr>
+        <w:pStyle w:val="NoSpacing"/>
+      </w:pPr>
+    </w:p>
+    <w:p>
+      <w:pPr>
+        <w:pStyle w:val="NoSpacing"/>
+      </w:pPr>
+    </w:p>
+    <w:p>
+      <w:pPr>
+        <w:pStyle w:val="NoSpacing"/>
+        <w:rPr>
+          <w:rStyle w:val="Strong"/>
+          <w:b w:val="0"/>
+          <w:bCs w:val="0"/>
+        </w:rPr>
+      </w:pPr>
+      <w:r>
+        <w:rPr>
+          <w:rStyle w:val="Strong"/>
+          <w:bCs w:val="0"/>
+        </w:rPr>
+        <w:t>Model Complexity Effects</w:t>
+      </w:r>
+      <w:r>
+        <w:rPr>
+          <w:rStyle w:val="Strong"/>
+          <w:b w:val="0"/>
+          <w:bCs w:val="0"/>
+        </w:rPr>
+        <w:t>:</w:t>
+      </w:r>
+    </w:p>
+    <w:p>
+      <w:pPr>
+        <w:pStyle w:val="NoSpacing"/>
+      </w:pPr>
+    </w:p>
+    <w:p>
+      <w:pPr>
+        <w:pStyle w:val="NoSpacing"/>
+        <w:numPr>
+          <w:ilvl w:val="0"/>
+          <w:numId w:val="26"/>
+        </w:numPr>
+      </w:pPr>
+      <w:r>
+        <w:t>Lower-order polynomials (low model complexity) have high bias and low variance. In this case, the model fits poorly consistently.</w:t>
+      </w:r>
+    </w:p>
+    <w:p>
+      <w:pPr>
+        <w:pStyle w:val="NoSpacing"/>
+        <w:numPr>
+          <w:ilvl w:val="0"/>
+          <w:numId w:val="26"/>
+        </w:numPr>
+      </w:pPr>
+      <w:r>
+        <w:t>Higher-order polynomials (high model complexity) fit the training data extremely well and the test data extremely poorly. These have low bias on the training data, but very high variance.</w:t>
+      </w:r>
+    </w:p>
+    <w:p>
+      <w:pPr>
+        <w:pStyle w:val="NoSpacing"/>
+        <w:numPr>
+          <w:ilvl w:val="0"/>
+          <w:numId w:val="26"/>
+        </w:numPr>
+      </w:pPr>
+      <w:r>
+        <w:t>In reality, we would want to choose a model somewhere in between, that can generalize well but also fits the data reasonably well.</w:t>
+      </w:r>
+    </w:p>
+    <w:p>
+      <w:pPr>
+        <w:pStyle w:val="NoSpacing"/>
+      </w:pPr>
+    </w:p>
+    <w:p>
+      <w:pPr>
+        <w:pStyle w:val="NoSpacing"/>
+      </w:pPr>
       <w:bookmarkStart w:id="0" w:name="_GoBack"/>
       <w:bookmarkEnd w:id="0"/>
+    </w:p>
+    <w:p>
+      <w:pPr>
+        <w:rPr>
+          <w:lang w:eastAsia="en-GB"/>
+        </w:rPr>
+      </w:pPr>
     </w:p>
     <w:sectPr>
       <w:pgSz w:w="11906" w:h="16838"/>
@@ -2585,6 +2698,453 @@
     </w:lvl>
   </w:abstractNum>
   <w:abstractNum w:abstractNumId="1">
+    <w:nsid w:val="09C62B49"/>
+    <w:multiLevelType w:val="multilevel"/>
+    <w:tmpl w:val="839C62C8"/>
+    <w:lvl w:ilvl="0">
+      <w:start w:val="1"/>
+      <w:numFmt w:val="bullet"/>
+      <w:lvlText w:val=""/>
+      <w:lvlJc w:val="left"/>
+      <w:pPr>
+        <w:tabs>
+          <w:tab w:val="num" w:pos="720"/>
+        </w:tabs>
+        <w:ind w:left="720" w:hanging="360"/>
+      </w:pPr>
+      <w:rPr>
+        <w:rFonts w:ascii="Symbol" w:hAnsi="Symbol" w:hint="default"/>
+        <w:sz w:val="20"/>
+      </w:rPr>
+    </w:lvl>
+    <w:lvl w:ilvl="1" w:tentative="1">
+      <w:start w:val="1"/>
+      <w:numFmt w:val="bullet"/>
+      <w:lvlText w:val=""/>
+      <w:lvlJc w:val="left"/>
+      <w:pPr>
+        <w:tabs>
+          <w:tab w:val="num" w:pos="1440"/>
+        </w:tabs>
+        <w:ind w:left="1440" w:hanging="360"/>
+      </w:pPr>
+      <w:rPr>
+        <w:rFonts w:ascii="Symbol" w:hAnsi="Symbol" w:hint="default"/>
+        <w:sz w:val="20"/>
+      </w:rPr>
+    </w:lvl>
+    <w:lvl w:ilvl="2" w:tentative="1">
+      <w:start w:val="1"/>
+      <w:numFmt w:val="bullet"/>
+      <w:lvlText w:val=""/>
+      <w:lvlJc w:val="left"/>
+      <w:pPr>
+        <w:tabs>
+          <w:tab w:val="num" w:pos="2160"/>
+        </w:tabs>
+        <w:ind w:left="2160" w:hanging="360"/>
+      </w:pPr>
+      <w:rPr>
+        <w:rFonts w:ascii="Symbol" w:hAnsi="Symbol" w:hint="default"/>
+        <w:sz w:val="20"/>
+      </w:rPr>
+    </w:lvl>
+    <w:lvl w:ilvl="3" w:tentative="1">
+      <w:start w:val="1"/>
+      <w:numFmt w:val="bullet"/>
+      <w:lvlText w:val=""/>
+      <w:lvlJc w:val="left"/>
+      <w:pPr>
+        <w:tabs>
+          <w:tab w:val="num" w:pos="2880"/>
+        </w:tabs>
+        <w:ind w:left="2880" w:hanging="360"/>
+      </w:pPr>
+      <w:rPr>
+        <w:rFonts w:ascii="Symbol" w:hAnsi="Symbol" w:hint="default"/>
+        <w:sz w:val="20"/>
+      </w:rPr>
+    </w:lvl>
+    <w:lvl w:ilvl="4" w:tentative="1">
+      <w:start w:val="1"/>
+      <w:numFmt w:val="bullet"/>
+      <w:lvlText w:val=""/>
+      <w:lvlJc w:val="left"/>
+      <w:pPr>
+        <w:tabs>
+          <w:tab w:val="num" w:pos="3600"/>
+        </w:tabs>
+        <w:ind w:left="3600" w:hanging="360"/>
+      </w:pPr>
+      <w:rPr>
+        <w:rFonts w:ascii="Symbol" w:hAnsi="Symbol" w:hint="default"/>
+        <w:sz w:val="20"/>
+      </w:rPr>
+    </w:lvl>
+    <w:lvl w:ilvl="5" w:tentative="1">
+      <w:start w:val="1"/>
+      <w:numFmt w:val="bullet"/>
+      <w:lvlText w:val=""/>
+      <w:lvlJc w:val="left"/>
+      <w:pPr>
+        <w:tabs>
+          <w:tab w:val="num" w:pos="4320"/>
+        </w:tabs>
+        <w:ind w:left="4320" w:hanging="360"/>
+      </w:pPr>
+      <w:rPr>
+        <w:rFonts w:ascii="Symbol" w:hAnsi="Symbol" w:hint="default"/>
+        <w:sz w:val="20"/>
+      </w:rPr>
+    </w:lvl>
+    <w:lvl w:ilvl="6" w:tentative="1">
+      <w:start w:val="1"/>
+      <w:numFmt w:val="bullet"/>
+      <w:lvlText w:val=""/>
+      <w:lvlJc w:val="left"/>
+      <w:pPr>
+        <w:tabs>
+          <w:tab w:val="num" w:pos="5040"/>
+        </w:tabs>
+        <w:ind w:left="5040" w:hanging="360"/>
+      </w:pPr>
+      <w:rPr>
+        <w:rFonts w:ascii="Symbol" w:hAnsi="Symbol" w:hint="default"/>
+        <w:sz w:val="20"/>
+      </w:rPr>
+    </w:lvl>
+    <w:lvl w:ilvl="7" w:tentative="1">
+      <w:start w:val="1"/>
+      <w:numFmt w:val="bullet"/>
+      <w:lvlText w:val=""/>
+      <w:lvlJc w:val="left"/>
+      <w:pPr>
+        <w:tabs>
+          <w:tab w:val="num" w:pos="5760"/>
+        </w:tabs>
+        <w:ind w:left="5760" w:hanging="360"/>
+      </w:pPr>
+      <w:rPr>
+        <w:rFonts w:ascii="Symbol" w:hAnsi="Symbol" w:hint="default"/>
+        <w:sz w:val="20"/>
+      </w:rPr>
+    </w:lvl>
+    <w:lvl w:ilvl="8" w:tentative="1">
+      <w:start w:val="1"/>
+      <w:numFmt w:val="bullet"/>
+      <w:lvlText w:val=""/>
+      <w:lvlJc w:val="left"/>
+      <w:pPr>
+        <w:tabs>
+          <w:tab w:val="num" w:pos="6480"/>
+        </w:tabs>
+        <w:ind w:left="6480" w:hanging="360"/>
+      </w:pPr>
+      <w:rPr>
+        <w:rFonts w:ascii="Symbol" w:hAnsi="Symbol" w:hint="default"/>
+        <w:sz w:val="20"/>
+      </w:rPr>
+    </w:lvl>
+  </w:abstractNum>
+  <w:abstractNum w:abstractNumId="2">
+    <w:nsid w:val="0D8A1269"/>
+    <w:multiLevelType w:val="multilevel"/>
+    <w:tmpl w:val="D8AC00C0"/>
+    <w:lvl w:ilvl="0">
+      <w:start w:val="1"/>
+      <w:numFmt w:val="bullet"/>
+      <w:lvlText w:val=""/>
+      <w:lvlJc w:val="left"/>
+      <w:pPr>
+        <w:tabs>
+          <w:tab w:val="num" w:pos="720"/>
+        </w:tabs>
+        <w:ind w:left="720" w:hanging="360"/>
+      </w:pPr>
+      <w:rPr>
+        <w:rFonts w:ascii="Symbol" w:hAnsi="Symbol" w:hint="default"/>
+        <w:sz w:val="20"/>
+      </w:rPr>
+    </w:lvl>
+    <w:lvl w:ilvl="1" w:tentative="1">
+      <w:start w:val="1"/>
+      <w:numFmt w:val="bullet"/>
+      <w:lvlText w:val=""/>
+      <w:lvlJc w:val="left"/>
+      <w:pPr>
+        <w:tabs>
+          <w:tab w:val="num" w:pos="1440"/>
+        </w:tabs>
+        <w:ind w:left="1440" w:hanging="360"/>
+      </w:pPr>
+      <w:rPr>
+        <w:rFonts w:ascii="Symbol" w:hAnsi="Symbol" w:hint="default"/>
+        <w:sz w:val="20"/>
+      </w:rPr>
+    </w:lvl>
+    <w:lvl w:ilvl="2" w:tentative="1">
+      <w:start w:val="1"/>
+      <w:numFmt w:val="bullet"/>
+      <w:lvlText w:val=""/>
+      <w:lvlJc w:val="left"/>
+      <w:pPr>
+        <w:tabs>
+          <w:tab w:val="num" w:pos="2160"/>
+        </w:tabs>
+        <w:ind w:left="2160" w:hanging="360"/>
+      </w:pPr>
+      <w:rPr>
+        <w:rFonts w:ascii="Symbol" w:hAnsi="Symbol" w:hint="default"/>
+        <w:sz w:val="20"/>
+      </w:rPr>
+    </w:lvl>
+    <w:lvl w:ilvl="3" w:tentative="1">
+      <w:start w:val="1"/>
+      <w:numFmt w:val="bullet"/>
+      <w:lvlText w:val=""/>
+      <w:lvlJc w:val="left"/>
+      <w:pPr>
+        <w:tabs>
+          <w:tab w:val="num" w:pos="2880"/>
+        </w:tabs>
+        <w:ind w:left="2880" w:hanging="360"/>
+      </w:pPr>
+      <w:rPr>
+        <w:rFonts w:ascii="Symbol" w:hAnsi="Symbol" w:hint="default"/>
+        <w:sz w:val="20"/>
+      </w:rPr>
+    </w:lvl>
+    <w:lvl w:ilvl="4" w:tentative="1">
+      <w:start w:val="1"/>
+      <w:numFmt w:val="bullet"/>
+      <w:lvlText w:val=""/>
+      <w:lvlJc w:val="left"/>
+      <w:pPr>
+        <w:tabs>
+          <w:tab w:val="num" w:pos="3600"/>
+        </w:tabs>
+        <w:ind w:left="3600" w:hanging="360"/>
+      </w:pPr>
+      <w:rPr>
+        <w:rFonts w:ascii="Symbol" w:hAnsi="Symbol" w:hint="default"/>
+        <w:sz w:val="20"/>
+      </w:rPr>
+    </w:lvl>
+    <w:lvl w:ilvl="5" w:tentative="1">
+      <w:start w:val="1"/>
+      <w:numFmt w:val="bullet"/>
+      <w:lvlText w:val=""/>
+      <w:lvlJc w:val="left"/>
+      <w:pPr>
+        <w:tabs>
+          <w:tab w:val="num" w:pos="4320"/>
+        </w:tabs>
+        <w:ind w:left="4320" w:hanging="360"/>
+      </w:pPr>
+      <w:rPr>
+        <w:rFonts w:ascii="Symbol" w:hAnsi="Symbol" w:hint="default"/>
+        <w:sz w:val="20"/>
+      </w:rPr>
+    </w:lvl>
+    <w:lvl w:ilvl="6" w:tentative="1">
+      <w:start w:val="1"/>
+      <w:numFmt w:val="bullet"/>
+      <w:lvlText w:val=""/>
+      <w:lvlJc w:val="left"/>
+      <w:pPr>
+        <w:tabs>
+          <w:tab w:val="num" w:pos="5040"/>
+        </w:tabs>
+        <w:ind w:left="5040" w:hanging="360"/>
+      </w:pPr>
+      <w:rPr>
+        <w:rFonts w:ascii="Symbol" w:hAnsi="Symbol" w:hint="default"/>
+        <w:sz w:val="20"/>
+      </w:rPr>
+    </w:lvl>
+    <w:lvl w:ilvl="7" w:tentative="1">
+      <w:start w:val="1"/>
+      <w:numFmt w:val="bullet"/>
+      <w:lvlText w:val=""/>
+      <w:lvlJc w:val="left"/>
+      <w:pPr>
+        <w:tabs>
+          <w:tab w:val="num" w:pos="5760"/>
+        </w:tabs>
+        <w:ind w:left="5760" w:hanging="360"/>
+      </w:pPr>
+      <w:rPr>
+        <w:rFonts w:ascii="Symbol" w:hAnsi="Symbol" w:hint="default"/>
+        <w:sz w:val="20"/>
+      </w:rPr>
+    </w:lvl>
+    <w:lvl w:ilvl="8" w:tentative="1">
+      <w:start w:val="1"/>
+      <w:numFmt w:val="bullet"/>
+      <w:lvlText w:val=""/>
+      <w:lvlJc w:val="left"/>
+      <w:pPr>
+        <w:tabs>
+          <w:tab w:val="num" w:pos="6480"/>
+        </w:tabs>
+        <w:ind w:left="6480" w:hanging="360"/>
+      </w:pPr>
+      <w:rPr>
+        <w:rFonts w:ascii="Symbol" w:hAnsi="Symbol" w:hint="default"/>
+        <w:sz w:val="20"/>
+      </w:rPr>
+    </w:lvl>
+  </w:abstractNum>
+  <w:abstractNum w:abstractNumId="3">
+    <w:nsid w:val="0D9F4988"/>
+    <w:multiLevelType w:val="multilevel"/>
+    <w:tmpl w:val="35B82ACE"/>
+    <w:lvl w:ilvl="0">
+      <w:start w:val="1"/>
+      <w:numFmt w:val="bullet"/>
+      <w:lvlText w:val=""/>
+      <w:lvlJc w:val="left"/>
+      <w:pPr>
+        <w:tabs>
+          <w:tab w:val="num" w:pos="720"/>
+        </w:tabs>
+        <w:ind w:left="720" w:hanging="360"/>
+      </w:pPr>
+      <w:rPr>
+        <w:rFonts w:ascii="Symbol" w:hAnsi="Symbol" w:hint="default"/>
+        <w:sz w:val="20"/>
+      </w:rPr>
+    </w:lvl>
+    <w:lvl w:ilvl="1" w:tentative="1">
+      <w:start w:val="1"/>
+      <w:numFmt w:val="bullet"/>
+      <w:lvlText w:val=""/>
+      <w:lvlJc w:val="left"/>
+      <w:pPr>
+        <w:tabs>
+          <w:tab w:val="num" w:pos="1440"/>
+        </w:tabs>
+        <w:ind w:left="1440" w:hanging="360"/>
+      </w:pPr>
+      <w:rPr>
+        <w:rFonts w:ascii="Symbol" w:hAnsi="Symbol" w:hint="default"/>
+        <w:sz w:val="20"/>
+      </w:rPr>
+    </w:lvl>
+    <w:lvl w:ilvl="2" w:tentative="1">
+      <w:start w:val="1"/>
+      <w:numFmt w:val="bullet"/>
+      <w:lvlText w:val=""/>
+      <w:lvlJc w:val="left"/>
+      <w:pPr>
+        <w:tabs>
+          <w:tab w:val="num" w:pos="2160"/>
+        </w:tabs>
+        <w:ind w:left="2160" w:hanging="360"/>
+      </w:pPr>
+      <w:rPr>
+        <w:rFonts w:ascii="Symbol" w:hAnsi="Symbol" w:hint="default"/>
+        <w:sz w:val="20"/>
+      </w:rPr>
+    </w:lvl>
+    <w:lvl w:ilvl="3" w:tentative="1">
+      <w:start w:val="1"/>
+      <w:numFmt w:val="bullet"/>
+      <w:lvlText w:val=""/>
+      <w:lvlJc w:val="left"/>
+      <w:pPr>
+        <w:tabs>
+          <w:tab w:val="num" w:pos="2880"/>
+        </w:tabs>
+        <w:ind w:left="2880" w:hanging="360"/>
+      </w:pPr>
+      <w:rPr>
+        <w:rFonts w:ascii="Symbol" w:hAnsi="Symbol" w:hint="default"/>
+        <w:sz w:val="20"/>
+      </w:rPr>
+    </w:lvl>
+    <w:lvl w:ilvl="4" w:tentative="1">
+      <w:start w:val="1"/>
+      <w:numFmt w:val="bullet"/>
+      <w:lvlText w:val=""/>
+      <w:lvlJc w:val="left"/>
+      <w:pPr>
+        <w:tabs>
+          <w:tab w:val="num" w:pos="3600"/>
+        </w:tabs>
+        <w:ind w:left="3600" w:hanging="360"/>
+      </w:pPr>
+      <w:rPr>
+        <w:rFonts w:ascii="Symbol" w:hAnsi="Symbol" w:hint="default"/>
+        <w:sz w:val="20"/>
+      </w:rPr>
+    </w:lvl>
+    <w:lvl w:ilvl="5" w:tentative="1">
+      <w:start w:val="1"/>
+      <w:numFmt w:val="bullet"/>
+      <w:lvlText w:val=""/>
+      <w:lvlJc w:val="left"/>
+      <w:pPr>
+        <w:tabs>
+          <w:tab w:val="num" w:pos="4320"/>
+        </w:tabs>
+        <w:ind w:left="4320" w:hanging="360"/>
+      </w:pPr>
+      <w:rPr>
+        <w:rFonts w:ascii="Symbol" w:hAnsi="Symbol" w:hint="default"/>
+        <w:sz w:val="20"/>
+      </w:rPr>
+    </w:lvl>
+    <w:lvl w:ilvl="6" w:tentative="1">
+      <w:start w:val="1"/>
+      <w:numFmt w:val="bullet"/>
+      <w:lvlText w:val=""/>
+      <w:lvlJc w:val="left"/>
+      <w:pPr>
+        <w:tabs>
+          <w:tab w:val="num" w:pos="5040"/>
+        </w:tabs>
+        <w:ind w:left="5040" w:hanging="360"/>
+      </w:pPr>
+      <w:rPr>
+        <w:rFonts w:ascii="Symbol" w:hAnsi="Symbol" w:hint="default"/>
+        <w:sz w:val="20"/>
+      </w:rPr>
+    </w:lvl>
+    <w:lvl w:ilvl="7" w:tentative="1">
+      <w:start w:val="1"/>
+      <w:numFmt w:val="bullet"/>
+      <w:lvlText w:val=""/>
+      <w:lvlJc w:val="left"/>
+      <w:pPr>
+        <w:tabs>
+          <w:tab w:val="num" w:pos="5760"/>
+        </w:tabs>
+        <w:ind w:left="5760" w:hanging="360"/>
+      </w:pPr>
+      <w:rPr>
+        <w:rFonts w:ascii="Symbol" w:hAnsi="Symbol" w:hint="default"/>
+        <w:sz w:val="20"/>
+      </w:rPr>
+    </w:lvl>
+    <w:lvl w:ilvl="8" w:tentative="1">
+      <w:start w:val="1"/>
+      <w:numFmt w:val="bullet"/>
+      <w:lvlText w:val=""/>
+      <w:lvlJc w:val="left"/>
+      <w:pPr>
+        <w:tabs>
+          <w:tab w:val="num" w:pos="6480"/>
+        </w:tabs>
+        <w:ind w:left="6480" w:hanging="360"/>
+      </w:pPr>
+      <w:rPr>
+        <w:rFonts w:ascii="Symbol" w:hAnsi="Symbol" w:hint="default"/>
+        <w:sz w:val="20"/>
+      </w:rPr>
+    </w:lvl>
+  </w:abstractNum>
+  <w:abstractNum w:abstractNumId="4">
     <w:nsid w:val="19E3413F"/>
     <w:multiLevelType w:val="multilevel"/>
     <w:tmpl w:val="A97EF962"/>
@@ -2697,7 +3257,7 @@
       </w:pPr>
     </w:lvl>
   </w:abstractNum>
-  <w:abstractNum w:abstractNumId="2">
+  <w:abstractNum w:abstractNumId="5">
     <w:nsid w:val="1C953E75"/>
     <w:multiLevelType w:val="multilevel"/>
     <w:tmpl w:val="8CF8A392"/>
@@ -2846,7 +3406,7 @@
       </w:rPr>
     </w:lvl>
   </w:abstractNum>
-  <w:abstractNum w:abstractNumId="3">
+  <w:abstractNum w:abstractNumId="6">
     <w:nsid w:val="2CF6022E"/>
     <w:multiLevelType w:val="hybridMultilevel"/>
     <w:tmpl w:val="8F66C308"/>
@@ -2932,7 +3492,7 @@
       </w:pPr>
     </w:lvl>
   </w:abstractNum>
-  <w:abstractNum w:abstractNumId="4">
+  <w:abstractNum w:abstractNumId="7">
     <w:nsid w:val="3FB54987"/>
     <w:multiLevelType w:val="hybridMultilevel"/>
     <w:tmpl w:val="0D56128A"/>
@@ -3018,7 +3578,7 @@
       </w:pPr>
     </w:lvl>
   </w:abstractNum>
-  <w:abstractNum w:abstractNumId="5">
+  <w:abstractNum w:abstractNumId="8">
     <w:nsid w:val="40583E30"/>
     <w:multiLevelType w:val="hybridMultilevel"/>
     <w:tmpl w:val="E42C3232"/>
@@ -3131,7 +3691,7 @@
       </w:rPr>
     </w:lvl>
   </w:abstractNum>
-  <w:abstractNum w:abstractNumId="6">
+  <w:abstractNum w:abstractNumId="9">
     <w:nsid w:val="41A4028F"/>
     <w:multiLevelType w:val="multilevel"/>
     <w:tmpl w:val="D206A610"/>
@@ -3280,7 +3840,7 @@
       </w:rPr>
     </w:lvl>
   </w:abstractNum>
-  <w:abstractNum w:abstractNumId="7">
+  <w:abstractNum w:abstractNumId="10">
     <w:nsid w:val="48757315"/>
     <w:multiLevelType w:val="hybridMultilevel"/>
     <w:tmpl w:val="85F481AC"/>
@@ -3392,7 +3952,7 @@
       </w:rPr>
     </w:lvl>
   </w:abstractNum>
-  <w:abstractNum w:abstractNumId="8">
+  <w:abstractNum w:abstractNumId="11">
     <w:nsid w:val="487F04F5"/>
     <w:multiLevelType w:val="hybridMultilevel"/>
     <w:tmpl w:val="C694C8FC"/>
@@ -3505,7 +4065,156 @@
       </w:rPr>
     </w:lvl>
   </w:abstractNum>
-  <w:abstractNum w:abstractNumId="9">
+  <w:abstractNum w:abstractNumId="12">
+    <w:nsid w:val="507A1279"/>
+    <w:multiLevelType w:val="multilevel"/>
+    <w:tmpl w:val="9D7AB88A"/>
+    <w:lvl w:ilvl="0">
+      <w:start w:val="1"/>
+      <w:numFmt w:val="bullet"/>
+      <w:lvlText w:val=""/>
+      <w:lvlJc w:val="left"/>
+      <w:pPr>
+        <w:tabs>
+          <w:tab w:val="num" w:pos="720"/>
+        </w:tabs>
+        <w:ind w:left="720" w:hanging="360"/>
+      </w:pPr>
+      <w:rPr>
+        <w:rFonts w:ascii="Symbol" w:hAnsi="Symbol" w:hint="default"/>
+        <w:sz w:val="20"/>
+      </w:rPr>
+    </w:lvl>
+    <w:lvl w:ilvl="1" w:tentative="1">
+      <w:start w:val="1"/>
+      <w:numFmt w:val="bullet"/>
+      <w:lvlText w:val=""/>
+      <w:lvlJc w:val="left"/>
+      <w:pPr>
+        <w:tabs>
+          <w:tab w:val="num" w:pos="1440"/>
+        </w:tabs>
+        <w:ind w:left="1440" w:hanging="360"/>
+      </w:pPr>
+      <w:rPr>
+        <w:rFonts w:ascii="Symbol" w:hAnsi="Symbol" w:hint="default"/>
+        <w:sz w:val="20"/>
+      </w:rPr>
+    </w:lvl>
+    <w:lvl w:ilvl="2" w:tentative="1">
+      <w:start w:val="1"/>
+      <w:numFmt w:val="bullet"/>
+      <w:lvlText w:val=""/>
+      <w:lvlJc w:val="left"/>
+      <w:pPr>
+        <w:tabs>
+          <w:tab w:val="num" w:pos="2160"/>
+        </w:tabs>
+        <w:ind w:left="2160" w:hanging="360"/>
+      </w:pPr>
+      <w:rPr>
+        <w:rFonts w:ascii="Symbol" w:hAnsi="Symbol" w:hint="default"/>
+        <w:sz w:val="20"/>
+      </w:rPr>
+    </w:lvl>
+    <w:lvl w:ilvl="3" w:tentative="1">
+      <w:start w:val="1"/>
+      <w:numFmt w:val="bullet"/>
+      <w:lvlText w:val=""/>
+      <w:lvlJc w:val="left"/>
+      <w:pPr>
+        <w:tabs>
+          <w:tab w:val="num" w:pos="2880"/>
+        </w:tabs>
+        <w:ind w:left="2880" w:hanging="360"/>
+      </w:pPr>
+      <w:rPr>
+        <w:rFonts w:ascii="Symbol" w:hAnsi="Symbol" w:hint="default"/>
+        <w:sz w:val="20"/>
+      </w:rPr>
+    </w:lvl>
+    <w:lvl w:ilvl="4" w:tentative="1">
+      <w:start w:val="1"/>
+      <w:numFmt w:val="bullet"/>
+      <w:lvlText w:val=""/>
+      <w:lvlJc w:val="left"/>
+      <w:pPr>
+        <w:tabs>
+          <w:tab w:val="num" w:pos="3600"/>
+        </w:tabs>
+        <w:ind w:left="3600" w:hanging="360"/>
+      </w:pPr>
+      <w:rPr>
+        <w:rFonts w:ascii="Symbol" w:hAnsi="Symbol" w:hint="default"/>
+        <w:sz w:val="20"/>
+      </w:rPr>
+    </w:lvl>
+    <w:lvl w:ilvl="5" w:tentative="1">
+      <w:start w:val="1"/>
+      <w:numFmt w:val="bullet"/>
+      <w:lvlText w:val=""/>
+      <w:lvlJc w:val="left"/>
+      <w:pPr>
+        <w:tabs>
+          <w:tab w:val="num" w:pos="4320"/>
+        </w:tabs>
+        <w:ind w:left="4320" w:hanging="360"/>
+      </w:pPr>
+      <w:rPr>
+        <w:rFonts w:ascii="Symbol" w:hAnsi="Symbol" w:hint="default"/>
+        <w:sz w:val="20"/>
+      </w:rPr>
+    </w:lvl>
+    <w:lvl w:ilvl="6" w:tentative="1">
+      <w:start w:val="1"/>
+      <w:numFmt w:val="bullet"/>
+      <w:lvlText w:val=""/>
+      <w:lvlJc w:val="left"/>
+      <w:pPr>
+        <w:tabs>
+          <w:tab w:val="num" w:pos="5040"/>
+        </w:tabs>
+        <w:ind w:left="5040" w:hanging="360"/>
+      </w:pPr>
+      <w:rPr>
+        <w:rFonts w:ascii="Symbol" w:hAnsi="Symbol" w:hint="default"/>
+        <w:sz w:val="20"/>
+      </w:rPr>
+    </w:lvl>
+    <w:lvl w:ilvl="7" w:tentative="1">
+      <w:start w:val="1"/>
+      <w:numFmt w:val="bullet"/>
+      <w:lvlText w:val=""/>
+      <w:lvlJc w:val="left"/>
+      <w:pPr>
+        <w:tabs>
+          <w:tab w:val="num" w:pos="5760"/>
+        </w:tabs>
+        <w:ind w:left="5760" w:hanging="360"/>
+      </w:pPr>
+      <w:rPr>
+        <w:rFonts w:ascii="Symbol" w:hAnsi="Symbol" w:hint="default"/>
+        <w:sz w:val="20"/>
+      </w:rPr>
+    </w:lvl>
+    <w:lvl w:ilvl="8" w:tentative="1">
+      <w:start w:val="1"/>
+      <w:numFmt w:val="bullet"/>
+      <w:lvlText w:val=""/>
+      <w:lvlJc w:val="left"/>
+      <w:pPr>
+        <w:tabs>
+          <w:tab w:val="num" w:pos="6480"/>
+        </w:tabs>
+        <w:ind w:left="6480" w:hanging="360"/>
+      </w:pPr>
+      <w:rPr>
+        <w:rFonts w:ascii="Symbol" w:hAnsi="Symbol" w:hint="default"/>
+        <w:sz w:val="20"/>
+      </w:rPr>
+    </w:lvl>
+  </w:abstractNum>
+  <w:abstractNum w:abstractNumId="13">
     <w:nsid w:val="54BE5706"/>
     <w:multiLevelType w:val="multilevel"/>
     <w:tmpl w:val="B29443A8"/>
@@ -3618,7 +4327,269 @@
       </w:pPr>
     </w:lvl>
   </w:abstractNum>
-  <w:abstractNum w:abstractNumId="10">
+  <w:abstractNum w:abstractNumId="14">
+    <w:nsid w:val="55B40F62"/>
+    <w:multiLevelType w:val="multilevel"/>
+    <w:tmpl w:val="D0668AF2"/>
+    <w:lvl w:ilvl="0">
+      <w:start w:val="1"/>
+      <w:numFmt w:val="bullet"/>
+      <w:lvlText w:val=""/>
+      <w:lvlJc w:val="left"/>
+      <w:pPr>
+        <w:tabs>
+          <w:tab w:val="num" w:pos="720"/>
+        </w:tabs>
+        <w:ind w:left="720" w:hanging="360"/>
+      </w:pPr>
+      <w:rPr>
+        <w:rFonts w:ascii="Symbol" w:hAnsi="Symbol" w:hint="default"/>
+        <w:sz w:val="20"/>
+      </w:rPr>
+    </w:lvl>
+    <w:lvl w:ilvl="1" w:tentative="1">
+      <w:start w:val="1"/>
+      <w:numFmt w:val="bullet"/>
+      <w:lvlText w:val=""/>
+      <w:lvlJc w:val="left"/>
+      <w:pPr>
+        <w:tabs>
+          <w:tab w:val="num" w:pos="1440"/>
+        </w:tabs>
+        <w:ind w:left="1440" w:hanging="360"/>
+      </w:pPr>
+      <w:rPr>
+        <w:rFonts w:ascii="Symbol" w:hAnsi="Symbol" w:hint="default"/>
+        <w:sz w:val="20"/>
+      </w:rPr>
+    </w:lvl>
+    <w:lvl w:ilvl="2" w:tentative="1">
+      <w:start w:val="1"/>
+      <w:numFmt w:val="bullet"/>
+      <w:lvlText w:val=""/>
+      <w:lvlJc w:val="left"/>
+      <w:pPr>
+        <w:tabs>
+          <w:tab w:val="num" w:pos="2160"/>
+        </w:tabs>
+        <w:ind w:left="2160" w:hanging="360"/>
+      </w:pPr>
+      <w:rPr>
+        <w:rFonts w:ascii="Symbol" w:hAnsi="Symbol" w:hint="default"/>
+        <w:sz w:val="20"/>
+      </w:rPr>
+    </w:lvl>
+    <w:lvl w:ilvl="3" w:tentative="1">
+      <w:start w:val="1"/>
+      <w:numFmt w:val="bullet"/>
+      <w:lvlText w:val=""/>
+      <w:lvlJc w:val="left"/>
+      <w:pPr>
+        <w:tabs>
+          <w:tab w:val="num" w:pos="2880"/>
+        </w:tabs>
+        <w:ind w:left="2880" w:hanging="360"/>
+      </w:pPr>
+      <w:rPr>
+        <w:rFonts w:ascii="Symbol" w:hAnsi="Symbol" w:hint="default"/>
+        <w:sz w:val="20"/>
+      </w:rPr>
+    </w:lvl>
+    <w:lvl w:ilvl="4" w:tentative="1">
+      <w:start w:val="1"/>
+      <w:numFmt w:val="bullet"/>
+      <w:lvlText w:val=""/>
+      <w:lvlJc w:val="left"/>
+      <w:pPr>
+        <w:tabs>
+          <w:tab w:val="num" w:pos="3600"/>
+        </w:tabs>
+        <w:ind w:left="3600" w:hanging="360"/>
+      </w:pPr>
+      <w:rPr>
+        <w:rFonts w:ascii="Symbol" w:hAnsi="Symbol" w:hint="default"/>
+        <w:sz w:val="20"/>
+      </w:rPr>
+    </w:lvl>
+    <w:lvl w:ilvl="5" w:tentative="1">
+      <w:start w:val="1"/>
+      <w:numFmt w:val="bullet"/>
+      <w:lvlText w:val=""/>
+      <w:lvlJc w:val="left"/>
+      <w:pPr>
+        <w:tabs>
+          <w:tab w:val="num" w:pos="4320"/>
+        </w:tabs>
+        <w:ind w:left="4320" w:hanging="360"/>
+      </w:pPr>
+      <w:rPr>
+        <w:rFonts w:ascii="Symbol" w:hAnsi="Symbol" w:hint="default"/>
+        <w:sz w:val="20"/>
+      </w:rPr>
+    </w:lvl>
+    <w:lvl w:ilvl="6" w:tentative="1">
+      <w:start w:val="1"/>
+      <w:numFmt w:val="bullet"/>
+      <w:lvlText w:val=""/>
+      <w:lvlJc w:val="left"/>
+      <w:pPr>
+        <w:tabs>
+          <w:tab w:val="num" w:pos="5040"/>
+        </w:tabs>
+        <w:ind w:left="5040" w:hanging="360"/>
+      </w:pPr>
+      <w:rPr>
+        <w:rFonts w:ascii="Symbol" w:hAnsi="Symbol" w:hint="default"/>
+        <w:sz w:val="20"/>
+      </w:rPr>
+    </w:lvl>
+    <w:lvl w:ilvl="7" w:tentative="1">
+      <w:start w:val="1"/>
+      <w:numFmt w:val="bullet"/>
+      <w:lvlText w:val=""/>
+      <w:lvlJc w:val="left"/>
+      <w:pPr>
+        <w:tabs>
+          <w:tab w:val="num" w:pos="5760"/>
+        </w:tabs>
+        <w:ind w:left="5760" w:hanging="360"/>
+      </w:pPr>
+      <w:rPr>
+        <w:rFonts w:ascii="Symbol" w:hAnsi="Symbol" w:hint="default"/>
+        <w:sz w:val="20"/>
+      </w:rPr>
+    </w:lvl>
+    <w:lvl w:ilvl="8" w:tentative="1">
+      <w:start w:val="1"/>
+      <w:numFmt w:val="bullet"/>
+      <w:lvlText w:val=""/>
+      <w:lvlJc w:val="left"/>
+      <w:pPr>
+        <w:tabs>
+          <w:tab w:val="num" w:pos="6480"/>
+        </w:tabs>
+        <w:ind w:left="6480" w:hanging="360"/>
+      </w:pPr>
+      <w:rPr>
+        <w:rFonts w:ascii="Symbol" w:hAnsi="Symbol" w:hint="default"/>
+        <w:sz w:val="20"/>
+      </w:rPr>
+    </w:lvl>
+  </w:abstractNum>
+  <w:abstractNum w:abstractNumId="15">
+    <w:nsid w:val="577D2C11"/>
+    <w:multiLevelType w:val="hybridMultilevel"/>
+    <w:tmpl w:val="918E8606"/>
+    <w:lvl w:ilvl="0" w:tplc="04090001">
+      <w:start w:val="1"/>
+      <w:numFmt w:val="bullet"/>
+      <w:lvlText w:val=""/>
+      <w:lvlJc w:val="left"/>
+      <w:pPr>
+        <w:ind w:left="720" w:hanging="360"/>
+      </w:pPr>
+      <w:rPr>
+        <w:rFonts w:ascii="Symbol" w:hAnsi="Symbol" w:hint="default"/>
+      </w:rPr>
+    </w:lvl>
+    <w:lvl w:ilvl="1" w:tplc="04090003" w:tentative="1">
+      <w:start w:val="1"/>
+      <w:numFmt w:val="bullet"/>
+      <w:lvlText w:val="o"/>
+      <w:lvlJc w:val="left"/>
+      <w:pPr>
+        <w:ind w:left="1440" w:hanging="360"/>
+      </w:pPr>
+      <w:rPr>
+        <w:rFonts w:ascii="Courier New" w:hAnsi="Courier New" w:cs="Courier New" w:hint="default"/>
+      </w:rPr>
+    </w:lvl>
+    <w:lvl w:ilvl="2" w:tplc="04090005" w:tentative="1">
+      <w:start w:val="1"/>
+      <w:numFmt w:val="bullet"/>
+      <w:lvlText w:val=""/>
+      <w:lvlJc w:val="left"/>
+      <w:pPr>
+        <w:ind w:left="2160" w:hanging="360"/>
+      </w:pPr>
+      <w:rPr>
+        <w:rFonts w:ascii="Wingdings" w:hAnsi="Wingdings" w:hint="default"/>
+      </w:rPr>
+    </w:lvl>
+    <w:lvl w:ilvl="3" w:tplc="04090001" w:tentative="1">
+      <w:start w:val="1"/>
+      <w:numFmt w:val="bullet"/>
+      <w:lvlText w:val=""/>
+      <w:lvlJc w:val="left"/>
+      <w:pPr>
+        <w:ind w:left="2880" w:hanging="360"/>
+      </w:pPr>
+      <w:rPr>
+        <w:rFonts w:ascii="Symbol" w:hAnsi="Symbol" w:hint="default"/>
+      </w:rPr>
+    </w:lvl>
+    <w:lvl w:ilvl="4" w:tplc="04090003" w:tentative="1">
+      <w:start w:val="1"/>
+      <w:numFmt w:val="bullet"/>
+      <w:lvlText w:val="o"/>
+      <w:lvlJc w:val="left"/>
+      <w:pPr>
+        <w:ind w:left="3600" w:hanging="360"/>
+      </w:pPr>
+      <w:rPr>
+        <w:rFonts w:ascii="Courier New" w:hAnsi="Courier New" w:cs="Courier New" w:hint="default"/>
+      </w:rPr>
+    </w:lvl>
+    <w:lvl w:ilvl="5" w:tplc="04090005" w:tentative="1">
+      <w:start w:val="1"/>
+      <w:numFmt w:val="bullet"/>
+      <w:lvlText w:val=""/>
+      <w:lvlJc w:val="left"/>
+      <w:pPr>
+        <w:ind w:left="4320" w:hanging="360"/>
+      </w:pPr>
+      <w:rPr>
+        <w:rFonts w:ascii="Wingdings" w:hAnsi="Wingdings" w:hint="default"/>
+      </w:rPr>
+    </w:lvl>
+    <w:lvl w:ilvl="6" w:tplc="04090001" w:tentative="1">
+      <w:start w:val="1"/>
+      <w:numFmt w:val="bullet"/>
+      <w:lvlText w:val=""/>
+      <w:lvlJc w:val="left"/>
+      <w:pPr>
+        <w:ind w:left="5040" w:hanging="360"/>
+      </w:pPr>
+      <w:rPr>
+        <w:rFonts w:ascii="Symbol" w:hAnsi="Symbol" w:hint="default"/>
+      </w:rPr>
+    </w:lvl>
+    <w:lvl w:ilvl="7" w:tplc="04090003" w:tentative="1">
+      <w:start w:val="1"/>
+      <w:numFmt w:val="bullet"/>
+      <w:lvlText w:val="o"/>
+      <w:lvlJc w:val="left"/>
+      <w:pPr>
+        <w:ind w:left="5760" w:hanging="360"/>
+      </w:pPr>
+      <w:rPr>
+        <w:rFonts w:ascii="Courier New" w:hAnsi="Courier New" w:cs="Courier New" w:hint="default"/>
+      </w:rPr>
+    </w:lvl>
+    <w:lvl w:ilvl="8" w:tplc="04090005" w:tentative="1">
+      <w:start w:val="1"/>
+      <w:numFmt w:val="bullet"/>
+      <w:lvlText w:val=""/>
+      <w:lvlJc w:val="left"/>
+      <w:pPr>
+        <w:ind w:left="6480" w:hanging="360"/>
+      </w:pPr>
+      <w:rPr>
+        <w:rFonts w:ascii="Wingdings" w:hAnsi="Wingdings" w:hint="default"/>
+      </w:rPr>
+    </w:lvl>
+  </w:abstractNum>
+  <w:abstractNum w:abstractNumId="16">
     <w:nsid w:val="5FCC6848"/>
     <w:multiLevelType w:val="multilevel"/>
     <w:tmpl w:val="C9544428"/>
@@ -3767,7 +4738,7 @@
       </w:rPr>
     </w:lvl>
   </w:abstractNum>
-  <w:abstractNum w:abstractNumId="11">
+  <w:abstractNum w:abstractNumId="17">
     <w:nsid w:val="660E6D9E"/>
     <w:multiLevelType w:val="hybridMultilevel"/>
     <w:tmpl w:val="17AC9330"/>
@@ -3880,7 +4851,7 @@
       </w:rPr>
     </w:lvl>
   </w:abstractNum>
-  <w:abstractNum w:abstractNumId="12">
+  <w:abstractNum w:abstractNumId="18">
     <w:nsid w:val="677552DE"/>
     <w:multiLevelType w:val="multilevel"/>
     <w:tmpl w:val="92FC4E8C"/>
@@ -4029,7 +5000,7 @@
       </w:rPr>
     </w:lvl>
   </w:abstractNum>
-  <w:abstractNum w:abstractNumId="13">
+  <w:abstractNum w:abstractNumId="19">
     <w:nsid w:val="6A0A58DF"/>
     <w:multiLevelType w:val="multilevel"/>
     <w:tmpl w:val="552CF032"/>
@@ -4178,7 +5149,269 @@
       </w:rPr>
     </w:lvl>
   </w:abstractNum>
-  <w:abstractNum w:abstractNumId="14">
+  <w:abstractNum w:abstractNumId="20">
+    <w:nsid w:val="6D80127F"/>
+    <w:multiLevelType w:val="hybridMultilevel"/>
+    <w:tmpl w:val="98E8A2C8"/>
+    <w:lvl w:ilvl="0" w:tplc="04090001">
+      <w:start w:val="1"/>
+      <w:numFmt w:val="bullet"/>
+      <w:lvlText w:val=""/>
+      <w:lvlJc w:val="left"/>
+      <w:pPr>
+        <w:ind w:left="720" w:hanging="360"/>
+      </w:pPr>
+      <w:rPr>
+        <w:rFonts w:ascii="Symbol" w:hAnsi="Symbol" w:hint="default"/>
+      </w:rPr>
+    </w:lvl>
+    <w:lvl w:ilvl="1" w:tplc="04090003" w:tentative="1">
+      <w:start w:val="1"/>
+      <w:numFmt w:val="bullet"/>
+      <w:lvlText w:val="o"/>
+      <w:lvlJc w:val="left"/>
+      <w:pPr>
+        <w:ind w:left="1440" w:hanging="360"/>
+      </w:pPr>
+      <w:rPr>
+        <w:rFonts w:ascii="Courier New" w:hAnsi="Courier New" w:cs="Courier New" w:hint="default"/>
+      </w:rPr>
+    </w:lvl>
+    <w:lvl w:ilvl="2" w:tplc="04090005" w:tentative="1">
+      <w:start w:val="1"/>
+      <w:numFmt w:val="bullet"/>
+      <w:lvlText w:val=""/>
+      <w:lvlJc w:val="left"/>
+      <w:pPr>
+        <w:ind w:left="2160" w:hanging="360"/>
+      </w:pPr>
+      <w:rPr>
+        <w:rFonts w:ascii="Wingdings" w:hAnsi="Wingdings" w:hint="default"/>
+      </w:rPr>
+    </w:lvl>
+    <w:lvl w:ilvl="3" w:tplc="04090001" w:tentative="1">
+      <w:start w:val="1"/>
+      <w:numFmt w:val="bullet"/>
+      <w:lvlText w:val=""/>
+      <w:lvlJc w:val="left"/>
+      <w:pPr>
+        <w:ind w:left="2880" w:hanging="360"/>
+      </w:pPr>
+      <w:rPr>
+        <w:rFonts w:ascii="Symbol" w:hAnsi="Symbol" w:hint="default"/>
+      </w:rPr>
+    </w:lvl>
+    <w:lvl w:ilvl="4" w:tplc="04090003" w:tentative="1">
+      <w:start w:val="1"/>
+      <w:numFmt w:val="bullet"/>
+      <w:lvlText w:val="o"/>
+      <w:lvlJc w:val="left"/>
+      <w:pPr>
+        <w:ind w:left="3600" w:hanging="360"/>
+      </w:pPr>
+      <w:rPr>
+        <w:rFonts w:ascii="Courier New" w:hAnsi="Courier New" w:cs="Courier New" w:hint="default"/>
+      </w:rPr>
+    </w:lvl>
+    <w:lvl w:ilvl="5" w:tplc="04090005" w:tentative="1">
+      <w:start w:val="1"/>
+      <w:numFmt w:val="bullet"/>
+      <w:lvlText w:val=""/>
+      <w:lvlJc w:val="left"/>
+      <w:pPr>
+        <w:ind w:left="4320" w:hanging="360"/>
+      </w:pPr>
+      <w:rPr>
+        <w:rFonts w:ascii="Wingdings" w:hAnsi="Wingdings" w:hint="default"/>
+      </w:rPr>
+    </w:lvl>
+    <w:lvl w:ilvl="6" w:tplc="04090001" w:tentative="1">
+      <w:start w:val="1"/>
+      <w:numFmt w:val="bullet"/>
+      <w:lvlText w:val=""/>
+      <w:lvlJc w:val="left"/>
+      <w:pPr>
+        <w:ind w:left="5040" w:hanging="360"/>
+      </w:pPr>
+      <w:rPr>
+        <w:rFonts w:ascii="Symbol" w:hAnsi="Symbol" w:hint="default"/>
+      </w:rPr>
+    </w:lvl>
+    <w:lvl w:ilvl="7" w:tplc="04090003" w:tentative="1">
+      <w:start w:val="1"/>
+      <w:numFmt w:val="bullet"/>
+      <w:lvlText w:val="o"/>
+      <w:lvlJc w:val="left"/>
+      <w:pPr>
+        <w:ind w:left="5760" w:hanging="360"/>
+      </w:pPr>
+      <w:rPr>
+        <w:rFonts w:ascii="Courier New" w:hAnsi="Courier New" w:cs="Courier New" w:hint="default"/>
+      </w:rPr>
+    </w:lvl>
+    <w:lvl w:ilvl="8" w:tplc="04090005" w:tentative="1">
+      <w:start w:val="1"/>
+      <w:numFmt w:val="bullet"/>
+      <w:lvlText w:val=""/>
+      <w:lvlJc w:val="left"/>
+      <w:pPr>
+        <w:ind w:left="6480" w:hanging="360"/>
+      </w:pPr>
+      <w:rPr>
+        <w:rFonts w:ascii="Wingdings" w:hAnsi="Wingdings" w:hint="default"/>
+      </w:rPr>
+    </w:lvl>
+  </w:abstractNum>
+  <w:abstractNum w:abstractNumId="21">
+    <w:nsid w:val="705078A3"/>
+    <w:multiLevelType w:val="multilevel"/>
+    <w:tmpl w:val="9F565296"/>
+    <w:lvl w:ilvl="0">
+      <w:start w:val="1"/>
+      <w:numFmt w:val="bullet"/>
+      <w:lvlText w:val=""/>
+      <w:lvlJc w:val="left"/>
+      <w:pPr>
+        <w:tabs>
+          <w:tab w:val="num" w:pos="720"/>
+        </w:tabs>
+        <w:ind w:left="720" w:hanging="360"/>
+      </w:pPr>
+      <w:rPr>
+        <w:rFonts w:ascii="Symbol" w:hAnsi="Symbol" w:hint="default"/>
+        <w:sz w:val="20"/>
+      </w:rPr>
+    </w:lvl>
+    <w:lvl w:ilvl="1" w:tentative="1">
+      <w:start w:val="1"/>
+      <w:numFmt w:val="bullet"/>
+      <w:lvlText w:val=""/>
+      <w:lvlJc w:val="left"/>
+      <w:pPr>
+        <w:tabs>
+          <w:tab w:val="num" w:pos="1440"/>
+        </w:tabs>
+        <w:ind w:left="1440" w:hanging="360"/>
+      </w:pPr>
+      <w:rPr>
+        <w:rFonts w:ascii="Symbol" w:hAnsi="Symbol" w:hint="default"/>
+        <w:sz w:val="20"/>
+      </w:rPr>
+    </w:lvl>
+    <w:lvl w:ilvl="2" w:tentative="1">
+      <w:start w:val="1"/>
+      <w:numFmt w:val="bullet"/>
+      <w:lvlText w:val=""/>
+      <w:lvlJc w:val="left"/>
+      <w:pPr>
+        <w:tabs>
+          <w:tab w:val="num" w:pos="2160"/>
+        </w:tabs>
+        <w:ind w:left="2160" w:hanging="360"/>
+      </w:pPr>
+      <w:rPr>
+        <w:rFonts w:ascii="Symbol" w:hAnsi="Symbol" w:hint="default"/>
+        <w:sz w:val="20"/>
+      </w:rPr>
+    </w:lvl>
+    <w:lvl w:ilvl="3" w:tentative="1">
+      <w:start w:val="1"/>
+      <w:numFmt w:val="bullet"/>
+      <w:lvlText w:val=""/>
+      <w:lvlJc w:val="left"/>
+      <w:pPr>
+        <w:tabs>
+          <w:tab w:val="num" w:pos="2880"/>
+        </w:tabs>
+        <w:ind w:left="2880" w:hanging="360"/>
+      </w:pPr>
+      <w:rPr>
+        <w:rFonts w:ascii="Symbol" w:hAnsi="Symbol" w:hint="default"/>
+        <w:sz w:val="20"/>
+      </w:rPr>
+    </w:lvl>
+    <w:lvl w:ilvl="4" w:tentative="1">
+      <w:start w:val="1"/>
+      <w:numFmt w:val="bullet"/>
+      <w:lvlText w:val=""/>
+      <w:lvlJc w:val="left"/>
+      <w:pPr>
+        <w:tabs>
+          <w:tab w:val="num" w:pos="3600"/>
+        </w:tabs>
+        <w:ind w:left="3600" w:hanging="360"/>
+      </w:pPr>
+      <w:rPr>
+        <w:rFonts w:ascii="Symbol" w:hAnsi="Symbol" w:hint="default"/>
+        <w:sz w:val="20"/>
+      </w:rPr>
+    </w:lvl>
+    <w:lvl w:ilvl="5" w:tentative="1">
+      <w:start w:val="1"/>
+      <w:numFmt w:val="bullet"/>
+      <w:lvlText w:val=""/>
+      <w:lvlJc w:val="left"/>
+      <w:pPr>
+        <w:tabs>
+          <w:tab w:val="num" w:pos="4320"/>
+        </w:tabs>
+        <w:ind w:left="4320" w:hanging="360"/>
+      </w:pPr>
+      <w:rPr>
+        <w:rFonts w:ascii="Symbol" w:hAnsi="Symbol" w:hint="default"/>
+        <w:sz w:val="20"/>
+      </w:rPr>
+    </w:lvl>
+    <w:lvl w:ilvl="6" w:tentative="1">
+      <w:start w:val="1"/>
+      <w:numFmt w:val="bullet"/>
+      <w:lvlText w:val=""/>
+      <w:lvlJc w:val="left"/>
+      <w:pPr>
+        <w:tabs>
+          <w:tab w:val="num" w:pos="5040"/>
+        </w:tabs>
+        <w:ind w:left="5040" w:hanging="360"/>
+      </w:pPr>
+      <w:rPr>
+        <w:rFonts w:ascii="Symbol" w:hAnsi="Symbol" w:hint="default"/>
+        <w:sz w:val="20"/>
+      </w:rPr>
+    </w:lvl>
+    <w:lvl w:ilvl="7" w:tentative="1">
+      <w:start w:val="1"/>
+      <w:numFmt w:val="bullet"/>
+      <w:lvlText w:val=""/>
+      <w:lvlJc w:val="left"/>
+      <w:pPr>
+        <w:tabs>
+          <w:tab w:val="num" w:pos="5760"/>
+        </w:tabs>
+        <w:ind w:left="5760" w:hanging="360"/>
+      </w:pPr>
+      <w:rPr>
+        <w:rFonts w:ascii="Symbol" w:hAnsi="Symbol" w:hint="default"/>
+        <w:sz w:val="20"/>
+      </w:rPr>
+    </w:lvl>
+    <w:lvl w:ilvl="8" w:tentative="1">
+      <w:start w:val="1"/>
+      <w:numFmt w:val="bullet"/>
+      <w:lvlText w:val=""/>
+      <w:lvlJc w:val="left"/>
+      <w:pPr>
+        <w:tabs>
+          <w:tab w:val="num" w:pos="6480"/>
+        </w:tabs>
+        <w:ind w:left="6480" w:hanging="360"/>
+      </w:pPr>
+      <w:rPr>
+        <w:rFonts w:ascii="Symbol" w:hAnsi="Symbol" w:hint="default"/>
+        <w:sz w:val="20"/>
+      </w:rPr>
+    </w:lvl>
+  </w:abstractNum>
+  <w:abstractNum w:abstractNumId="22">
     <w:nsid w:val="71B570D1"/>
     <w:multiLevelType w:val="hybridMultilevel"/>
     <w:tmpl w:val="96AE3E66"/>
@@ -4264,7 +5497,156 @@
       </w:pPr>
     </w:lvl>
   </w:abstractNum>
-  <w:abstractNum w:abstractNumId="15">
+  <w:abstractNum w:abstractNumId="23">
+    <w:nsid w:val="736C530F"/>
+    <w:multiLevelType w:val="multilevel"/>
+    <w:tmpl w:val="513024B6"/>
+    <w:lvl w:ilvl="0">
+      <w:start w:val="1"/>
+      <w:numFmt w:val="bullet"/>
+      <w:lvlText w:val=""/>
+      <w:lvlJc w:val="left"/>
+      <w:pPr>
+        <w:tabs>
+          <w:tab w:val="num" w:pos="720"/>
+        </w:tabs>
+        <w:ind w:left="720" w:hanging="360"/>
+      </w:pPr>
+      <w:rPr>
+        <w:rFonts w:ascii="Symbol" w:hAnsi="Symbol" w:hint="default"/>
+        <w:sz w:val="20"/>
+      </w:rPr>
+    </w:lvl>
+    <w:lvl w:ilvl="1" w:tentative="1">
+      <w:start w:val="1"/>
+      <w:numFmt w:val="bullet"/>
+      <w:lvlText w:val=""/>
+      <w:lvlJc w:val="left"/>
+      <w:pPr>
+        <w:tabs>
+          <w:tab w:val="num" w:pos="1440"/>
+        </w:tabs>
+        <w:ind w:left="1440" w:hanging="360"/>
+      </w:pPr>
+      <w:rPr>
+        <w:rFonts w:ascii="Symbol" w:hAnsi="Symbol" w:hint="default"/>
+        <w:sz w:val="20"/>
+      </w:rPr>
+    </w:lvl>
+    <w:lvl w:ilvl="2" w:tentative="1">
+      <w:start w:val="1"/>
+      <w:numFmt w:val="bullet"/>
+      <w:lvlText w:val=""/>
+      <w:lvlJc w:val="left"/>
+      <w:pPr>
+        <w:tabs>
+          <w:tab w:val="num" w:pos="2160"/>
+        </w:tabs>
+        <w:ind w:left="2160" w:hanging="360"/>
+      </w:pPr>
+      <w:rPr>
+        <w:rFonts w:ascii="Symbol" w:hAnsi="Symbol" w:hint="default"/>
+        <w:sz w:val="20"/>
+      </w:rPr>
+    </w:lvl>
+    <w:lvl w:ilvl="3" w:tentative="1">
+      <w:start w:val="1"/>
+      <w:numFmt w:val="bullet"/>
+      <w:lvlText w:val=""/>
+      <w:lvlJc w:val="left"/>
+      <w:pPr>
+        <w:tabs>
+          <w:tab w:val="num" w:pos="2880"/>
+        </w:tabs>
+        <w:ind w:left="2880" w:hanging="360"/>
+      </w:pPr>
+      <w:rPr>
+        <w:rFonts w:ascii="Symbol" w:hAnsi="Symbol" w:hint="default"/>
+        <w:sz w:val="20"/>
+      </w:rPr>
+    </w:lvl>
+    <w:lvl w:ilvl="4" w:tentative="1">
+      <w:start w:val="1"/>
+      <w:numFmt w:val="bullet"/>
+      <w:lvlText w:val=""/>
+      <w:lvlJc w:val="left"/>
+      <w:pPr>
+        <w:tabs>
+          <w:tab w:val="num" w:pos="3600"/>
+        </w:tabs>
+        <w:ind w:left="3600" w:hanging="360"/>
+      </w:pPr>
+      <w:rPr>
+        <w:rFonts w:ascii="Symbol" w:hAnsi="Symbol" w:hint="default"/>
+        <w:sz w:val="20"/>
+      </w:rPr>
+    </w:lvl>
+    <w:lvl w:ilvl="5" w:tentative="1">
+      <w:start w:val="1"/>
+      <w:numFmt w:val="bullet"/>
+      <w:lvlText w:val=""/>
+      <w:lvlJc w:val="left"/>
+      <w:pPr>
+        <w:tabs>
+          <w:tab w:val="num" w:pos="4320"/>
+        </w:tabs>
+        <w:ind w:left="4320" w:hanging="360"/>
+      </w:pPr>
+      <w:rPr>
+        <w:rFonts w:ascii="Symbol" w:hAnsi="Symbol" w:hint="default"/>
+        <w:sz w:val="20"/>
+      </w:rPr>
+    </w:lvl>
+    <w:lvl w:ilvl="6" w:tentative="1">
+      <w:start w:val="1"/>
+      <w:numFmt w:val="bullet"/>
+      <w:lvlText w:val=""/>
+      <w:lvlJc w:val="left"/>
+      <w:pPr>
+        <w:tabs>
+          <w:tab w:val="num" w:pos="5040"/>
+        </w:tabs>
+        <w:ind w:left="5040" w:hanging="360"/>
+      </w:pPr>
+      <w:rPr>
+        <w:rFonts w:ascii="Symbol" w:hAnsi="Symbol" w:hint="default"/>
+        <w:sz w:val="20"/>
+      </w:rPr>
+    </w:lvl>
+    <w:lvl w:ilvl="7" w:tentative="1">
+      <w:start w:val="1"/>
+      <w:numFmt w:val="bullet"/>
+      <w:lvlText w:val=""/>
+      <w:lvlJc w:val="left"/>
+      <w:pPr>
+        <w:tabs>
+          <w:tab w:val="num" w:pos="5760"/>
+        </w:tabs>
+        <w:ind w:left="5760" w:hanging="360"/>
+      </w:pPr>
+      <w:rPr>
+        <w:rFonts w:ascii="Symbol" w:hAnsi="Symbol" w:hint="default"/>
+        <w:sz w:val="20"/>
+      </w:rPr>
+    </w:lvl>
+    <w:lvl w:ilvl="8" w:tentative="1">
+      <w:start w:val="1"/>
+      <w:numFmt w:val="bullet"/>
+      <w:lvlText w:val=""/>
+      <w:lvlJc w:val="left"/>
+      <w:pPr>
+        <w:tabs>
+          <w:tab w:val="num" w:pos="6480"/>
+        </w:tabs>
+        <w:ind w:left="6480" w:hanging="360"/>
+      </w:pPr>
+      <w:rPr>
+        <w:rFonts w:ascii="Symbol" w:hAnsi="Symbol" w:hint="default"/>
+        <w:sz w:val="20"/>
+      </w:rPr>
+    </w:lvl>
+  </w:abstractNum>
+  <w:abstractNum w:abstractNumId="24">
     <w:nsid w:val="781509C5"/>
     <w:multiLevelType w:val="hybridMultilevel"/>
     <w:tmpl w:val="FF2003A6"/>
@@ -4377,53 +5759,232 @@
       </w:rPr>
     </w:lvl>
   </w:abstractNum>
+  <w:abstractNum w:abstractNumId="25">
+    <w:nsid w:val="7A956FA6"/>
+    <w:multiLevelType w:val="multilevel"/>
+    <w:tmpl w:val="27EAAED2"/>
+    <w:lvl w:ilvl="0">
+      <w:start w:val="1"/>
+      <w:numFmt w:val="bullet"/>
+      <w:lvlText w:val=""/>
+      <w:lvlJc w:val="left"/>
+      <w:pPr>
+        <w:tabs>
+          <w:tab w:val="num" w:pos="720"/>
+        </w:tabs>
+        <w:ind w:left="720" w:hanging="360"/>
+      </w:pPr>
+      <w:rPr>
+        <w:rFonts w:ascii="Symbol" w:hAnsi="Symbol" w:hint="default"/>
+        <w:sz w:val="20"/>
+      </w:rPr>
+    </w:lvl>
+    <w:lvl w:ilvl="1" w:tentative="1">
+      <w:start w:val="1"/>
+      <w:numFmt w:val="bullet"/>
+      <w:lvlText w:val=""/>
+      <w:lvlJc w:val="left"/>
+      <w:pPr>
+        <w:tabs>
+          <w:tab w:val="num" w:pos="1440"/>
+        </w:tabs>
+        <w:ind w:left="1440" w:hanging="360"/>
+      </w:pPr>
+      <w:rPr>
+        <w:rFonts w:ascii="Symbol" w:hAnsi="Symbol" w:hint="default"/>
+        <w:sz w:val="20"/>
+      </w:rPr>
+    </w:lvl>
+    <w:lvl w:ilvl="2" w:tentative="1">
+      <w:start w:val="1"/>
+      <w:numFmt w:val="bullet"/>
+      <w:lvlText w:val=""/>
+      <w:lvlJc w:val="left"/>
+      <w:pPr>
+        <w:tabs>
+          <w:tab w:val="num" w:pos="2160"/>
+        </w:tabs>
+        <w:ind w:left="2160" w:hanging="360"/>
+      </w:pPr>
+      <w:rPr>
+        <w:rFonts w:ascii="Symbol" w:hAnsi="Symbol" w:hint="default"/>
+        <w:sz w:val="20"/>
+      </w:rPr>
+    </w:lvl>
+    <w:lvl w:ilvl="3" w:tentative="1">
+      <w:start w:val="1"/>
+      <w:numFmt w:val="bullet"/>
+      <w:lvlText w:val=""/>
+      <w:lvlJc w:val="left"/>
+      <w:pPr>
+        <w:tabs>
+          <w:tab w:val="num" w:pos="2880"/>
+        </w:tabs>
+        <w:ind w:left="2880" w:hanging="360"/>
+      </w:pPr>
+      <w:rPr>
+        <w:rFonts w:ascii="Symbol" w:hAnsi="Symbol" w:hint="default"/>
+        <w:sz w:val="20"/>
+      </w:rPr>
+    </w:lvl>
+    <w:lvl w:ilvl="4" w:tentative="1">
+      <w:start w:val="1"/>
+      <w:numFmt w:val="bullet"/>
+      <w:lvlText w:val=""/>
+      <w:lvlJc w:val="left"/>
+      <w:pPr>
+        <w:tabs>
+          <w:tab w:val="num" w:pos="3600"/>
+        </w:tabs>
+        <w:ind w:left="3600" w:hanging="360"/>
+      </w:pPr>
+      <w:rPr>
+        <w:rFonts w:ascii="Symbol" w:hAnsi="Symbol" w:hint="default"/>
+        <w:sz w:val="20"/>
+      </w:rPr>
+    </w:lvl>
+    <w:lvl w:ilvl="5" w:tentative="1">
+      <w:start w:val="1"/>
+      <w:numFmt w:val="bullet"/>
+      <w:lvlText w:val=""/>
+      <w:lvlJc w:val="left"/>
+      <w:pPr>
+        <w:tabs>
+          <w:tab w:val="num" w:pos="4320"/>
+        </w:tabs>
+        <w:ind w:left="4320" w:hanging="360"/>
+      </w:pPr>
+      <w:rPr>
+        <w:rFonts w:ascii="Symbol" w:hAnsi="Symbol" w:hint="default"/>
+        <w:sz w:val="20"/>
+      </w:rPr>
+    </w:lvl>
+    <w:lvl w:ilvl="6" w:tentative="1">
+      <w:start w:val="1"/>
+      <w:numFmt w:val="bullet"/>
+      <w:lvlText w:val=""/>
+      <w:lvlJc w:val="left"/>
+      <w:pPr>
+        <w:tabs>
+          <w:tab w:val="num" w:pos="5040"/>
+        </w:tabs>
+        <w:ind w:left="5040" w:hanging="360"/>
+      </w:pPr>
+      <w:rPr>
+        <w:rFonts w:ascii="Symbol" w:hAnsi="Symbol" w:hint="default"/>
+        <w:sz w:val="20"/>
+      </w:rPr>
+    </w:lvl>
+    <w:lvl w:ilvl="7" w:tentative="1">
+      <w:start w:val="1"/>
+      <w:numFmt w:val="bullet"/>
+      <w:lvlText w:val=""/>
+      <w:lvlJc w:val="left"/>
+      <w:pPr>
+        <w:tabs>
+          <w:tab w:val="num" w:pos="5760"/>
+        </w:tabs>
+        <w:ind w:left="5760" w:hanging="360"/>
+      </w:pPr>
+      <w:rPr>
+        <w:rFonts w:ascii="Symbol" w:hAnsi="Symbol" w:hint="default"/>
+        <w:sz w:val="20"/>
+      </w:rPr>
+    </w:lvl>
+    <w:lvl w:ilvl="8" w:tentative="1">
+      <w:start w:val="1"/>
+      <w:numFmt w:val="bullet"/>
+      <w:lvlText w:val=""/>
+      <w:lvlJc w:val="left"/>
+      <w:pPr>
+        <w:tabs>
+          <w:tab w:val="num" w:pos="6480"/>
+        </w:tabs>
+        <w:ind w:left="6480" w:hanging="360"/>
+      </w:pPr>
+      <w:rPr>
+        <w:rFonts w:ascii="Symbol" w:hAnsi="Symbol" w:hint="default"/>
+        <w:sz w:val="20"/>
+      </w:rPr>
+    </w:lvl>
+  </w:abstractNum>
   <w:num w:numId="1">
-    <w:abstractNumId w:val="6"/>
+    <w:abstractNumId w:val="9"/>
   </w:num>
   <w:num w:numId="2">
-    <w:abstractNumId w:val="15"/>
+    <w:abstractNumId w:val="24"/>
   </w:num>
   <w:num w:numId="3">
-    <w:abstractNumId w:val="1"/>
+    <w:abstractNumId w:val="4"/>
   </w:num>
   <w:num w:numId="4">
-    <w:abstractNumId w:val="4"/>
+    <w:abstractNumId w:val="7"/>
   </w:num>
   <w:num w:numId="5">
-    <w:abstractNumId w:val="7"/>
+    <w:abstractNumId w:val="10"/>
   </w:num>
   <w:num w:numId="6">
-    <w:abstractNumId w:val="12"/>
+    <w:abstractNumId w:val="18"/>
   </w:num>
   <w:num w:numId="7">
-    <w:abstractNumId w:val="11"/>
+    <w:abstractNumId w:val="17"/>
   </w:num>
   <w:num w:numId="8">
-    <w:abstractNumId w:val="10"/>
+    <w:abstractNumId w:val="16"/>
   </w:num>
   <w:num w:numId="9">
     <w:abstractNumId w:val="0"/>
   </w:num>
   <w:num w:numId="10">
+    <w:abstractNumId w:val="11"/>
+  </w:num>
+  <w:num w:numId="11">
+    <w:abstractNumId w:val="19"/>
+  </w:num>
+  <w:num w:numId="12">
     <w:abstractNumId w:val="8"/>
   </w:num>
-  <w:num w:numId="11">
+  <w:num w:numId="13">
     <w:abstractNumId w:val="13"/>
   </w:num>
-  <w:num w:numId="12">
+  <w:num w:numId="14">
+    <w:abstractNumId w:val="22"/>
+  </w:num>
+  <w:num w:numId="15">
     <w:abstractNumId w:val="5"/>
   </w:num>
-  <w:num w:numId="13">
-    <w:abstractNumId w:val="9"/>
+  <w:num w:numId="16">
+    <w:abstractNumId w:val="6"/>
   </w:num>
-  <w:num w:numId="14">
+  <w:num w:numId="17">
+    <w:abstractNumId w:val="23"/>
+  </w:num>
+  <w:num w:numId="18">
+    <w:abstractNumId w:val="21"/>
+  </w:num>
+  <w:num w:numId="19">
+    <w:abstractNumId w:val="12"/>
+  </w:num>
+  <w:num w:numId="20">
+    <w:abstractNumId w:val="1"/>
+  </w:num>
+  <w:num w:numId="21">
+    <w:abstractNumId w:val="3"/>
+  </w:num>
+  <w:num w:numId="22">
     <w:abstractNumId w:val="14"/>
   </w:num>
-  <w:num w:numId="15">
+  <w:num w:numId="23">
+    <w:abstractNumId w:val="25"/>
+  </w:num>
+  <w:num w:numId="24">
     <w:abstractNumId w:val="2"/>
   </w:num>
-  <w:num w:numId="16">
-    <w:abstractNumId w:val="3"/>
+  <w:num w:numId="25">
+    <w:abstractNumId w:val="20"/>
+  </w:num>
+  <w:num w:numId="26">
+    <w:abstractNumId w:val="15"/>
   </w:num>
 </w:numbering>
 </file>
@@ -4865,6 +6426,29 @@
       <w:szCs w:val="26"/>
     </w:rPr>
   </w:style>
+  <w:style w:type="paragraph" w:styleId="Heading3">
+    <w:name w:val="heading 3"/>
+    <w:basedOn w:val="Normal"/>
+    <w:next w:val="Normal"/>
+    <w:link w:val="Heading3Char"/>
+    <w:uiPriority w:val="9"/>
+    <w:semiHidden/>
+    <w:unhideWhenUsed/>
+    <w:qFormat/>
+    <w:rsid w:val="00741805"/>
+    <w:pPr>
+      <w:keepNext/>
+      <w:keepLines/>
+      <w:spacing w:before="40" w:after="0"/>
+      <w:outlineLvl w:val="2"/>
+    </w:pPr>
+    <w:rPr>
+      <w:rFonts w:asciiTheme="majorHAnsi" w:eastAsiaTheme="majorEastAsia" w:hAnsiTheme="majorHAnsi" w:cstheme="majorBidi"/>
+      <w:color w:val="243F60" w:themeColor="accent1" w:themeShade="7F"/>
+      <w:sz w:val="24"/>
+      <w:szCs w:val="24"/>
+    </w:rPr>
+  </w:style>
   <w:style w:type="character" w:default="1" w:styleId="DefaultParagraphFont">
     <w:name w:val="Default Paragraph Font"/>
     <w:uiPriority w:val="1"/>
@@ -4979,6 +6563,20 @@
     <w:name w:val="vlist-s"/>
     <w:basedOn w:val="DefaultParagraphFont"/>
     <w:rsid w:val="004E401D"/>
+  </w:style>
+  <w:style w:type="character" w:customStyle="1" w:styleId="Heading3Char">
+    <w:name w:val="Heading 3 Char"/>
+    <w:basedOn w:val="DefaultParagraphFont"/>
+    <w:link w:val="Heading3"/>
+    <w:uiPriority w:val="9"/>
+    <w:semiHidden/>
+    <w:rsid w:val="00741805"/>
+    <w:rPr>
+      <w:rFonts w:asciiTheme="majorHAnsi" w:eastAsiaTheme="majorEastAsia" w:hAnsiTheme="majorHAnsi" w:cstheme="majorBidi"/>
+      <w:color w:val="243F60" w:themeColor="accent1" w:themeShade="7F"/>
+      <w:sz w:val="24"/>
+      <w:szCs w:val="24"/>
+    </w:rPr>
   </w:style>
 </w:styles>
 </file>

</xml_diff>

<commit_message>
added notes for error analysis and spam classifier
</commit_message>
<xml_diff>
--- a/ML-1.docx
+++ b/ML-1.docx
@@ -2562,15 +2562,397 @@
       <w:pPr>
         <w:pStyle w:val="NoSpacing"/>
       </w:pPr>
+    </w:p>
+    <w:p>
+      <w:pPr>
+        <w:pStyle w:val="Heading1"/>
+        <w:jc w:val="center"/>
+        <w:rPr>
+          <w:lang w:eastAsia="en-GB"/>
+        </w:rPr>
+      </w:pPr>
+      <w:r>
+        <w:rPr>
+          <w:lang w:eastAsia="en-GB"/>
+        </w:rPr>
+        <w:t>Building a Spam Classifier</w:t>
+      </w:r>
+    </w:p>
+    <w:p>
+      <w:pPr>
+        <w:rPr>
+          <w:lang w:eastAsia="en-GB"/>
+        </w:rPr>
+      </w:pPr>
+    </w:p>
+    <w:p>
+      <w:pPr>
+        <w:pStyle w:val="Heading2"/>
+        <w:rPr>
+          <w:lang w:eastAsia="en-GB"/>
+        </w:rPr>
+      </w:pPr>
+      <w:r>
+        <w:rPr>
+          <w:lang w:eastAsia="en-GB"/>
+        </w:rPr>
+        <w:t>Prioritizing what to work on</w:t>
+      </w:r>
+    </w:p>
+    <w:p>
+      <w:pPr>
+        <w:pStyle w:val="NoSpacing"/>
+        <w:rPr>
+          <w:lang w:eastAsia="en-GB"/>
+        </w:rPr>
+      </w:pPr>
+    </w:p>
+    <w:p>
+      <w:pPr>
+        <w:pStyle w:val="NoSpacing"/>
+        <w:rPr>
+          <w:b/>
+          <w:lang w:val="en-US"/>
+        </w:rPr>
+      </w:pPr>
+      <w:r>
+        <w:rPr>
+          <w:b/>
+          <w:lang w:val="en-US"/>
+        </w:rPr>
+        <w:t>System Design Example:</w:t>
+      </w:r>
+    </w:p>
+    <w:p>
+      <w:pPr>
+        <w:pStyle w:val="NoSpacing"/>
+        <w:rPr>
+          <w:lang w:val="en-US"/>
+        </w:rPr>
+      </w:pPr>
+      <w:r>
+        <w:rPr>
+          <w:lang w:val="en-US"/>
+        </w:rPr>
+        <w:t>Given a data set of emails, we could construct a vector for each email. Each entry in this vector represents a word. The vector normally contains 10,000 to 50,000 entries gathered by finding the most frequently used words in our data set. If a word is to be found in the email, we would assign its respective entry a 1, else if it is not found, that entry would be a 0. Once we have all our x vectors ready, we train our algorithm and finally, we could use it to classify if an email is a spam or not.</w:t>
+      </w:r>
+    </w:p>
+    <w:p>
+      <w:pPr>
+        <w:pStyle w:val="NoSpacing"/>
+        <w:rPr>
+          <w:lang w:eastAsia="en-GB"/>
+        </w:rPr>
+      </w:pPr>
+    </w:p>
+    <w:p>
+      <w:pPr>
+        <w:pStyle w:val="NoSpacing"/>
+        <w:rPr>
+          <w:lang w:eastAsia="en-GB"/>
+        </w:rPr>
+      </w:pPr>
+      <w:r>
+        <w:rPr>
+          <w:noProof/>
+          <w:lang w:val="en-US"/>
+        </w:rPr>
+        <w:drawing>
+          <wp:inline distT="0" distB="0" distL="0" distR="0">
+            <wp:extent cx="5731510" cy="2687131"/>
+            <wp:effectExtent l="0" t="0" r="2540" b="0"/>
+            <wp:docPr id="12" name="Picture 12" descr="https://d3c33hcgiwev3.cloudfront.net/imageAssetProxy.v1/Ys5NKOLJEeaPWBJZo44gSg_aba93cf4ce4507175d7e47ab5f9b7ce4_Screenshot-2017-01-24-22.29.45.png?expiry=1537228800000&amp;hmac=_IoHJH2tbXBUL-qEIRsl9BALRzjjMXZIH8f6CBPcc5o"/>
+            <wp:cNvGraphicFramePr>
+              <a:graphicFrameLocks xmlns:a="http://schemas.openxmlformats.org/drawingml/2006/main" noChangeAspect="1"/>
+            </wp:cNvGraphicFramePr>
+            <a:graphic xmlns:a="http://schemas.openxmlformats.org/drawingml/2006/main">
+              <a:graphicData uri="http://schemas.openxmlformats.org/drawingml/2006/picture">
+                <pic:pic xmlns:pic="http://schemas.openxmlformats.org/drawingml/2006/picture">
+                  <pic:nvPicPr>
+                    <pic:cNvPr id="0" name="Picture 1" descr="https://d3c33hcgiwev3.cloudfront.net/imageAssetProxy.v1/Ys5NKOLJEeaPWBJZo44gSg_aba93cf4ce4507175d7e47ab5f9b7ce4_Screenshot-2017-01-24-22.29.45.png?expiry=1537228800000&amp;hmac=_IoHJH2tbXBUL-qEIRsl9BALRzjjMXZIH8f6CBPcc5o"/>
+                    <pic:cNvPicPr>
+                      <a:picLocks noChangeAspect="1" noChangeArrowheads="1"/>
+                    </pic:cNvPicPr>
+                  </pic:nvPicPr>
+                  <pic:blipFill>
+                    <a:blip r:embed="rId16">
+                      <a:extLst>
+                        <a:ext uri="{28A0092B-C50C-407E-A947-70E740481C1C}">
+                          <a14:useLocalDpi xmlns:a14="http://schemas.microsoft.com/office/drawing/2010/main" val="0"/>
+                        </a:ext>
+                      </a:extLst>
+                    </a:blip>
+                    <a:srcRect/>
+                    <a:stretch>
+                      <a:fillRect/>
+                    </a:stretch>
+                  </pic:blipFill>
+                  <pic:spPr bwMode="auto">
+                    <a:xfrm>
+                      <a:off x="0" y="0"/>
+                      <a:ext cx="5731510" cy="2687131"/>
+                    </a:xfrm>
+                    <a:prstGeom prst="rect">
+                      <a:avLst/>
+                    </a:prstGeom>
+                    <a:noFill/>
+                    <a:ln>
+                      <a:noFill/>
+                    </a:ln>
+                  </pic:spPr>
+                </pic:pic>
+              </a:graphicData>
+            </a:graphic>
+          </wp:inline>
+        </w:drawing>
+      </w:r>
+    </w:p>
+    <w:p>
+      <w:pPr>
+        <w:pStyle w:val="NoSpacing"/>
+        <w:rPr>
+          <w:lang w:eastAsia="en-GB"/>
+        </w:rPr>
+      </w:pPr>
+    </w:p>
+    <w:p>
+      <w:pPr>
+        <w:pStyle w:val="NoSpacing"/>
+        <w:rPr>
+          <w:lang w:eastAsia="en-GB"/>
+        </w:rPr>
+      </w:pPr>
+    </w:p>
+    <w:p>
+      <w:pPr>
+        <w:pStyle w:val="NoSpacing"/>
+        <w:rPr>
+          <w:b/>
+        </w:rPr>
+      </w:pPr>
+      <w:r>
+        <w:rPr>
+          <w:b/>
+        </w:rPr>
+        <w:t>So how could you spend your time to improve the accuracy of this classifier?</w:t>
+      </w:r>
+    </w:p>
+    <w:p>
+      <w:pPr>
+        <w:pStyle w:val="NoSpacing"/>
+        <w:numPr>
+          <w:ilvl w:val="0"/>
+          <w:numId w:val="28"/>
+        </w:numPr>
+      </w:pPr>
+      <w:r>
+        <w:lastRenderedPageBreak/>
+        <w:t>Collect lots of data (for example "honeypot" project but doesn't always work)</w:t>
+      </w:r>
+    </w:p>
+    <w:p>
+      <w:pPr>
+        <w:pStyle w:val="NoSpacing"/>
+        <w:numPr>
+          <w:ilvl w:val="0"/>
+          <w:numId w:val="28"/>
+        </w:numPr>
+      </w:pPr>
+      <w:r>
+        <w:t>Develop sophisticated features (for example: using email header data in spam emails)</w:t>
+      </w:r>
+    </w:p>
+    <w:p>
+      <w:pPr>
+        <w:pStyle w:val="NoSpacing"/>
+        <w:numPr>
+          <w:ilvl w:val="0"/>
+          <w:numId w:val="28"/>
+        </w:numPr>
+      </w:pPr>
+      <w:r>
+        <w:t>Develop algorithms to process your input in different ways (recognizing misspellings in spam).</w:t>
+      </w:r>
+    </w:p>
+    <w:p>
+      <w:pPr>
+        <w:pStyle w:val="NoSpacing"/>
+      </w:pPr>
+      <w:r>
+        <w:t>It is difficult to tell which of the options will be most helpful.</w:t>
+      </w:r>
+    </w:p>
+    <w:p>
+      <w:pPr>
+        <w:pStyle w:val="NoSpacing"/>
+      </w:pPr>
+    </w:p>
+    <w:p>
+      <w:pPr>
+        <w:pStyle w:val="NoSpacing"/>
+      </w:pPr>
+    </w:p>
+    <w:p>
+      <w:pPr>
+        <w:pStyle w:val="Heading2"/>
+      </w:pPr>
+      <w:r>
+        <w:t>Error Analysis</w:t>
+      </w:r>
+    </w:p>
+    <w:p>
+      <w:pPr>
+        <w:pStyle w:val="NoSpacing"/>
+      </w:pPr>
+      <w:r>
+        <w:t>The recommended approach to solving machine learning problems is to:</w:t>
+      </w:r>
+    </w:p>
+    <w:p>
+      <w:pPr>
+        <w:pStyle w:val="NoSpacing"/>
+        <w:numPr>
+          <w:ilvl w:val="0"/>
+          <w:numId w:val="30"/>
+        </w:numPr>
+      </w:pPr>
+      <w:r>
+        <w:t>Start with a simple algorithm, implement it quickly, and test it early on your cross validation data.</w:t>
+      </w:r>
+    </w:p>
+    <w:p>
+      <w:pPr>
+        <w:pStyle w:val="NoSpacing"/>
+        <w:numPr>
+          <w:ilvl w:val="0"/>
+          <w:numId w:val="30"/>
+        </w:numPr>
+      </w:pPr>
+      <w:r>
+        <w:t>Plot learning curves to decide if more data, more features, etc. are likely to help.</w:t>
+      </w:r>
+    </w:p>
+    <w:p>
+      <w:pPr>
+        <w:pStyle w:val="NoSpacing"/>
+        <w:numPr>
+          <w:ilvl w:val="0"/>
+          <w:numId w:val="30"/>
+        </w:numPr>
+      </w:pPr>
+      <w:r>
+        <w:t>Manually examine the errors on examples in the cross validation set and try to spot a trend where most of the errors were made.</w:t>
+      </w:r>
+    </w:p>
+    <w:p>
+      <w:pPr>
+        <w:pStyle w:val="NoSpacing"/>
+      </w:pPr>
+    </w:p>
+    <w:p>
+      <w:pPr>
+        <w:pStyle w:val="NoSpacing"/>
+        <w:rPr>
+          <w:lang w:eastAsia="en-GB"/>
+        </w:rPr>
+      </w:pPr>
+    </w:p>
+    <w:p>
+      <w:pPr>
+        <w:pStyle w:val="NoSpacing"/>
+      </w:pPr>
+      <w:r>
+        <w:t>For example, assume that we have 500 emails and our algorithm misclassifies a 100 of them. We could manually analyse the 100 emails and categorize them based on what type of emails they are. We could then try to come up with new cues and features that would help us classify these 100 emails correctly. Hence, if most of our misclassified emails are those which try to steal passwords, then we could find some features that are particular to those emails and add them to our model. We could also see how classifying each word according to its root changes our error rate:</w:t>
+      </w:r>
+    </w:p>
+    <w:p>
+      <w:pPr>
+        <w:pStyle w:val="NoSpacing"/>
+      </w:pPr>
+    </w:p>
+    <w:p>
+      <w:pPr>
+        <w:pStyle w:val="NoSpacing"/>
+      </w:pPr>
+      <w:r>
+        <w:rPr>
+          <w:noProof/>
+          <w:lang w:val="en-US"/>
+        </w:rPr>
+        <w:drawing>
+          <wp:inline distT="0" distB="0" distL="0" distR="0">
+            <wp:extent cx="5731510" cy="2955822"/>
+            <wp:effectExtent l="0" t="0" r="2540" b="0"/>
+            <wp:docPr id="13" name="Picture 13" descr="https://d3c33hcgiwev3.cloudfront.net/imageAssetProxy.v1/kky-ouM6EeacbA6ydECl3A_01b1fa64fcc9a7eb5da8e946f6a12636_Screenshot-2017-01-25-12.08.23.png?expiry=1537228800000&amp;hmac=cMarfKPDkAqhuX7Ts6ZW3F79-ZfoRmu8caFZUtJd9Zw"/>
+            <wp:cNvGraphicFramePr>
+              <a:graphicFrameLocks xmlns:a="http://schemas.openxmlformats.org/drawingml/2006/main" noChangeAspect="1"/>
+            </wp:cNvGraphicFramePr>
+            <a:graphic xmlns:a="http://schemas.openxmlformats.org/drawingml/2006/main">
+              <a:graphicData uri="http://schemas.openxmlformats.org/drawingml/2006/picture">
+                <pic:pic xmlns:pic="http://schemas.openxmlformats.org/drawingml/2006/picture">
+                  <pic:nvPicPr>
+                    <pic:cNvPr id="0" name="Picture 3" descr="https://d3c33hcgiwev3.cloudfront.net/imageAssetProxy.v1/kky-ouM6EeacbA6ydECl3A_01b1fa64fcc9a7eb5da8e946f6a12636_Screenshot-2017-01-25-12.08.23.png?expiry=1537228800000&amp;hmac=cMarfKPDkAqhuX7Ts6ZW3F79-ZfoRmu8caFZUtJd9Zw"/>
+                    <pic:cNvPicPr>
+                      <a:picLocks noChangeAspect="1" noChangeArrowheads="1"/>
+                    </pic:cNvPicPr>
+                  </pic:nvPicPr>
+                  <pic:blipFill>
+                    <a:blip r:embed="rId17">
+                      <a:extLst>
+                        <a:ext uri="{28A0092B-C50C-407E-A947-70E740481C1C}">
+                          <a14:useLocalDpi xmlns:a14="http://schemas.microsoft.com/office/drawing/2010/main" val="0"/>
+                        </a:ext>
+                      </a:extLst>
+                    </a:blip>
+                    <a:srcRect/>
+                    <a:stretch>
+                      <a:fillRect/>
+                    </a:stretch>
+                  </pic:blipFill>
+                  <pic:spPr bwMode="auto">
+                    <a:xfrm>
+                      <a:off x="0" y="0"/>
+                      <a:ext cx="5731510" cy="2955822"/>
+                    </a:xfrm>
+                    <a:prstGeom prst="rect">
+                      <a:avLst/>
+                    </a:prstGeom>
+                    <a:noFill/>
+                    <a:ln>
+                      <a:noFill/>
+                    </a:ln>
+                  </pic:spPr>
+                </pic:pic>
+              </a:graphicData>
+            </a:graphic>
+          </wp:inline>
+        </w:drawing>
+      </w:r>
+    </w:p>
+    <w:p>
+      <w:pPr>
+        <w:pStyle w:val="NoSpacing"/>
+      </w:pPr>
+    </w:p>
+    <w:p>
+      <w:pPr>
+        <w:pStyle w:val="NoSpacing"/>
+      </w:pPr>
+      <w:r>
+        <w:t>It is very important to get error results as a single, numerical value. Otherwise it is difficult to assess your algorithm's performance. For example if we use stemming, which is the process of treating the same word with different forms (fail/failing/failed) as one word (fail), and get a 3% error rate instead of 5%, then we should definitely add it to our model. However, if we try to distinguish between upper case and lower case letters and end up getting a 3.2% error rate instead of 3%, then we should avoid using this new feature. Hence, we should try new things, get a numerical value for our error rate, and based on our result decide whether we want to keep the new feature or not.</w:t>
+      </w:r>
+    </w:p>
+    <w:p>
+      <w:pPr>
+        <w:pStyle w:val="NoSpacing"/>
+      </w:pPr>
+    </w:p>
+    <w:p>
+      <w:pPr>
+        <w:pStyle w:val="NoSpacing"/>
+      </w:pPr>
       <w:bookmarkStart w:id="0" w:name="_GoBack"/>
       <w:bookmarkEnd w:id="0"/>
-    </w:p>
-    <w:p>
-      <w:pPr>
-        <w:rPr>
-          <w:lang w:eastAsia="en-GB"/>
-        </w:rPr>
-      </w:pPr>
     </w:p>
     <w:sectPr>
       <w:pgSz w:w="11906" w:h="16838"/>
@@ -3145,6 +3527,155 @@
     </w:lvl>
   </w:abstractNum>
   <w:abstractNum w:abstractNumId="4">
+    <w:nsid w:val="16C81FAB"/>
+    <w:multiLevelType w:val="multilevel"/>
+    <w:tmpl w:val="430EE4B2"/>
+    <w:lvl w:ilvl="0">
+      <w:start w:val="1"/>
+      <w:numFmt w:val="bullet"/>
+      <w:lvlText w:val=""/>
+      <w:lvlJc w:val="left"/>
+      <w:pPr>
+        <w:tabs>
+          <w:tab w:val="num" w:pos="720"/>
+        </w:tabs>
+        <w:ind w:left="720" w:hanging="360"/>
+      </w:pPr>
+      <w:rPr>
+        <w:rFonts w:ascii="Symbol" w:hAnsi="Symbol" w:hint="default"/>
+        <w:sz w:val="20"/>
+      </w:rPr>
+    </w:lvl>
+    <w:lvl w:ilvl="1" w:tentative="1">
+      <w:start w:val="1"/>
+      <w:numFmt w:val="bullet"/>
+      <w:lvlText w:val=""/>
+      <w:lvlJc w:val="left"/>
+      <w:pPr>
+        <w:tabs>
+          <w:tab w:val="num" w:pos="1440"/>
+        </w:tabs>
+        <w:ind w:left="1440" w:hanging="360"/>
+      </w:pPr>
+      <w:rPr>
+        <w:rFonts w:ascii="Symbol" w:hAnsi="Symbol" w:hint="default"/>
+        <w:sz w:val="20"/>
+      </w:rPr>
+    </w:lvl>
+    <w:lvl w:ilvl="2" w:tentative="1">
+      <w:start w:val="1"/>
+      <w:numFmt w:val="bullet"/>
+      <w:lvlText w:val=""/>
+      <w:lvlJc w:val="left"/>
+      <w:pPr>
+        <w:tabs>
+          <w:tab w:val="num" w:pos="2160"/>
+        </w:tabs>
+        <w:ind w:left="2160" w:hanging="360"/>
+      </w:pPr>
+      <w:rPr>
+        <w:rFonts w:ascii="Symbol" w:hAnsi="Symbol" w:hint="default"/>
+        <w:sz w:val="20"/>
+      </w:rPr>
+    </w:lvl>
+    <w:lvl w:ilvl="3" w:tentative="1">
+      <w:start w:val="1"/>
+      <w:numFmt w:val="bullet"/>
+      <w:lvlText w:val=""/>
+      <w:lvlJc w:val="left"/>
+      <w:pPr>
+        <w:tabs>
+          <w:tab w:val="num" w:pos="2880"/>
+        </w:tabs>
+        <w:ind w:left="2880" w:hanging="360"/>
+      </w:pPr>
+      <w:rPr>
+        <w:rFonts w:ascii="Symbol" w:hAnsi="Symbol" w:hint="default"/>
+        <w:sz w:val="20"/>
+      </w:rPr>
+    </w:lvl>
+    <w:lvl w:ilvl="4" w:tentative="1">
+      <w:start w:val="1"/>
+      <w:numFmt w:val="bullet"/>
+      <w:lvlText w:val=""/>
+      <w:lvlJc w:val="left"/>
+      <w:pPr>
+        <w:tabs>
+          <w:tab w:val="num" w:pos="3600"/>
+        </w:tabs>
+        <w:ind w:left="3600" w:hanging="360"/>
+      </w:pPr>
+      <w:rPr>
+        <w:rFonts w:ascii="Symbol" w:hAnsi="Symbol" w:hint="default"/>
+        <w:sz w:val="20"/>
+      </w:rPr>
+    </w:lvl>
+    <w:lvl w:ilvl="5" w:tentative="1">
+      <w:start w:val="1"/>
+      <w:numFmt w:val="bullet"/>
+      <w:lvlText w:val=""/>
+      <w:lvlJc w:val="left"/>
+      <w:pPr>
+        <w:tabs>
+          <w:tab w:val="num" w:pos="4320"/>
+        </w:tabs>
+        <w:ind w:left="4320" w:hanging="360"/>
+      </w:pPr>
+      <w:rPr>
+        <w:rFonts w:ascii="Symbol" w:hAnsi="Symbol" w:hint="default"/>
+        <w:sz w:val="20"/>
+      </w:rPr>
+    </w:lvl>
+    <w:lvl w:ilvl="6" w:tentative="1">
+      <w:start w:val="1"/>
+      <w:numFmt w:val="bullet"/>
+      <w:lvlText w:val=""/>
+      <w:lvlJc w:val="left"/>
+      <w:pPr>
+        <w:tabs>
+          <w:tab w:val="num" w:pos="5040"/>
+        </w:tabs>
+        <w:ind w:left="5040" w:hanging="360"/>
+      </w:pPr>
+      <w:rPr>
+        <w:rFonts w:ascii="Symbol" w:hAnsi="Symbol" w:hint="default"/>
+        <w:sz w:val="20"/>
+      </w:rPr>
+    </w:lvl>
+    <w:lvl w:ilvl="7" w:tentative="1">
+      <w:start w:val="1"/>
+      <w:numFmt w:val="bullet"/>
+      <w:lvlText w:val=""/>
+      <w:lvlJc w:val="left"/>
+      <w:pPr>
+        <w:tabs>
+          <w:tab w:val="num" w:pos="5760"/>
+        </w:tabs>
+        <w:ind w:left="5760" w:hanging="360"/>
+      </w:pPr>
+      <w:rPr>
+        <w:rFonts w:ascii="Symbol" w:hAnsi="Symbol" w:hint="default"/>
+        <w:sz w:val="20"/>
+      </w:rPr>
+    </w:lvl>
+    <w:lvl w:ilvl="8" w:tentative="1">
+      <w:start w:val="1"/>
+      <w:numFmt w:val="bullet"/>
+      <w:lvlText w:val=""/>
+      <w:lvlJc w:val="left"/>
+      <w:pPr>
+        <w:tabs>
+          <w:tab w:val="num" w:pos="6480"/>
+        </w:tabs>
+        <w:ind w:left="6480" w:hanging="360"/>
+      </w:pPr>
+      <w:rPr>
+        <w:rFonts w:ascii="Symbol" w:hAnsi="Symbol" w:hint="default"/>
+        <w:sz w:val="20"/>
+      </w:rPr>
+    </w:lvl>
+  </w:abstractNum>
+  <w:abstractNum w:abstractNumId="5">
     <w:nsid w:val="19E3413F"/>
     <w:multiLevelType w:val="multilevel"/>
     <w:tmpl w:val="A97EF962"/>
@@ -3257,7 +3788,120 @@
       </w:pPr>
     </w:lvl>
   </w:abstractNum>
-  <w:abstractNum w:abstractNumId="5">
+  <w:abstractNum w:abstractNumId="6">
+    <w:nsid w:val="1BAA7F35"/>
+    <w:multiLevelType w:val="hybridMultilevel"/>
+    <w:tmpl w:val="C36219E4"/>
+    <w:lvl w:ilvl="0" w:tplc="04090001">
+      <w:start w:val="1"/>
+      <w:numFmt w:val="bullet"/>
+      <w:lvlText w:val=""/>
+      <w:lvlJc w:val="left"/>
+      <w:pPr>
+        <w:ind w:left="720" w:hanging="360"/>
+      </w:pPr>
+      <w:rPr>
+        <w:rFonts w:ascii="Symbol" w:hAnsi="Symbol" w:hint="default"/>
+      </w:rPr>
+    </w:lvl>
+    <w:lvl w:ilvl="1" w:tplc="04090003" w:tentative="1">
+      <w:start w:val="1"/>
+      <w:numFmt w:val="bullet"/>
+      <w:lvlText w:val="o"/>
+      <w:lvlJc w:val="left"/>
+      <w:pPr>
+        <w:ind w:left="1440" w:hanging="360"/>
+      </w:pPr>
+      <w:rPr>
+        <w:rFonts w:ascii="Courier New" w:hAnsi="Courier New" w:cs="Courier New" w:hint="default"/>
+      </w:rPr>
+    </w:lvl>
+    <w:lvl w:ilvl="2" w:tplc="04090005" w:tentative="1">
+      <w:start w:val="1"/>
+      <w:numFmt w:val="bullet"/>
+      <w:lvlText w:val=""/>
+      <w:lvlJc w:val="left"/>
+      <w:pPr>
+        <w:ind w:left="2160" w:hanging="360"/>
+      </w:pPr>
+      <w:rPr>
+        <w:rFonts w:ascii="Wingdings" w:hAnsi="Wingdings" w:hint="default"/>
+      </w:rPr>
+    </w:lvl>
+    <w:lvl w:ilvl="3" w:tplc="04090001" w:tentative="1">
+      <w:start w:val="1"/>
+      <w:numFmt w:val="bullet"/>
+      <w:lvlText w:val=""/>
+      <w:lvlJc w:val="left"/>
+      <w:pPr>
+        <w:ind w:left="2880" w:hanging="360"/>
+      </w:pPr>
+      <w:rPr>
+        <w:rFonts w:ascii="Symbol" w:hAnsi="Symbol" w:hint="default"/>
+      </w:rPr>
+    </w:lvl>
+    <w:lvl w:ilvl="4" w:tplc="04090003" w:tentative="1">
+      <w:start w:val="1"/>
+      <w:numFmt w:val="bullet"/>
+      <w:lvlText w:val="o"/>
+      <w:lvlJc w:val="left"/>
+      <w:pPr>
+        <w:ind w:left="3600" w:hanging="360"/>
+      </w:pPr>
+      <w:rPr>
+        <w:rFonts w:ascii="Courier New" w:hAnsi="Courier New" w:cs="Courier New" w:hint="default"/>
+      </w:rPr>
+    </w:lvl>
+    <w:lvl w:ilvl="5" w:tplc="04090005" w:tentative="1">
+      <w:start w:val="1"/>
+      <w:numFmt w:val="bullet"/>
+      <w:lvlText w:val=""/>
+      <w:lvlJc w:val="left"/>
+      <w:pPr>
+        <w:ind w:left="4320" w:hanging="360"/>
+      </w:pPr>
+      <w:rPr>
+        <w:rFonts w:ascii="Wingdings" w:hAnsi="Wingdings" w:hint="default"/>
+      </w:rPr>
+    </w:lvl>
+    <w:lvl w:ilvl="6" w:tplc="04090001" w:tentative="1">
+      <w:start w:val="1"/>
+      <w:numFmt w:val="bullet"/>
+      <w:lvlText w:val=""/>
+      <w:lvlJc w:val="left"/>
+      <w:pPr>
+        <w:ind w:left="5040" w:hanging="360"/>
+      </w:pPr>
+      <w:rPr>
+        <w:rFonts w:ascii="Symbol" w:hAnsi="Symbol" w:hint="default"/>
+      </w:rPr>
+    </w:lvl>
+    <w:lvl w:ilvl="7" w:tplc="04090003" w:tentative="1">
+      <w:start w:val="1"/>
+      <w:numFmt w:val="bullet"/>
+      <w:lvlText w:val="o"/>
+      <w:lvlJc w:val="left"/>
+      <w:pPr>
+        <w:ind w:left="5760" w:hanging="360"/>
+      </w:pPr>
+      <w:rPr>
+        <w:rFonts w:ascii="Courier New" w:hAnsi="Courier New" w:cs="Courier New" w:hint="default"/>
+      </w:rPr>
+    </w:lvl>
+    <w:lvl w:ilvl="8" w:tplc="04090005" w:tentative="1">
+      <w:start w:val="1"/>
+      <w:numFmt w:val="bullet"/>
+      <w:lvlText w:val=""/>
+      <w:lvlJc w:val="left"/>
+      <w:pPr>
+        <w:ind w:left="6480" w:hanging="360"/>
+      </w:pPr>
+      <w:rPr>
+        <w:rFonts w:ascii="Wingdings" w:hAnsi="Wingdings" w:hint="default"/>
+      </w:rPr>
+    </w:lvl>
+  </w:abstractNum>
+  <w:abstractNum w:abstractNumId="7">
     <w:nsid w:val="1C953E75"/>
     <w:multiLevelType w:val="multilevel"/>
     <w:tmpl w:val="8CF8A392"/>
@@ -3406,7 +4050,7 @@
       </w:rPr>
     </w:lvl>
   </w:abstractNum>
-  <w:abstractNum w:abstractNumId="6">
+  <w:abstractNum w:abstractNumId="8">
     <w:nsid w:val="2CF6022E"/>
     <w:multiLevelType w:val="hybridMultilevel"/>
     <w:tmpl w:val="8F66C308"/>
@@ -3492,7 +4136,7 @@
       </w:pPr>
     </w:lvl>
   </w:abstractNum>
-  <w:abstractNum w:abstractNumId="7">
+  <w:abstractNum w:abstractNumId="9">
     <w:nsid w:val="3FB54987"/>
     <w:multiLevelType w:val="hybridMultilevel"/>
     <w:tmpl w:val="0D56128A"/>
@@ -3578,7 +4222,7 @@
       </w:pPr>
     </w:lvl>
   </w:abstractNum>
-  <w:abstractNum w:abstractNumId="8">
+  <w:abstractNum w:abstractNumId="10">
     <w:nsid w:val="40583E30"/>
     <w:multiLevelType w:val="hybridMultilevel"/>
     <w:tmpl w:val="E42C3232"/>
@@ -3691,7 +4335,7 @@
       </w:rPr>
     </w:lvl>
   </w:abstractNum>
-  <w:abstractNum w:abstractNumId="9">
+  <w:abstractNum w:abstractNumId="11">
     <w:nsid w:val="41A4028F"/>
     <w:multiLevelType w:val="multilevel"/>
     <w:tmpl w:val="D206A610"/>
@@ -3840,7 +4484,7 @@
       </w:rPr>
     </w:lvl>
   </w:abstractNum>
-  <w:abstractNum w:abstractNumId="10">
+  <w:abstractNum w:abstractNumId="12">
     <w:nsid w:val="48757315"/>
     <w:multiLevelType w:val="hybridMultilevel"/>
     <w:tmpl w:val="85F481AC"/>
@@ -3952,7 +4596,7 @@
       </w:rPr>
     </w:lvl>
   </w:abstractNum>
-  <w:abstractNum w:abstractNumId="11">
+  <w:abstractNum w:abstractNumId="13">
     <w:nsid w:val="487F04F5"/>
     <w:multiLevelType w:val="hybridMultilevel"/>
     <w:tmpl w:val="C694C8FC"/>
@@ -4065,7 +4709,7 @@
       </w:rPr>
     </w:lvl>
   </w:abstractNum>
-  <w:abstractNum w:abstractNumId="12">
+  <w:abstractNum w:abstractNumId="14">
     <w:nsid w:val="507A1279"/>
     <w:multiLevelType w:val="multilevel"/>
     <w:tmpl w:val="9D7AB88A"/>
@@ -4214,7 +4858,7 @@
       </w:rPr>
     </w:lvl>
   </w:abstractNum>
-  <w:abstractNum w:abstractNumId="13">
+  <w:abstractNum w:abstractNumId="15">
     <w:nsid w:val="54BE5706"/>
     <w:multiLevelType w:val="multilevel"/>
     <w:tmpl w:val="B29443A8"/>
@@ -4327,7 +4971,7 @@
       </w:pPr>
     </w:lvl>
   </w:abstractNum>
-  <w:abstractNum w:abstractNumId="14">
+  <w:abstractNum w:abstractNumId="16">
     <w:nsid w:val="55B40F62"/>
     <w:multiLevelType w:val="multilevel"/>
     <w:tmpl w:val="D0668AF2"/>
@@ -4476,7 +5120,7 @@
       </w:rPr>
     </w:lvl>
   </w:abstractNum>
-  <w:abstractNum w:abstractNumId="15">
+  <w:abstractNum w:abstractNumId="17">
     <w:nsid w:val="577D2C11"/>
     <w:multiLevelType w:val="hybridMultilevel"/>
     <w:tmpl w:val="918E8606"/>
@@ -4589,7 +5233,7 @@
       </w:rPr>
     </w:lvl>
   </w:abstractNum>
-  <w:abstractNum w:abstractNumId="16">
+  <w:abstractNum w:abstractNumId="18">
     <w:nsid w:val="5FCC6848"/>
     <w:multiLevelType w:val="multilevel"/>
     <w:tmpl w:val="C9544428"/>
@@ -4738,7 +5382,156 @@
       </w:rPr>
     </w:lvl>
   </w:abstractNum>
-  <w:abstractNum w:abstractNumId="17">
+  <w:abstractNum w:abstractNumId="19">
+    <w:nsid w:val="60C24367"/>
+    <w:multiLevelType w:val="multilevel"/>
+    <w:tmpl w:val="EC4E290E"/>
+    <w:lvl w:ilvl="0">
+      <w:start w:val="1"/>
+      <w:numFmt w:val="bullet"/>
+      <w:lvlText w:val=""/>
+      <w:lvlJc w:val="left"/>
+      <w:pPr>
+        <w:tabs>
+          <w:tab w:val="num" w:pos="720"/>
+        </w:tabs>
+        <w:ind w:left="720" w:hanging="360"/>
+      </w:pPr>
+      <w:rPr>
+        <w:rFonts w:ascii="Symbol" w:hAnsi="Symbol" w:hint="default"/>
+        <w:sz w:val="20"/>
+      </w:rPr>
+    </w:lvl>
+    <w:lvl w:ilvl="1" w:tentative="1">
+      <w:start w:val="1"/>
+      <w:numFmt w:val="bullet"/>
+      <w:lvlText w:val=""/>
+      <w:lvlJc w:val="left"/>
+      <w:pPr>
+        <w:tabs>
+          <w:tab w:val="num" w:pos="1440"/>
+        </w:tabs>
+        <w:ind w:left="1440" w:hanging="360"/>
+      </w:pPr>
+      <w:rPr>
+        <w:rFonts w:ascii="Symbol" w:hAnsi="Symbol" w:hint="default"/>
+        <w:sz w:val="20"/>
+      </w:rPr>
+    </w:lvl>
+    <w:lvl w:ilvl="2" w:tentative="1">
+      <w:start w:val="1"/>
+      <w:numFmt w:val="bullet"/>
+      <w:lvlText w:val=""/>
+      <w:lvlJc w:val="left"/>
+      <w:pPr>
+        <w:tabs>
+          <w:tab w:val="num" w:pos="2160"/>
+        </w:tabs>
+        <w:ind w:left="2160" w:hanging="360"/>
+      </w:pPr>
+      <w:rPr>
+        <w:rFonts w:ascii="Symbol" w:hAnsi="Symbol" w:hint="default"/>
+        <w:sz w:val="20"/>
+      </w:rPr>
+    </w:lvl>
+    <w:lvl w:ilvl="3" w:tentative="1">
+      <w:start w:val="1"/>
+      <w:numFmt w:val="bullet"/>
+      <w:lvlText w:val=""/>
+      <w:lvlJc w:val="left"/>
+      <w:pPr>
+        <w:tabs>
+          <w:tab w:val="num" w:pos="2880"/>
+        </w:tabs>
+        <w:ind w:left="2880" w:hanging="360"/>
+      </w:pPr>
+      <w:rPr>
+        <w:rFonts w:ascii="Symbol" w:hAnsi="Symbol" w:hint="default"/>
+        <w:sz w:val="20"/>
+      </w:rPr>
+    </w:lvl>
+    <w:lvl w:ilvl="4" w:tentative="1">
+      <w:start w:val="1"/>
+      <w:numFmt w:val="bullet"/>
+      <w:lvlText w:val=""/>
+      <w:lvlJc w:val="left"/>
+      <w:pPr>
+        <w:tabs>
+          <w:tab w:val="num" w:pos="3600"/>
+        </w:tabs>
+        <w:ind w:left="3600" w:hanging="360"/>
+      </w:pPr>
+      <w:rPr>
+        <w:rFonts w:ascii="Symbol" w:hAnsi="Symbol" w:hint="default"/>
+        <w:sz w:val="20"/>
+      </w:rPr>
+    </w:lvl>
+    <w:lvl w:ilvl="5" w:tentative="1">
+      <w:start w:val="1"/>
+      <w:numFmt w:val="bullet"/>
+      <w:lvlText w:val=""/>
+      <w:lvlJc w:val="left"/>
+      <w:pPr>
+        <w:tabs>
+          <w:tab w:val="num" w:pos="4320"/>
+        </w:tabs>
+        <w:ind w:left="4320" w:hanging="360"/>
+      </w:pPr>
+      <w:rPr>
+        <w:rFonts w:ascii="Symbol" w:hAnsi="Symbol" w:hint="default"/>
+        <w:sz w:val="20"/>
+      </w:rPr>
+    </w:lvl>
+    <w:lvl w:ilvl="6" w:tentative="1">
+      <w:start w:val="1"/>
+      <w:numFmt w:val="bullet"/>
+      <w:lvlText w:val=""/>
+      <w:lvlJc w:val="left"/>
+      <w:pPr>
+        <w:tabs>
+          <w:tab w:val="num" w:pos="5040"/>
+        </w:tabs>
+        <w:ind w:left="5040" w:hanging="360"/>
+      </w:pPr>
+      <w:rPr>
+        <w:rFonts w:ascii="Symbol" w:hAnsi="Symbol" w:hint="default"/>
+        <w:sz w:val="20"/>
+      </w:rPr>
+    </w:lvl>
+    <w:lvl w:ilvl="7" w:tentative="1">
+      <w:start w:val="1"/>
+      <w:numFmt w:val="bullet"/>
+      <w:lvlText w:val=""/>
+      <w:lvlJc w:val="left"/>
+      <w:pPr>
+        <w:tabs>
+          <w:tab w:val="num" w:pos="5760"/>
+        </w:tabs>
+        <w:ind w:left="5760" w:hanging="360"/>
+      </w:pPr>
+      <w:rPr>
+        <w:rFonts w:ascii="Symbol" w:hAnsi="Symbol" w:hint="default"/>
+        <w:sz w:val="20"/>
+      </w:rPr>
+    </w:lvl>
+    <w:lvl w:ilvl="8" w:tentative="1">
+      <w:start w:val="1"/>
+      <w:numFmt w:val="bullet"/>
+      <w:lvlText w:val=""/>
+      <w:lvlJc w:val="left"/>
+      <w:pPr>
+        <w:tabs>
+          <w:tab w:val="num" w:pos="6480"/>
+        </w:tabs>
+        <w:ind w:left="6480" w:hanging="360"/>
+      </w:pPr>
+      <w:rPr>
+        <w:rFonts w:ascii="Symbol" w:hAnsi="Symbol" w:hint="default"/>
+        <w:sz w:val="20"/>
+      </w:rPr>
+    </w:lvl>
+  </w:abstractNum>
+  <w:abstractNum w:abstractNumId="20">
     <w:nsid w:val="660E6D9E"/>
     <w:multiLevelType w:val="hybridMultilevel"/>
     <w:tmpl w:val="17AC9330"/>
@@ -4851,7 +5644,7 @@
       </w:rPr>
     </w:lvl>
   </w:abstractNum>
-  <w:abstractNum w:abstractNumId="18">
+  <w:abstractNum w:abstractNumId="21">
     <w:nsid w:val="677552DE"/>
     <w:multiLevelType w:val="multilevel"/>
     <w:tmpl w:val="92FC4E8C"/>
@@ -5000,7 +5793,7 @@
       </w:rPr>
     </w:lvl>
   </w:abstractNum>
-  <w:abstractNum w:abstractNumId="19">
+  <w:abstractNum w:abstractNumId="22">
     <w:nsid w:val="6A0A58DF"/>
     <w:multiLevelType w:val="multilevel"/>
     <w:tmpl w:val="552CF032"/>
@@ -5149,7 +5942,120 @@
       </w:rPr>
     </w:lvl>
   </w:abstractNum>
-  <w:abstractNum w:abstractNumId="20">
+  <w:abstractNum w:abstractNumId="23">
+    <w:nsid w:val="6D1B02AA"/>
+    <w:multiLevelType w:val="hybridMultilevel"/>
+    <w:tmpl w:val="BB16B286"/>
+    <w:lvl w:ilvl="0" w:tplc="04090001">
+      <w:start w:val="1"/>
+      <w:numFmt w:val="bullet"/>
+      <w:lvlText w:val=""/>
+      <w:lvlJc w:val="left"/>
+      <w:pPr>
+        <w:ind w:left="720" w:hanging="360"/>
+      </w:pPr>
+      <w:rPr>
+        <w:rFonts w:ascii="Symbol" w:hAnsi="Symbol" w:hint="default"/>
+      </w:rPr>
+    </w:lvl>
+    <w:lvl w:ilvl="1" w:tplc="04090003" w:tentative="1">
+      <w:start w:val="1"/>
+      <w:numFmt w:val="bullet"/>
+      <w:lvlText w:val="o"/>
+      <w:lvlJc w:val="left"/>
+      <w:pPr>
+        <w:ind w:left="1440" w:hanging="360"/>
+      </w:pPr>
+      <w:rPr>
+        <w:rFonts w:ascii="Courier New" w:hAnsi="Courier New" w:cs="Courier New" w:hint="default"/>
+      </w:rPr>
+    </w:lvl>
+    <w:lvl w:ilvl="2" w:tplc="04090005" w:tentative="1">
+      <w:start w:val="1"/>
+      <w:numFmt w:val="bullet"/>
+      <w:lvlText w:val=""/>
+      <w:lvlJc w:val="left"/>
+      <w:pPr>
+        <w:ind w:left="2160" w:hanging="360"/>
+      </w:pPr>
+      <w:rPr>
+        <w:rFonts w:ascii="Wingdings" w:hAnsi="Wingdings" w:hint="default"/>
+      </w:rPr>
+    </w:lvl>
+    <w:lvl w:ilvl="3" w:tplc="04090001" w:tentative="1">
+      <w:start w:val="1"/>
+      <w:numFmt w:val="bullet"/>
+      <w:lvlText w:val=""/>
+      <w:lvlJc w:val="left"/>
+      <w:pPr>
+        <w:ind w:left="2880" w:hanging="360"/>
+      </w:pPr>
+      <w:rPr>
+        <w:rFonts w:ascii="Symbol" w:hAnsi="Symbol" w:hint="default"/>
+      </w:rPr>
+    </w:lvl>
+    <w:lvl w:ilvl="4" w:tplc="04090003" w:tentative="1">
+      <w:start w:val="1"/>
+      <w:numFmt w:val="bullet"/>
+      <w:lvlText w:val="o"/>
+      <w:lvlJc w:val="left"/>
+      <w:pPr>
+        <w:ind w:left="3600" w:hanging="360"/>
+      </w:pPr>
+      <w:rPr>
+        <w:rFonts w:ascii="Courier New" w:hAnsi="Courier New" w:cs="Courier New" w:hint="default"/>
+      </w:rPr>
+    </w:lvl>
+    <w:lvl w:ilvl="5" w:tplc="04090005" w:tentative="1">
+      <w:start w:val="1"/>
+      <w:numFmt w:val="bullet"/>
+      <w:lvlText w:val=""/>
+      <w:lvlJc w:val="left"/>
+      <w:pPr>
+        <w:ind w:left="4320" w:hanging="360"/>
+      </w:pPr>
+      <w:rPr>
+        <w:rFonts w:ascii="Wingdings" w:hAnsi="Wingdings" w:hint="default"/>
+      </w:rPr>
+    </w:lvl>
+    <w:lvl w:ilvl="6" w:tplc="04090001" w:tentative="1">
+      <w:start w:val="1"/>
+      <w:numFmt w:val="bullet"/>
+      <w:lvlText w:val=""/>
+      <w:lvlJc w:val="left"/>
+      <w:pPr>
+        <w:ind w:left="5040" w:hanging="360"/>
+      </w:pPr>
+      <w:rPr>
+        <w:rFonts w:ascii="Symbol" w:hAnsi="Symbol" w:hint="default"/>
+      </w:rPr>
+    </w:lvl>
+    <w:lvl w:ilvl="7" w:tplc="04090003" w:tentative="1">
+      <w:start w:val="1"/>
+      <w:numFmt w:val="bullet"/>
+      <w:lvlText w:val="o"/>
+      <w:lvlJc w:val="left"/>
+      <w:pPr>
+        <w:ind w:left="5760" w:hanging="360"/>
+      </w:pPr>
+      <w:rPr>
+        <w:rFonts w:ascii="Courier New" w:hAnsi="Courier New" w:cs="Courier New" w:hint="default"/>
+      </w:rPr>
+    </w:lvl>
+    <w:lvl w:ilvl="8" w:tplc="04090005" w:tentative="1">
+      <w:start w:val="1"/>
+      <w:numFmt w:val="bullet"/>
+      <w:lvlText w:val=""/>
+      <w:lvlJc w:val="left"/>
+      <w:pPr>
+        <w:ind w:left="6480" w:hanging="360"/>
+      </w:pPr>
+      <w:rPr>
+        <w:rFonts w:ascii="Wingdings" w:hAnsi="Wingdings" w:hint="default"/>
+      </w:rPr>
+    </w:lvl>
+  </w:abstractNum>
+  <w:abstractNum w:abstractNumId="24">
     <w:nsid w:val="6D80127F"/>
     <w:multiLevelType w:val="hybridMultilevel"/>
     <w:tmpl w:val="98E8A2C8"/>
@@ -5262,7 +6168,7 @@
       </w:rPr>
     </w:lvl>
   </w:abstractNum>
-  <w:abstractNum w:abstractNumId="21">
+  <w:abstractNum w:abstractNumId="25">
     <w:nsid w:val="705078A3"/>
     <w:multiLevelType w:val="multilevel"/>
     <w:tmpl w:val="9F565296"/>
@@ -5411,7 +6317,7 @@
       </w:rPr>
     </w:lvl>
   </w:abstractNum>
-  <w:abstractNum w:abstractNumId="22">
+  <w:abstractNum w:abstractNumId="26">
     <w:nsid w:val="71B570D1"/>
     <w:multiLevelType w:val="hybridMultilevel"/>
     <w:tmpl w:val="96AE3E66"/>
@@ -5497,7 +6403,7 @@
       </w:pPr>
     </w:lvl>
   </w:abstractNum>
-  <w:abstractNum w:abstractNumId="23">
+  <w:abstractNum w:abstractNumId="27">
     <w:nsid w:val="736C530F"/>
     <w:multiLevelType w:val="multilevel"/>
     <w:tmpl w:val="513024B6"/>
@@ -5646,7 +6552,7 @@
       </w:rPr>
     </w:lvl>
   </w:abstractNum>
-  <w:abstractNum w:abstractNumId="24">
+  <w:abstractNum w:abstractNumId="28">
     <w:nsid w:val="781509C5"/>
     <w:multiLevelType w:val="hybridMultilevel"/>
     <w:tmpl w:val="FF2003A6"/>
@@ -5759,7 +6665,7 @@
       </w:rPr>
     </w:lvl>
   </w:abstractNum>
-  <w:abstractNum w:abstractNumId="25">
+  <w:abstractNum w:abstractNumId="29">
     <w:nsid w:val="7A956FA6"/>
     <w:multiLevelType w:val="multilevel"/>
     <w:tmpl w:val="27EAAED2"/>
@@ -5909,61 +6815,61 @@
     </w:lvl>
   </w:abstractNum>
   <w:num w:numId="1">
+    <w:abstractNumId w:val="11"/>
+  </w:num>
+  <w:num w:numId="2">
+    <w:abstractNumId w:val="28"/>
+  </w:num>
+  <w:num w:numId="3">
+    <w:abstractNumId w:val="5"/>
+  </w:num>
+  <w:num w:numId="4">
     <w:abstractNumId w:val="9"/>
   </w:num>
-  <w:num w:numId="2">
-    <w:abstractNumId w:val="24"/>
-  </w:num>
-  <w:num w:numId="3">
-    <w:abstractNumId w:val="4"/>
-  </w:num>
-  <w:num w:numId="4">
-    <w:abstractNumId w:val="7"/>
-  </w:num>
   <w:num w:numId="5">
-    <w:abstractNumId w:val="10"/>
+    <w:abstractNumId w:val="12"/>
   </w:num>
   <w:num w:numId="6">
-    <w:abstractNumId w:val="18"/>
+    <w:abstractNumId w:val="21"/>
   </w:num>
   <w:num w:numId="7">
-    <w:abstractNumId w:val="17"/>
+    <w:abstractNumId w:val="20"/>
   </w:num>
   <w:num w:numId="8">
-    <w:abstractNumId w:val="16"/>
+    <w:abstractNumId w:val="18"/>
   </w:num>
   <w:num w:numId="9">
     <w:abstractNumId w:val="0"/>
   </w:num>
   <w:num w:numId="10">
-    <w:abstractNumId w:val="11"/>
+    <w:abstractNumId w:val="13"/>
   </w:num>
   <w:num w:numId="11">
-    <w:abstractNumId w:val="19"/>
+    <w:abstractNumId w:val="22"/>
   </w:num>
   <w:num w:numId="12">
+    <w:abstractNumId w:val="10"/>
+  </w:num>
+  <w:num w:numId="13">
+    <w:abstractNumId w:val="15"/>
+  </w:num>
+  <w:num w:numId="14">
+    <w:abstractNumId w:val="26"/>
+  </w:num>
+  <w:num w:numId="15">
+    <w:abstractNumId w:val="7"/>
+  </w:num>
+  <w:num w:numId="16">
     <w:abstractNumId w:val="8"/>
   </w:num>
-  <w:num w:numId="13">
-    <w:abstractNumId w:val="13"/>
-  </w:num>
-  <w:num w:numId="14">
-    <w:abstractNumId w:val="22"/>
-  </w:num>
-  <w:num w:numId="15">
-    <w:abstractNumId w:val="5"/>
-  </w:num>
-  <w:num w:numId="16">
-    <w:abstractNumId w:val="6"/>
-  </w:num>
   <w:num w:numId="17">
-    <w:abstractNumId w:val="23"/>
+    <w:abstractNumId w:val="27"/>
   </w:num>
   <w:num w:numId="18">
-    <w:abstractNumId w:val="21"/>
+    <w:abstractNumId w:val="25"/>
   </w:num>
   <w:num w:numId="19">
-    <w:abstractNumId w:val="12"/>
+    <w:abstractNumId w:val="14"/>
   </w:num>
   <w:num w:numId="20">
     <w:abstractNumId w:val="1"/>
@@ -5972,19 +6878,31 @@
     <w:abstractNumId w:val="3"/>
   </w:num>
   <w:num w:numId="22">
-    <w:abstractNumId w:val="14"/>
+    <w:abstractNumId w:val="16"/>
   </w:num>
   <w:num w:numId="23">
-    <w:abstractNumId w:val="25"/>
+    <w:abstractNumId w:val="29"/>
   </w:num>
   <w:num w:numId="24">
     <w:abstractNumId w:val="2"/>
   </w:num>
   <w:num w:numId="25">
-    <w:abstractNumId w:val="20"/>
+    <w:abstractNumId w:val="24"/>
   </w:num>
   <w:num w:numId="26">
-    <w:abstractNumId w:val="15"/>
+    <w:abstractNumId w:val="17"/>
+  </w:num>
+  <w:num w:numId="27">
+    <w:abstractNumId w:val="4"/>
+  </w:num>
+  <w:num w:numId="28">
+    <w:abstractNumId w:val="6"/>
+  </w:num>
+  <w:num w:numId="29">
+    <w:abstractNumId w:val="19"/>
+  </w:num>
+  <w:num w:numId="30">
+    <w:abstractNumId w:val="23"/>
   </w:num>
 </w:numbering>
 </file>

</xml_diff>

<commit_message>
Added notes for Skewed Classes and large data sets
</commit_message>
<xml_diff>
--- a/ML-1.docx
+++ b/ML-1.docx
@@ -16,11 +16,19 @@
         </w:rPr>
         <w:t xml:space="preserve"> </w:t>
       </w:r>
+      <w:proofErr w:type="spellStart"/>
       <w:r>
         <w:rPr>
           <w:lang w:val="en-US"/>
         </w:rPr>
-        <w:t>Backpropagation in practice</w:t>
+        <w:t>Backpropagation</w:t>
+      </w:r>
+      <w:proofErr w:type="spellEnd"/>
+      <w:r>
+        <w:rPr>
+          <w:lang w:val="en-US"/>
+        </w:rPr>
+        <w:t xml:space="preserve"> in practice</w:t>
       </w:r>
     </w:p>
     <w:p>
@@ -228,7 +236,39 @@
         <w:pStyle w:val="NoSpacing"/>
       </w:pPr>
       <w:r>
-        <w:t>We previously saw how to calculate the deltaVector. So once we compute our gradApprox vector, we can check that gradApprox ≈ deltaVector.</w:t>
+        <w:t xml:space="preserve">We previously saw how to calculate the </w:t>
+      </w:r>
+      <w:proofErr w:type="spellStart"/>
+      <w:r>
+        <w:t>deltaVector</w:t>
+      </w:r>
+      <w:proofErr w:type="spellEnd"/>
+      <w:r>
+        <w:t xml:space="preserve">. So once we compute our </w:t>
+      </w:r>
+      <w:proofErr w:type="spellStart"/>
+      <w:r>
+        <w:t>gradApprox</w:t>
+      </w:r>
+      <w:proofErr w:type="spellEnd"/>
+      <w:r>
+        <w:t xml:space="preserve"> vector, we can check that </w:t>
+      </w:r>
+      <w:proofErr w:type="spellStart"/>
+      <w:r>
+        <w:t>gradApprox</w:t>
+      </w:r>
+      <w:proofErr w:type="spellEnd"/>
+      <w:r>
+        <w:t xml:space="preserve"> ≈ </w:t>
+      </w:r>
+      <w:proofErr w:type="spellStart"/>
+      <w:r>
+        <w:t>deltaVector</w:t>
+      </w:r>
+      <w:proofErr w:type="spellEnd"/>
+      <w:r>
+        <w:t>.</w:t>
       </w:r>
     </w:p>
     <w:p>
@@ -254,7 +294,31 @@
         <w:t>once</w:t>
       </w:r>
       <w:r>
-        <w:t> that your backpropagation algorithm is correct, you don't need to compute gradApprox again. The code to compute gradApprox can be very slow.</w:t>
+        <w:t xml:space="preserve"> that your </w:t>
+      </w:r>
+      <w:proofErr w:type="spellStart"/>
+      <w:r>
+        <w:t>backpropagation</w:t>
+      </w:r>
+      <w:proofErr w:type="spellEnd"/>
+      <w:r>
+        <w:t xml:space="preserve"> algorithm is correct, you don't need to compute </w:t>
+      </w:r>
+      <w:proofErr w:type="spellStart"/>
+      <w:r>
+        <w:t>gradApprox</w:t>
+      </w:r>
+      <w:proofErr w:type="spellEnd"/>
+      <w:r>
+        <w:t xml:space="preserve"> again. The code to compute </w:t>
+      </w:r>
+      <w:proofErr w:type="spellStart"/>
+      <w:r>
+        <w:t>gradApprox</w:t>
+      </w:r>
+      <w:proofErr w:type="spellEnd"/>
+      <w:r>
+        <w:t xml:space="preserve"> can be very slow.</w:t>
       </w:r>
     </w:p>
     <w:p>
@@ -289,7 +353,21 @@
         <w:rPr>
           <w:shd w:val="clear" w:color="auto" w:fill="FAFAFA"/>
         </w:rPr>
-        <w:t>Initializing all theta weights to zero does not work with neural networks. When we backpropagate, all nodes will update to the same value repeatedly. Instead we can randomly initialize our weights for our </w:t>
+        <w:t xml:space="preserve">Initializing all theta weights to zero does not work with neural networks. When we </w:t>
+      </w:r>
+      <w:proofErr w:type="spellStart"/>
+      <w:r>
+        <w:rPr>
+          <w:shd w:val="clear" w:color="auto" w:fill="FAFAFA"/>
+        </w:rPr>
+        <w:t>backpropagate</w:t>
+      </w:r>
+      <w:proofErr w:type="spellEnd"/>
+      <w:r>
+        <w:rPr>
+          <w:shd w:val="clear" w:color="auto" w:fill="FAFAFA"/>
+        </w:rPr>
+        <w:t>, all nodes will update to the same value repeatedly. Instead we can randomly initialize our weights for our </w:t>
       </w:r>
       <w:r>
         <w:rPr>
@@ -424,8 +502,18 @@
       <w:pPr>
         <w:pStyle w:val="NoSpacing"/>
       </w:pPr>
-      <w:r>
-        <w:t>rand(x,y) is just a function in octave that will initialize a matrix of random real numbers between 0 and 1.</w:t>
+      <w:proofErr w:type="gramStart"/>
+      <w:r>
+        <w:t>rand(</w:t>
+      </w:r>
+      <w:proofErr w:type="spellStart"/>
+      <w:proofErr w:type="gramEnd"/>
+      <w:r>
+        <w:t>x,y</w:t>
+      </w:r>
+      <w:proofErr w:type="spellEnd"/>
+      <w:r>
+        <w:t>) is just a function in octave that will initialize a matrix of random real numbers between 0 and 1.</w:t>
       </w:r>
     </w:p>
     <w:p>
@@ -500,7 +588,23 @@
           <w:vertAlign w:val="superscript"/>
           <w:lang w:eastAsia="en-GB"/>
         </w:rPr>
-        <w:t>(i)</w:t>
+        <w:t>(</w:t>
+      </w:r>
+      <w:proofErr w:type="spellStart"/>
+      <w:r>
+        <w:rPr>
+          <w:vertAlign w:val="superscript"/>
+          <w:lang w:eastAsia="en-GB"/>
+        </w:rPr>
+        <w:t>i</w:t>
+      </w:r>
+      <w:proofErr w:type="spellEnd"/>
+      <w:r>
+        <w:rPr>
+          <w:vertAlign w:val="superscript"/>
+          <w:lang w:eastAsia="en-GB"/>
+        </w:rPr>
+        <w:t>)</w:t>
       </w:r>
     </w:p>
     <w:p>
@@ -632,7 +736,23 @@
           <w:vertAlign w:val="superscript"/>
           <w:lang w:eastAsia="en-GB"/>
         </w:rPr>
-        <w:t>(i)</w:t>
+        <w:t>(</w:t>
+      </w:r>
+      <w:proofErr w:type="spellStart"/>
+      <w:r>
+        <w:rPr>
+          <w:vertAlign w:val="superscript"/>
+          <w:lang w:eastAsia="en-GB"/>
+        </w:rPr>
+        <w:t>i</w:t>
+      </w:r>
+      <w:proofErr w:type="spellEnd"/>
+      <w:r>
+        <w:rPr>
+          <w:vertAlign w:val="superscript"/>
+          <w:lang w:eastAsia="en-GB"/>
+        </w:rPr>
+        <w:t>)</w:t>
       </w:r>
       <w:r>
         <w:rPr>
@@ -657,7 +777,23 @@
           <w:vertAlign w:val="superscript"/>
           <w:lang w:eastAsia="en-GB"/>
         </w:rPr>
-        <w:t>(i)</w:t>
+        <w:t>(</w:t>
+      </w:r>
+      <w:proofErr w:type="spellStart"/>
+      <w:r>
+        <w:rPr>
+          <w:vertAlign w:val="superscript"/>
+          <w:lang w:eastAsia="en-GB"/>
+        </w:rPr>
+        <w:t>i</w:t>
+      </w:r>
+      <w:proofErr w:type="spellEnd"/>
+      <w:r>
+        <w:rPr>
+          <w:vertAlign w:val="superscript"/>
+          <w:lang w:eastAsia="en-GB"/>
+        </w:rPr>
+        <w:t>)</w:t>
       </w:r>
     </w:p>
     <w:p>
@@ -693,7 +829,21 @@
         <w:rPr>
           <w:lang w:eastAsia="en-GB"/>
         </w:rPr>
-        <w:t>Implement backpropagation to compute partial derivatives</w:t>
+        <w:t xml:space="preserve">Implement </w:t>
+      </w:r>
+      <w:proofErr w:type="spellStart"/>
+      <w:r>
+        <w:rPr>
+          <w:lang w:eastAsia="en-GB"/>
+        </w:rPr>
+        <w:t>backpropagation</w:t>
+      </w:r>
+      <w:proofErr w:type="spellEnd"/>
+      <w:r>
+        <w:rPr>
+          <w:lang w:eastAsia="en-GB"/>
+        </w:rPr>
+        <w:t xml:space="preserve"> to compute partial derivatives</w:t>
       </w:r>
     </w:p>
     <w:p>
@@ -711,7 +861,21 @@
         <w:rPr>
           <w:lang w:eastAsia="en-GB"/>
         </w:rPr>
-        <w:t>Use gradient checking to confirm that your backpropagation works. Then disable gradient checking.</w:t>
+        <w:t xml:space="preserve">Use gradient checking to confirm that your </w:t>
+      </w:r>
+      <w:proofErr w:type="spellStart"/>
+      <w:r>
+        <w:rPr>
+          <w:lang w:eastAsia="en-GB"/>
+        </w:rPr>
+        <w:t>backpropagation</w:t>
+      </w:r>
+      <w:proofErr w:type="spellEnd"/>
+      <w:r>
+        <w:rPr>
+          <w:lang w:eastAsia="en-GB"/>
+        </w:rPr>
+        <w:t xml:space="preserve"> works. Then disable gradient checking.</w:t>
       </w:r>
     </w:p>
     <w:p>
@@ -1274,7 +1438,21 @@
         <w:rPr>
           <w:lang w:eastAsia="en-GB"/>
         </w:rPr>
-        <w:t>A hypothesis may have a low error for the training examples but still be inaccurate (because of overfitting). Thus, to evaluate a hypothesis, given a dataset of training examples, we can split up the data into two sets: a training set and a test set. Typically, the training set consists of 70 % of your data and the test set is the remaining 30 %.</w:t>
+        <w:t xml:space="preserve">A hypothesis may have a low error for the training examples but still be inaccurate (because of </w:t>
+      </w:r>
+      <w:proofErr w:type="spellStart"/>
+      <w:r>
+        <w:rPr>
+          <w:lang w:eastAsia="en-GB"/>
+        </w:rPr>
+        <w:t>overfitting</w:t>
+      </w:r>
+      <w:proofErr w:type="spellEnd"/>
+      <w:r>
+        <w:rPr>
+          <w:lang w:eastAsia="en-GB"/>
+        </w:rPr>
+        <w:t>). Thus, to evaluate a hypothesis, given a dataset of training examples, we can split up the data into two sets: a training set and a test set. Typically, the training set consists of 70 % of your data and the test set is the remaining 30 %.</w:t>
       </w:r>
     </w:p>
     <w:p>
@@ -1555,6 +1733,7 @@
         </w:rPr>
         <w:t>Estimate the generalization error using the test set with </w:t>
       </w:r>
+      <w:proofErr w:type="spellStart"/>
       <w:r>
         <w:rPr>
           <w:lang w:eastAsia="en-GB"/>
@@ -1568,6 +1747,7 @@
         </w:rPr>
         <w:t>test</w:t>
       </w:r>
+      <w:proofErr w:type="spellEnd"/>
       <w:r>
         <w:rPr>
           <w:vertAlign w:val="subscript"/>
@@ -1575,12 +1755,14 @@
         </w:rPr>
         <w:t xml:space="preserve"> </w:t>
       </w:r>
+      <w:proofErr w:type="gramStart"/>
       <w:r>
         <w:rPr>
           <w:lang w:eastAsia="en-GB"/>
         </w:rPr>
         <w:t>( theta</w:t>
       </w:r>
+      <w:proofErr w:type="gramEnd"/>
       <w:r>
         <w:rPr>
           <w:vertAlign w:val="superscript"/>
@@ -1636,7 +1818,21 @@
           <w:lang w:eastAsia="en-GB"/>
         </w:rPr>
         <w:lastRenderedPageBreak/>
-        <w:t>Bias vs Variance</w:t>
+        <w:t xml:space="preserve">Bias </w:t>
+      </w:r>
+      <w:proofErr w:type="spellStart"/>
+      <w:r>
+        <w:rPr>
+          <w:lang w:eastAsia="en-GB"/>
+        </w:rPr>
+        <w:t>vs</w:t>
+      </w:r>
+      <w:proofErr w:type="spellEnd"/>
+      <w:r>
+        <w:rPr>
+          <w:lang w:eastAsia="en-GB"/>
+        </w:rPr>
+        <w:t xml:space="preserve"> Variance</w:t>
       </w:r>
     </w:p>
     <w:p>
@@ -1657,22 +1853,52 @@
         <w:rPr>
           <w:lang w:eastAsia="en-GB"/>
         </w:rPr>
-        <w:t>Diagnosing Bias vs Variance</w:t>
-      </w:r>
-    </w:p>
-    <w:p>
-      <w:pPr>
-        <w:rPr>
-          <w:lang w:eastAsia="en-GB"/>
-        </w:rPr>
-      </w:pPr>
-    </w:p>
-    <w:p>
-      <w:pPr>
-        <w:pStyle w:val="NoSpacing"/>
-      </w:pPr>
-      <w:r>
-        <w:t>In this section we examine the relationship between the degree of the polynomial d and the underfitting or overfitting of our hypothesis.</w:t>
+        <w:t xml:space="preserve">Diagnosing Bias </w:t>
+      </w:r>
+      <w:proofErr w:type="spellStart"/>
+      <w:r>
+        <w:rPr>
+          <w:lang w:eastAsia="en-GB"/>
+        </w:rPr>
+        <w:t>vs</w:t>
+      </w:r>
+      <w:proofErr w:type="spellEnd"/>
+      <w:r>
+        <w:rPr>
+          <w:lang w:eastAsia="en-GB"/>
+        </w:rPr>
+        <w:t xml:space="preserve"> Variance</w:t>
+      </w:r>
+    </w:p>
+    <w:p>
+      <w:pPr>
+        <w:rPr>
+          <w:lang w:eastAsia="en-GB"/>
+        </w:rPr>
+      </w:pPr>
+    </w:p>
+    <w:p>
+      <w:pPr>
+        <w:pStyle w:val="NoSpacing"/>
+      </w:pPr>
+      <w:r>
+        <w:t xml:space="preserve">In this section we examine the relationship between the degree of the polynomial d and the </w:t>
+      </w:r>
+      <w:proofErr w:type="spellStart"/>
+      <w:r>
+        <w:t>underfitting</w:t>
+      </w:r>
+      <w:proofErr w:type="spellEnd"/>
+      <w:r>
+        <w:t xml:space="preserve"> or </w:t>
+      </w:r>
+      <w:proofErr w:type="spellStart"/>
+      <w:r>
+        <w:t>overfitting</w:t>
+      </w:r>
+      <w:proofErr w:type="spellEnd"/>
+      <w:r>
+        <w:t xml:space="preserve"> of our hypothesis.</w:t>
       </w:r>
     </w:p>
     <w:p>
@@ -1705,7 +1931,23 @@
         </w:numPr>
       </w:pPr>
       <w:r>
-        <w:t>High bias is underfitting and high variance is overfitting. Ideally, we need to find a golden mean between these two.</w:t>
+        <w:t xml:space="preserve">High bias is </w:t>
+      </w:r>
+      <w:proofErr w:type="spellStart"/>
+      <w:r>
+        <w:t>underfitting</w:t>
+      </w:r>
+      <w:proofErr w:type="spellEnd"/>
+      <w:r>
+        <w:t xml:space="preserve"> and high variance is </w:t>
+      </w:r>
+      <w:proofErr w:type="spellStart"/>
+      <w:r>
+        <w:t>overfitting</w:t>
+      </w:r>
+      <w:proofErr w:type="spellEnd"/>
+      <w:r>
+        <w:t>. Ideally, we need to find a golden mean between these two.</w:t>
       </w:r>
     </w:p>
     <w:p>
@@ -1899,7 +2141,15 @@
         <w:pStyle w:val="NoSpacing"/>
       </w:pPr>
       <w:r>
-        <w:t>In the figure above, we see that as λ increases, our fit becomes more rigid. On the other hand, as λ approaches 0, we tend to over overfit the data. So how do we choose our parameter λ</w:t>
+        <w:t xml:space="preserve">In the figure above, we see that as λ increases, our fit becomes more rigid. On the other hand, as λ approaches 0, we tend to over </w:t>
+      </w:r>
+      <w:proofErr w:type="spellStart"/>
+      <w:r>
+        <w:t>overfit</w:t>
+      </w:r>
+      <w:proofErr w:type="spellEnd"/>
+      <w:r>
+        <w:t xml:space="preserve"> the data. So how do we choose our parameter λ</w:t>
       </w:r>
       <w:r>
         <w:t> to get it 'just right'</w:t>
@@ -1955,7 +2205,15 @@
         </w:numPr>
       </w:pPr>
       <w:r>
-        <w:t>Iterate through the λs and for each λ go through all the models to learn some Θ.</w:t>
+        <w:t>Iterate through the </w:t>
+      </w:r>
+      <w:proofErr w:type="spellStart"/>
+      <w:r>
+        <w:t>λs</w:t>
+      </w:r>
+      <w:proofErr w:type="spellEnd"/>
+      <w:r>
+        <w:t xml:space="preserve"> and for each λ go through all the models to learn some Θ.</w:t>
       </w:r>
     </w:p>
     <w:p>
@@ -2000,7 +2258,11 @@
         </w:numPr>
       </w:pPr>
       <w:r>
-        <w:t>Using the best combo Θ and λ, apply it on J</w:t>
+        <w:t>Using the best combo Θ and λ, apply it on </w:t>
+      </w:r>
+      <w:proofErr w:type="spellStart"/>
+      <w:r>
+        <w:t>J</w:t>
       </w:r>
       <w:r>
         <w:rPr>
@@ -2008,6 +2270,7 @@
         </w:rPr>
         <w:t>test</w:t>
       </w:r>
+      <w:proofErr w:type="spellEnd"/>
       <w:r>
         <w:t>​(Θ) to see if it has a good generalization of the problem.</w:t>
       </w:r>
@@ -2413,16 +2676,25 @@
           <w:rStyle w:val="Strong"/>
           <w:bCs w:val="0"/>
         </w:rPr>
-        <w:t>prone to underfitting</w:t>
-      </w:r>
-      <w:r>
-        <w:t>. It is also </w:t>
-      </w:r>
+        <w:t xml:space="preserve">prone to </w:t>
+      </w:r>
+      <w:proofErr w:type="spellStart"/>
       <w:r>
         <w:rPr>
           <w:rStyle w:val="Strong"/>
           <w:bCs w:val="0"/>
         </w:rPr>
+        <w:t>underfitting</w:t>
+      </w:r>
+      <w:proofErr w:type="spellEnd"/>
+      <w:r>
+        <w:t>. It is also </w:t>
+      </w:r>
+      <w:r>
+        <w:rPr>
+          <w:rStyle w:val="Strong"/>
+          <w:bCs w:val="0"/>
+        </w:rPr>
         <w:t>computationally cheaper</w:t>
       </w:r>
       <w:r>
@@ -2442,20 +2714,37 @@
           <w:rStyle w:val="Strong"/>
           <w:bCs w:val="0"/>
         </w:rPr>
-        <w:t>prone to overfitting</w:t>
-      </w:r>
-      <w:r>
-        <w:t>. It is also </w:t>
-      </w:r>
+        <w:t xml:space="preserve">prone to </w:t>
+      </w:r>
+      <w:proofErr w:type="spellStart"/>
       <w:r>
         <w:rPr>
           <w:rStyle w:val="Strong"/>
           <w:bCs w:val="0"/>
         </w:rPr>
+        <w:t>overfitting</w:t>
+      </w:r>
+      <w:proofErr w:type="spellEnd"/>
+      <w:r>
+        <w:t>. It is also </w:t>
+      </w:r>
+      <w:r>
+        <w:rPr>
+          <w:rStyle w:val="Strong"/>
+          <w:bCs w:val="0"/>
+        </w:rPr>
         <w:t>computationally expensive</w:t>
       </w:r>
       <w:r>
-        <w:t>. In this case you can use regularization (increase λ) to address the overfitting.</w:t>
+        <w:t xml:space="preserve">. In this case you can use regularization (increase λ) to address the </w:t>
+      </w:r>
+      <w:proofErr w:type="spellStart"/>
+      <w:r>
+        <w:t>overfitting</w:t>
+      </w:r>
+      <w:proofErr w:type="spellEnd"/>
+      <w:r>
+        <w:t>.</w:t>
       </w:r>
     </w:p>
     <w:p>
@@ -2951,6 +3240,493 @@
       <w:pPr>
         <w:pStyle w:val="NoSpacing"/>
       </w:pPr>
+    </w:p>
+    <w:p>
+      <w:pPr>
+        <w:pStyle w:val="Heading1"/>
+        <w:jc w:val="center"/>
+      </w:pPr>
+      <w:r>
+        <w:lastRenderedPageBreak/>
+        <w:t>Handling Skewed Data</w:t>
+      </w:r>
+    </w:p>
+    <w:p/>
+    <w:p>
+      <w:pPr>
+        <w:pStyle w:val="Heading2"/>
+      </w:pPr>
+      <w:r>
+        <w:t>Error Metrics for skewed classes</w:t>
+      </w:r>
+    </w:p>
+    <w:p>
+      <w:pPr>
+        <w:pStyle w:val="NoSpacing"/>
+      </w:pPr>
+    </w:p>
+    <w:p>
+      <w:pPr>
+        <w:pStyle w:val="NoSpacing"/>
+      </w:pPr>
+      <w:r>
+        <w:t xml:space="preserve">The ratio of positive to </w:t>
+      </w:r>
+      <w:r>
+        <w:t>negative examples is very close to one of the two extremes is called case of skewed classes.</w:t>
+      </w:r>
+      <w:r>
+        <w:t xml:space="preserve"> We have a lot of examples from one class as compared to other class.</w:t>
+      </w:r>
+      <w:r>
+        <w:t xml:space="preserve"> </w:t>
+      </w:r>
+    </w:p>
+    <w:p>
+      <w:pPr>
+        <w:pStyle w:val="NoSpacing"/>
+      </w:pPr>
+    </w:p>
+    <w:p>
+      <w:pPr>
+        <w:pStyle w:val="NoSpacing"/>
+      </w:pPr>
+      <w:r>
+        <w:t>A challenge which machine learning practitioners often face, is how to deal with skewed classes in classification problems. Such a tricky situation occurs when one class is over-represented in the data set. A common example for this issue is fraud detection: a very big part of the data set, usually 9x%, describes normal activities and only a small fraction of the data records should get classified as fraud. In such a case, if the model always predicts “normal”, then it is correct 9x% of the time. At first, the accuracy and therewith the quality of such a model might seem surprisingly good, but as soon as you perform some analysis and dig a little bit deeper, it becomes obvious that the model is completely useless. </w:t>
+      </w:r>
+    </w:p>
+    <w:p>
+      <w:pPr>
+        <w:pStyle w:val="NoSpacing"/>
+      </w:pPr>
+      <w:r>
+        <w:rPr>
+          <w:noProof/>
+          <w:lang w:val="en-US"/>
+        </w:rPr>
+        <w:drawing>
+          <wp:inline distT="0" distB="0" distL="0" distR="0" wp14:anchorId="493CA881" wp14:editId="0FC57C79">
+            <wp:extent cx="5731510" cy="3134360"/>
+            <wp:effectExtent l="0" t="0" r="2540" b="8890"/>
+            <wp:docPr id="15" name="Picture 15"/>
+            <wp:cNvGraphicFramePr>
+              <a:graphicFrameLocks xmlns:a="http://schemas.openxmlformats.org/drawingml/2006/main" noChangeAspect="1"/>
+            </wp:cNvGraphicFramePr>
+            <a:graphic xmlns:a="http://schemas.openxmlformats.org/drawingml/2006/main">
+              <a:graphicData uri="http://schemas.openxmlformats.org/drawingml/2006/picture">
+                <pic:pic xmlns:pic="http://schemas.openxmlformats.org/drawingml/2006/picture">
+                  <pic:nvPicPr>
+                    <pic:cNvPr id="1" name=""/>
+                    <pic:cNvPicPr/>
+                  </pic:nvPicPr>
+                  <pic:blipFill>
+                    <a:blip r:embed="rId18"/>
+                    <a:stretch>
+                      <a:fillRect/>
+                    </a:stretch>
+                  </pic:blipFill>
+                  <pic:spPr>
+                    <a:xfrm>
+                      <a:off x="0" y="0"/>
+                      <a:ext cx="5731510" cy="3134360"/>
+                    </a:xfrm>
+                    <a:prstGeom prst="rect">
+                      <a:avLst/>
+                    </a:prstGeom>
+                  </pic:spPr>
+                </pic:pic>
+              </a:graphicData>
+            </a:graphic>
+          </wp:inline>
+        </w:drawing>
+      </w:r>
+    </w:p>
+    <w:p>
+      <w:pPr>
+        <w:pStyle w:val="NoSpacing"/>
+      </w:pPr>
+    </w:p>
+    <w:p>
+      <w:pPr>
+        <w:pStyle w:val="NoSpacing"/>
+      </w:pPr>
+      <w:r>
+        <w:t xml:space="preserve">In such cases in order to do error analysis, we take into consideration </w:t>
+      </w:r>
+      <w:r>
+        <w:t>evaluation metric known as precision/recall</w:t>
+      </w:r>
+      <w:r>
+        <w:t xml:space="preserve"> other than</w:t>
+      </w:r>
+      <w:r>
+        <w:t xml:space="preserve"> single valued error </w:t>
+      </w:r>
+      <w:r>
+        <w:t>numerical valuation</w:t>
+      </w:r>
+      <w:r>
+        <w:t>.</w:t>
+      </w:r>
+    </w:p>
+    <w:p>
+      <w:pPr>
+        <w:pStyle w:val="NoSpacing"/>
+      </w:pPr>
+    </w:p>
+    <w:p>
+      <w:pPr>
+        <w:pStyle w:val="NoSpacing"/>
+      </w:pPr>
+      <w:r>
+        <w:rPr>
+          <w:noProof/>
+          <w:lang w:val="en-US"/>
+        </w:rPr>
+        <w:lastRenderedPageBreak/>
+        <w:drawing>
+          <wp:inline distT="0" distB="0" distL="0" distR="0" wp14:anchorId="0D01ECBB" wp14:editId="431215EF">
+            <wp:extent cx="5731510" cy="3003550"/>
+            <wp:effectExtent l="0" t="0" r="2540" b="6350"/>
+            <wp:docPr id="14" name="Picture 14"/>
+            <wp:cNvGraphicFramePr>
+              <a:graphicFrameLocks xmlns:a="http://schemas.openxmlformats.org/drawingml/2006/main" noChangeAspect="1"/>
+            </wp:cNvGraphicFramePr>
+            <a:graphic xmlns:a="http://schemas.openxmlformats.org/drawingml/2006/main">
+              <a:graphicData uri="http://schemas.openxmlformats.org/drawingml/2006/picture">
+                <pic:pic xmlns:pic="http://schemas.openxmlformats.org/drawingml/2006/picture">
+                  <pic:nvPicPr>
+                    <pic:cNvPr id="1" name=""/>
+                    <pic:cNvPicPr/>
+                  </pic:nvPicPr>
+                  <pic:blipFill>
+                    <a:blip r:embed="rId19"/>
+                    <a:stretch>
+                      <a:fillRect/>
+                    </a:stretch>
+                  </pic:blipFill>
+                  <pic:spPr>
+                    <a:xfrm>
+                      <a:off x="0" y="0"/>
+                      <a:ext cx="5731510" cy="3003550"/>
+                    </a:xfrm>
+                    <a:prstGeom prst="rect">
+                      <a:avLst/>
+                    </a:prstGeom>
+                  </pic:spPr>
+                </pic:pic>
+              </a:graphicData>
+            </a:graphic>
+          </wp:inline>
+        </w:drawing>
+      </w:r>
+    </w:p>
+    <w:p>
+      <w:pPr>
+        <w:pStyle w:val="NoSpacing"/>
+      </w:pPr>
+    </w:p>
+    <w:p>
+      <w:pPr>
+        <w:pStyle w:val="NoSpacing"/>
+      </w:pPr>
+      <w:r>
+        <w:t xml:space="preserve">For multiclass classification, the usefulness of precision and recall as metrics is limited as you would have to compute and </w:t>
+      </w:r>
+      <w:proofErr w:type="spellStart"/>
+      <w:r>
+        <w:t>analyze</w:t>
+      </w:r>
+      <w:proofErr w:type="spellEnd"/>
+      <w:r>
+        <w:t xml:space="preserve"> those for every class.</w:t>
+      </w:r>
+    </w:p>
+    <w:p>
+      <w:pPr>
+        <w:pStyle w:val="NoSpacing"/>
+      </w:pPr>
+    </w:p>
+    <w:p>
+      <w:pPr>
+        <w:pStyle w:val="NoSpacing"/>
+      </w:pPr>
+    </w:p>
+    <w:p>
+      <w:pPr>
+        <w:pStyle w:val="Heading2"/>
+      </w:pPr>
+      <w:r>
+        <w:t>Trading Off Precision and Recall</w:t>
+      </w:r>
+    </w:p>
+    <w:p>
+      <w:r>
+        <w:rPr>
+          <w:noProof/>
+          <w:lang w:val="en-US"/>
+        </w:rPr>
+        <w:drawing>
+          <wp:inline distT="0" distB="0" distL="0" distR="0" wp14:anchorId="76AAC3C6" wp14:editId="6E67C897">
+            <wp:extent cx="5731510" cy="3108960"/>
+            <wp:effectExtent l="0" t="0" r="2540" b="0"/>
+            <wp:docPr id="16" name="Picture 16"/>
+            <wp:cNvGraphicFramePr>
+              <a:graphicFrameLocks xmlns:a="http://schemas.openxmlformats.org/drawingml/2006/main" noChangeAspect="1"/>
+            </wp:cNvGraphicFramePr>
+            <a:graphic xmlns:a="http://schemas.openxmlformats.org/drawingml/2006/main">
+              <a:graphicData uri="http://schemas.openxmlformats.org/drawingml/2006/picture">
+                <pic:pic xmlns:pic="http://schemas.openxmlformats.org/drawingml/2006/picture">
+                  <pic:nvPicPr>
+                    <pic:cNvPr id="1" name=""/>
+                    <pic:cNvPicPr/>
+                  </pic:nvPicPr>
+                  <pic:blipFill>
+                    <a:blip r:embed="rId20"/>
+                    <a:stretch>
+                      <a:fillRect/>
+                    </a:stretch>
+                  </pic:blipFill>
+                  <pic:spPr>
+                    <a:xfrm>
+                      <a:off x="0" y="0"/>
+                      <a:ext cx="5731510" cy="3108960"/>
+                    </a:xfrm>
+                    <a:prstGeom prst="rect">
+                      <a:avLst/>
+                    </a:prstGeom>
+                  </pic:spPr>
+                </pic:pic>
+              </a:graphicData>
+            </a:graphic>
+          </wp:inline>
+        </w:drawing>
+      </w:r>
+    </w:p>
+    <w:p>
+      <w:r>
+        <w:rPr>
+          <w:noProof/>
+          <w:lang w:val="en-US"/>
+        </w:rPr>
+        <w:lastRenderedPageBreak/>
+        <w:drawing>
+          <wp:inline distT="0" distB="0" distL="0" distR="0" wp14:anchorId="7BB47F13" wp14:editId="499FB0A8">
+            <wp:extent cx="5731510" cy="3096260"/>
+            <wp:effectExtent l="0" t="0" r="2540" b="8890"/>
+            <wp:docPr id="18" name="Picture 18"/>
+            <wp:cNvGraphicFramePr>
+              <a:graphicFrameLocks xmlns:a="http://schemas.openxmlformats.org/drawingml/2006/main" noChangeAspect="1"/>
+            </wp:cNvGraphicFramePr>
+            <a:graphic xmlns:a="http://schemas.openxmlformats.org/drawingml/2006/main">
+              <a:graphicData uri="http://schemas.openxmlformats.org/drawingml/2006/picture">
+                <pic:pic xmlns:pic="http://schemas.openxmlformats.org/drawingml/2006/picture">
+                  <pic:nvPicPr>
+                    <pic:cNvPr id="1" name=""/>
+                    <pic:cNvPicPr/>
+                  </pic:nvPicPr>
+                  <pic:blipFill>
+                    <a:blip r:embed="rId21"/>
+                    <a:stretch>
+                      <a:fillRect/>
+                    </a:stretch>
+                  </pic:blipFill>
+                  <pic:spPr>
+                    <a:xfrm>
+                      <a:off x="0" y="0"/>
+                      <a:ext cx="5731510" cy="3096260"/>
+                    </a:xfrm>
+                    <a:prstGeom prst="rect">
+                      <a:avLst/>
+                    </a:prstGeom>
+                  </pic:spPr>
+                </pic:pic>
+              </a:graphicData>
+            </a:graphic>
+          </wp:inline>
+        </w:drawing>
+      </w:r>
+    </w:p>
+    <w:p/>
+    <w:p/>
+    <w:p>
+      <w:pPr>
+        <w:pStyle w:val="Heading1"/>
+        <w:jc w:val="center"/>
+      </w:pPr>
+      <w:r>
+        <w:t>Using Large Data Sets</w:t>
+      </w:r>
+    </w:p>
+    <w:p>
+      <w:pPr>
+        <w:pStyle w:val="NoSpacing"/>
+      </w:pPr>
+      <w:r>
+        <w:t xml:space="preserve">Story about two researchers, </w:t>
+      </w:r>
+      <w:proofErr w:type="spellStart"/>
+      <w:r>
+        <w:t>Banko</w:t>
+      </w:r>
+      <w:proofErr w:type="spellEnd"/>
+      <w:r>
+        <w:t xml:space="preserve"> and Brill, 2001</w:t>
+      </w:r>
+    </w:p>
+    <w:p>
+      <w:pPr>
+        <w:pStyle w:val="NoSpacing"/>
+      </w:pPr>
+    </w:p>
+    <w:p>
+      <w:pPr>
+        <w:pStyle w:val="NoSpacing"/>
+      </w:pPr>
+      <w:r>
+        <w:rPr>
+          <w:noProof/>
+          <w:lang w:val="en-US"/>
+        </w:rPr>
+        <w:drawing>
+          <wp:inline distT="0" distB="0" distL="0" distR="0" wp14:anchorId="38CEDA30" wp14:editId="74BC0D65">
+            <wp:extent cx="5731510" cy="2877820"/>
+            <wp:effectExtent l="0" t="0" r="2540" b="0"/>
+            <wp:docPr id="19" name="Picture 19"/>
+            <wp:cNvGraphicFramePr>
+              <a:graphicFrameLocks xmlns:a="http://schemas.openxmlformats.org/drawingml/2006/main" noChangeAspect="1"/>
+            </wp:cNvGraphicFramePr>
+            <a:graphic xmlns:a="http://schemas.openxmlformats.org/drawingml/2006/main">
+              <a:graphicData uri="http://schemas.openxmlformats.org/drawingml/2006/picture">
+                <pic:pic xmlns:pic="http://schemas.openxmlformats.org/drawingml/2006/picture">
+                  <pic:nvPicPr>
+                    <pic:cNvPr id="1" name=""/>
+                    <pic:cNvPicPr/>
+                  </pic:nvPicPr>
+                  <pic:blipFill>
+                    <a:blip r:embed="rId22"/>
+                    <a:stretch>
+                      <a:fillRect/>
+                    </a:stretch>
+                  </pic:blipFill>
+                  <pic:spPr>
+                    <a:xfrm>
+                      <a:off x="0" y="0"/>
+                      <a:ext cx="5731510" cy="2877820"/>
+                    </a:xfrm>
+                    <a:prstGeom prst="rect">
+                      <a:avLst/>
+                    </a:prstGeom>
+                  </pic:spPr>
+                </pic:pic>
+              </a:graphicData>
+            </a:graphic>
+          </wp:inline>
+        </w:drawing>
+      </w:r>
+    </w:p>
+    <w:p>
+      <w:pPr>
+        <w:pStyle w:val="NoSpacing"/>
+      </w:pPr>
+    </w:p>
+    <w:p>
+      <w:pPr>
+        <w:pStyle w:val="NoSpacing"/>
+      </w:pPr>
+      <w:r>
+        <w:rPr>
+          <w:noProof/>
+          <w:lang w:val="en-US"/>
+        </w:rPr>
+        <w:lastRenderedPageBreak/>
+        <w:drawing>
+          <wp:inline distT="0" distB="0" distL="0" distR="0" wp14:anchorId="377901A1" wp14:editId="201BA94B">
+            <wp:extent cx="5731510" cy="2943860"/>
+            <wp:effectExtent l="0" t="0" r="2540" b="8890"/>
+            <wp:docPr id="20" name="Picture 20"/>
+            <wp:cNvGraphicFramePr>
+              <a:graphicFrameLocks xmlns:a="http://schemas.openxmlformats.org/drawingml/2006/main" noChangeAspect="1"/>
+            </wp:cNvGraphicFramePr>
+            <a:graphic xmlns:a="http://schemas.openxmlformats.org/drawingml/2006/main">
+              <a:graphicData uri="http://schemas.openxmlformats.org/drawingml/2006/picture">
+                <pic:pic xmlns:pic="http://schemas.openxmlformats.org/drawingml/2006/picture">
+                  <pic:nvPicPr>
+                    <pic:cNvPr id="1" name=""/>
+                    <pic:cNvPicPr/>
+                  </pic:nvPicPr>
+                  <pic:blipFill>
+                    <a:blip r:embed="rId23"/>
+                    <a:stretch>
+                      <a:fillRect/>
+                    </a:stretch>
+                  </pic:blipFill>
+                  <pic:spPr>
+                    <a:xfrm>
+                      <a:off x="0" y="0"/>
+                      <a:ext cx="5731510" cy="2943860"/>
+                    </a:xfrm>
+                    <a:prstGeom prst="rect">
+                      <a:avLst/>
+                    </a:prstGeom>
+                  </pic:spPr>
+                </pic:pic>
+              </a:graphicData>
+            </a:graphic>
+          </wp:inline>
+        </w:drawing>
+      </w:r>
+    </w:p>
+    <w:p>
+      <w:pPr>
+        <w:pStyle w:val="NoSpacing"/>
+      </w:pPr>
+    </w:p>
+    <w:p>
+      <w:pPr>
+        <w:pStyle w:val="NoSpacing"/>
+      </w:pPr>
+      <w:r>
+        <w:rPr>
+          <w:noProof/>
+          <w:lang w:val="en-US"/>
+        </w:rPr>
+        <w:drawing>
+          <wp:inline distT="0" distB="0" distL="0" distR="0" wp14:anchorId="193FADE5" wp14:editId="2C930D3B">
+            <wp:extent cx="5731510" cy="3039110"/>
+            <wp:effectExtent l="0" t="0" r="2540" b="8890"/>
+            <wp:docPr id="22" name="Picture 22"/>
+            <wp:cNvGraphicFramePr>
+              <a:graphicFrameLocks xmlns:a="http://schemas.openxmlformats.org/drawingml/2006/main" noChangeAspect="1"/>
+            </wp:cNvGraphicFramePr>
+            <a:graphic xmlns:a="http://schemas.openxmlformats.org/drawingml/2006/main">
+              <a:graphicData uri="http://schemas.openxmlformats.org/drawingml/2006/picture">
+                <pic:pic xmlns:pic="http://schemas.openxmlformats.org/drawingml/2006/picture">
+                  <pic:nvPicPr>
+                    <pic:cNvPr id="1" name=""/>
+                    <pic:cNvPicPr/>
+                  </pic:nvPicPr>
+                  <pic:blipFill>
+                    <a:blip r:embed="rId24"/>
+                    <a:stretch>
+                      <a:fillRect/>
+                    </a:stretch>
+                  </pic:blipFill>
+                  <pic:spPr>
+                    <a:xfrm>
+                      <a:off x="0" y="0"/>
+                      <a:ext cx="5731510" cy="3039110"/>
+                    </a:xfrm>
+                    <a:prstGeom prst="rect">
+                      <a:avLst/>
+                    </a:prstGeom>
+                  </pic:spPr>
+                </pic:pic>
+              </a:graphicData>
+            </a:graphic>
+          </wp:inline>
+        </w:drawing>
+      </w:r>
       <w:bookmarkStart w:id="0" w:name="_GoBack"/>
       <w:bookmarkEnd w:id="0"/>
     </w:p>

</xml_diff>